<commit_message>
ajout des heures 8 Avril et rapport sprint 2
</commit_message>
<xml_diff>
--- a/Livrables/RapportDeuxiemeSprint_brouillon.docx
+++ b/Livrables/RapportDeuxiemeSprint_brouillon.docx
@@ -155,86 +155,72 @@
       <w:r>
         <w:t xml:space="preserve">Plusieurs conception de formulaire ont été </w:t>
       </w:r>
+      <w:r>
+        <w:t>effectués</w:t>
+      </w:r>
+      <w:r>
+        <w:t xml:space="preserve">  afin d’ajouter les </w:t>
+      </w:r>
+      <w:r>
+        <w:t>fonctionnalités</w:t>
+      </w:r>
+      <w:r>
+        <w:t xml:space="preserve"> d’ajout d’Entreprise et d’</w:t>
+      </w:r>
+      <w:r>
+        <w:t>évènements</w:t>
+      </w:r>
+      <w:r>
+        <w:t>.</w:t>
+      </w:r>
+    </w:p>
+    <w:p/>
+    <w:p>
+      <w:r>
+        <w:t xml:space="preserve">Le </w:t>
+      </w:r>
+      <w:r>
+        <w:t>schéma</w:t>
+      </w:r>
+      <w:r>
+        <w:t xml:space="preserve"> relationnel de la messagerie entre utilisateurs a été </w:t>
+      </w:r>
+      <w:r>
+        <w:t>conçu</w:t>
+      </w:r>
+      <w:r>
+        <w:t xml:space="preserve">, par la suite la nouvelle migration a la base de </w:t>
+      </w:r>
+      <w:r>
+        <w:t>donnée</w:t>
+      </w:r>
+      <w:r>
+        <w:t xml:space="preserve"> a été effectue</w:t>
+      </w:r>
+      <w:r>
+        <w:t>r</w:t>
+      </w:r>
+      <w:r>
+        <w:t>.</w:t>
+      </w:r>
+    </w:p>
+    <w:p/>
+    <w:p>
+      <w:r>
+        <w:t>Les entrées des formulaires ont été valider</w:t>
+      </w:r>
+    </w:p>
+    <w:p/>
+    <w:p>
+      <w:r>
+        <w:t xml:space="preserve">Un travail d’analyse a été effectué afin d’apprendre </w:t>
+      </w:r>
       <w:proofErr w:type="spellStart"/>
       <w:r>
-        <w:t>effectuer</w:t>
+        <w:t>Entity</w:t>
       </w:r>
       <w:proofErr w:type="spellEnd"/>
       <w:r>
-        <w:t xml:space="preserve">  afin d’ajouter les </w:t>
-      </w:r>
-      <w:proofErr w:type="spellStart"/>
-      <w:r>
-        <w:t>fonctionnalites</w:t>
-      </w:r>
-      <w:proofErr w:type="spellEnd"/>
-      <w:r>
-        <w:t xml:space="preserve"> d’ajout d’Entreprise et d’</w:t>
-      </w:r>
-      <w:proofErr w:type="spellStart"/>
-      <w:r>
-        <w:t>evenement</w:t>
-      </w:r>
-      <w:proofErr w:type="spellEnd"/>
-      <w:r>
-        <w:t>.</w:t>
-      </w:r>
-    </w:p>
-    <w:p/>
-    <w:p>
-      <w:r>
-        <w:t xml:space="preserve">Le </w:t>
-      </w:r>
-      <w:proofErr w:type="spellStart"/>
-      <w:r>
-        <w:t>schema</w:t>
-      </w:r>
-      <w:proofErr w:type="spellEnd"/>
-      <w:r>
-        <w:t xml:space="preserve"> relationnel de la messagerie entre utilisateurs a été </w:t>
-      </w:r>
-      <w:proofErr w:type="spellStart"/>
-      <w:r>
-        <w:t>concu</w:t>
-      </w:r>
-      <w:proofErr w:type="spellEnd"/>
-      <w:r>
-        <w:t xml:space="preserve">, par la suite la nouvelle migration a la base de </w:t>
-      </w:r>
-      <w:proofErr w:type="spellStart"/>
-      <w:r>
-        <w:t>donnee</w:t>
-      </w:r>
-      <w:proofErr w:type="spellEnd"/>
-      <w:r>
-        <w:t xml:space="preserve"> a été </w:t>
-      </w:r>
-      <w:proofErr w:type="spellStart"/>
-      <w:r>
-        <w:t>effectue</w:t>
-      </w:r>
-      <w:proofErr w:type="spellEnd"/>
-      <w:r>
-        <w:t>.</w:t>
-      </w:r>
-    </w:p>
-    <w:p/>
-    <w:p>
-      <w:r>
-        <w:t>Les entrées des formulaires ont été valider</w:t>
-      </w:r>
-    </w:p>
-    <w:p/>
-    <w:p>
-      <w:r>
-        <w:t xml:space="preserve">Un travail d’analyse a été effectué afin d’apprendre </w:t>
-      </w:r>
-      <w:proofErr w:type="spellStart"/>
-      <w:r>
-        <w:t>Entity</w:t>
-      </w:r>
-      <w:proofErr w:type="spellEnd"/>
-      <w:r>
         <w:t xml:space="preserve"> Framework</w:t>
       </w:r>
     </w:p>
@@ -243,27 +229,21 @@
       <w:r>
         <w:t>La plateforme a été modifier afin d’</w:t>
       </w:r>
-      <w:proofErr w:type="spellStart"/>
-      <w:r>
-        <w:t>ameliorer</w:t>
-      </w:r>
-      <w:proofErr w:type="spellEnd"/>
+      <w:r>
+        <w:t>améliorer</w:t>
+      </w:r>
       <w:r>
         <w:t xml:space="preserve"> </w:t>
       </w:r>
-      <w:proofErr w:type="spellStart"/>
-      <w:r>
-        <w:t>reactivite</w:t>
-      </w:r>
-      <w:proofErr w:type="spellEnd"/>
+      <w:r>
+        <w:t>réactivité</w:t>
+      </w:r>
       <w:r>
         <w:t xml:space="preserve"> d’</w:t>
       </w:r>
-      <w:proofErr w:type="spellStart"/>
-      <w:r>
-        <w:t>ecran</w:t>
-      </w:r>
-      <w:proofErr w:type="spellEnd"/>
+      <w:r>
+        <w:t>écran</w:t>
+      </w:r>
     </w:p>
     <w:p/>
     <w:p>
@@ -292,8 +272,6 @@
       <w:r>
         <w:t>etc.) ont été conçues.</w:t>
       </w:r>
-      <w:bookmarkStart w:id="0" w:name="_GoBack"/>
-      <w:bookmarkEnd w:id="0"/>
     </w:p>
     <w:p/>
     <w:p>
@@ -327,10 +305,10 @@
           <w:noProof/>
         </w:rPr>
         <w:drawing>
-          <wp:inline distT="0" distB="0" distL="0" distR="0" wp14:anchorId="4490139C" wp14:editId="664D32BE">
-            <wp:extent cx="3505200" cy="1530365"/>
-            <wp:effectExtent l="0" t="0" r="0" b="0"/>
-            <wp:docPr id="9" name="Picture 9"/>
+          <wp:inline distT="0" distB="0" distL="0" distR="0" wp14:anchorId="5358A8E3" wp14:editId="3C320A64">
+            <wp:extent cx="6223058" cy="2204720"/>
+            <wp:effectExtent l="0" t="0" r="0" b="5080"/>
+            <wp:docPr id="1" name="Picture 1"/>
             <wp:cNvGraphicFramePr>
               <a:graphicFrameLocks xmlns:a="http://schemas.openxmlformats.org/drawingml/2006/main" noChangeAspect="1"/>
             </wp:cNvGraphicFramePr>
@@ -350,7 +328,7 @@
                   <pic:spPr>
                     <a:xfrm>
                       <a:off x="0" y="0"/>
-                      <a:ext cx="3541939" cy="1546405"/>
+                      <a:ext cx="6226317" cy="2205875"/>
                     </a:xfrm>
                     <a:prstGeom prst="rect">
                       <a:avLst/>
@@ -522,6 +500,11 @@
       <w:r>
         <w:t>,</w:t>
       </w:r>
+      <w:r>
+        <w:tab/>
+      </w:r>
+      <w:bookmarkStart w:id="0" w:name="_GoBack"/>
+      <w:bookmarkEnd w:id="0"/>
     </w:p>
     <w:p>
       <w:pPr>
@@ -667,6 +650,7 @@
     <w:p/>
     <w:p>
       <w:r>
+        <w:lastRenderedPageBreak/>
         <w:t>Nous avions planifié une moyenne de 2</w:t>
       </w:r>
       <w:r>
@@ -703,33 +687,16 @@
     </w:p>
     <w:p/>
     <w:p>
-      <w:pPr>
-        <w:rPr>
-          <w:highlight w:val="yellow"/>
-        </w:rPr>
-      </w:pPr>
-      <w:r>
-        <w:rPr>
-          <w:highlight w:val="yellow"/>
-        </w:rPr>
+      <w:r>
         <w:t xml:space="preserve">Nous avons </w:t>
       </w:r>
       <w:r>
-        <w:rPr>
-          <w:highlight w:val="yellow"/>
-        </w:rPr>
         <w:t>eu</w:t>
       </w:r>
       <w:r>
-        <w:rPr>
-          <w:highlight w:val="yellow"/>
-        </w:rPr>
         <w:t xml:space="preserve"> plusieurs problèm</w:t>
       </w:r>
       <w:r>
-        <w:rPr>
-          <w:highlight w:val="yellow"/>
-        </w:rPr>
         <w:t>es, en voici quelques-uns :</w:t>
       </w:r>
     </w:p>
@@ -747,21 +714,15 @@
           <w:ilvl w:val="0"/>
           <w:numId w:val="2"/>
         </w:numPr>
-        <w:rPr>
-          <w:highlight w:val="yellow"/>
-        </w:rPr>
-      </w:pPr>
-      <w:r>
-        <w:rPr>
-          <w:highlight w:val="yellow"/>
-        </w:rPr>
-        <w:t>Connexion à la base de données problématique, soit des issues de migrations et de mises à jour de base de données</w:t>
-      </w:r>
-      <w:r>
-        <w:rPr>
-          <w:highlight w:val="yellow"/>
-        </w:rPr>
-        <w:t>,</w:t>
+      </w:pPr>
+      <w:r>
+        <w:t>Difficulté d’interagir avec les données voulu (plusieurs table dans un formulaire</w:t>
+      </w:r>
+      <w:r>
+        <w:t xml:space="preserve"> </w:t>
+      </w:r>
+      <w:r>
+        <w:t>)</w:t>
       </w:r>
     </w:p>
     <w:p>
@@ -771,21 +732,17 @@
           <w:ilvl w:val="0"/>
           <w:numId w:val="2"/>
         </w:numPr>
-        <w:rPr>
-          <w:highlight w:val="yellow"/>
-        </w:rPr>
-      </w:pPr>
-      <w:r>
-        <w:rPr>
-          <w:highlight w:val="yellow"/>
-        </w:rPr>
-        <w:t>Il n’y a aucun rôle assigné à un nouvel utilisateur (sera corrigé bientôt)</w:t>
-      </w:r>
-      <w:r>
-        <w:rPr>
-          <w:highlight w:val="yellow"/>
-        </w:rPr>
-        <w:t>,</w:t>
+      </w:pPr>
+      <w:r>
+        <w:t xml:space="preserve">Difficulté de type d’entité ( Application User Vs </w:t>
+      </w:r>
+      <w:proofErr w:type="spellStart"/>
+      <w:r>
+        <w:t>Event</w:t>
+      </w:r>
+      <w:proofErr w:type="spellEnd"/>
+      <w:r>
+        <w:t xml:space="preserve"> Application User )</w:t>
       </w:r>
     </w:p>
     <w:p>
@@ -795,21 +752,17 @@
           <w:ilvl w:val="0"/>
           <w:numId w:val="2"/>
         </w:numPr>
-        <w:rPr>
-          <w:highlight w:val="yellow"/>
-        </w:rPr>
-      </w:pPr>
-      <w:r>
-        <w:rPr>
-          <w:highlight w:val="yellow"/>
-        </w:rPr>
-        <w:t>Styles non cohérents partout (méthodes en français, d’autres en anglais)</w:t>
-      </w:r>
-      <w:r>
-        <w:rPr>
-          <w:highlight w:val="yellow"/>
-        </w:rPr>
-        <w:t>,</w:t>
+      </w:pPr>
+      <w:r>
+        <w:t xml:space="preserve">Les accents n’affiche pas bien ( </w:t>
+      </w:r>
+      <w:proofErr w:type="spellStart"/>
+      <w:r>
+        <w:t>probleme</w:t>
+      </w:r>
+      <w:proofErr w:type="spellEnd"/>
+      <w:r>
+        <w:t xml:space="preserve"> de UTF-8 )</w:t>
       </w:r>
     </w:p>
     <w:p>
@@ -819,21 +772,49 @@
           <w:ilvl w:val="0"/>
           <w:numId w:val="2"/>
         </w:numPr>
-        <w:rPr>
-          <w:highlight w:val="yellow"/>
-        </w:rPr>
-      </w:pPr>
-      <w:r>
-        <w:rPr>
-          <w:highlight w:val="yellow"/>
-        </w:rPr>
-        <w:t>Problèmes de relations entre les différentes tables dans la base de données</w:t>
-      </w:r>
-      <w:r>
-        <w:rPr>
-          <w:highlight w:val="yellow"/>
-        </w:rPr>
-        <w:t>,</w:t>
+      </w:pPr>
+      <w:proofErr w:type="spellStart"/>
+      <w:r>
+        <w:t>Dropdown</w:t>
+      </w:r>
+      <w:proofErr w:type="spellEnd"/>
+      <w:r>
+        <w:t xml:space="preserve"> </w:t>
+      </w:r>
+      <w:proofErr w:type="spellStart"/>
+      <w:r>
+        <w:t>list</w:t>
+      </w:r>
+      <w:proofErr w:type="spellEnd"/>
+      <w:r>
+        <w:t xml:space="preserve"> et </w:t>
+      </w:r>
+      <w:proofErr w:type="spellStart"/>
+      <w:r>
+        <w:t>creation</w:t>
+      </w:r>
+      <w:proofErr w:type="spellEnd"/>
+      <w:r>
+        <w:t xml:space="preserve"> d’</w:t>
+      </w:r>
+      <w:proofErr w:type="spellStart"/>
+      <w:r>
+        <w:t>addresse</w:t>
+      </w:r>
+      <w:proofErr w:type="spellEnd"/>
+      <w:r>
+        <w:t xml:space="preserve"> avant la </w:t>
+      </w:r>
+      <w:proofErr w:type="spellStart"/>
+      <w:r>
+        <w:t>creation</w:t>
+      </w:r>
+      <w:proofErr w:type="spellEnd"/>
+      <w:r>
+        <w:t xml:space="preserve"> d’une entreprise</w:t>
+      </w:r>
+      <w:r>
+        <w:t xml:space="preserve"> </w:t>
       </w:r>
     </w:p>
     <w:p>
@@ -982,6 +963,36 @@
     <w:p/>
     <w:p>
       <w:r>
+        <w:t xml:space="preserve">Nous allons </w:t>
+      </w:r>
+      <w:proofErr w:type="spellStart"/>
+      <w:r>
+        <w:t>reajuster</w:t>
+      </w:r>
+      <w:proofErr w:type="spellEnd"/>
+      <w:r>
+        <w:t xml:space="preserve"> la </w:t>
+      </w:r>
+      <w:proofErr w:type="spellStart"/>
+      <w:r>
+        <w:t>fonctionnalite</w:t>
+      </w:r>
+      <w:proofErr w:type="spellEnd"/>
+      <w:r>
+        <w:t xml:space="preserve"> du babillard afin de le </w:t>
+      </w:r>
+      <w:proofErr w:type="spellStart"/>
+      <w:r>
+        <w:t>completer</w:t>
+      </w:r>
+      <w:proofErr w:type="spellEnd"/>
+      <w:r>
+        <w:t xml:space="preserve"> au Sprint 3.</w:t>
+      </w:r>
+    </w:p>
+    <w:p/>
+    <w:p>
+      <w:r>
         <w:t>Compte-tenu de la situation et le contraintes de temps, nous allons modifier le Sprint 3 comme tel :</w:t>
       </w:r>
       <w:r>
@@ -998,7 +1009,13 @@
         <w:rPr>
           <w:color w:val="FF0000"/>
         </w:rPr>
-        <w:t xml:space="preserve">-- et barrer sera donc enlever et </w:t>
+        <w:t xml:space="preserve">--  barrer sera donc enlever </w:t>
+      </w:r>
+      <w:r>
+        <w:rPr>
+          <w:color w:val="FF0000"/>
+        </w:rPr>
+        <w:t>du projet</w:t>
       </w:r>
     </w:p>
     <w:p>
@@ -1150,17 +1167,7 @@
                 <w:szCs w:val="20"/>
                 <w:lang w:val="fr-FR"/>
               </w:rPr>
-              <w:t xml:space="preserve"> d’un chat entre utilisateurs </w:t>
-            </w:r>
-            <w:r>
-              <w:rPr>
-                <w:rFonts w:ascii="LMRoman10" w:hAnsi="LMRoman10"/>
-                <w:color w:val="FF0000"/>
-                <w:sz w:val="20"/>
-                <w:szCs w:val="20"/>
-                <w:lang w:val="fr-FR"/>
-              </w:rPr>
-              <w:t xml:space="preserve"> --</w:t>
+              <w:t xml:space="preserve"> d’un chat entre utilisateurs  --</w:t>
             </w:r>
           </w:p>
         </w:tc>
@@ -1245,17 +1252,7 @@
                 <w:szCs w:val="20"/>
                 <w:lang w:val="fr-FR"/>
               </w:rPr>
-              <w:t xml:space="preserve"> ou infrastructures </w:t>
-            </w:r>
-            <w:r>
-              <w:rPr>
-                <w:rFonts w:ascii="LMRoman10" w:hAnsi="LMRoman10"/>
-                <w:color w:val="FF0000"/>
-                <w:sz w:val="20"/>
-                <w:szCs w:val="20"/>
-                <w:lang w:val="fr-FR"/>
-              </w:rPr>
-              <w:t>--</w:t>
+              <w:t xml:space="preserve"> ou infrastructures --</w:t>
             </w:r>
           </w:p>
         </w:tc>
@@ -1417,17 +1414,7 @@
                 <w:szCs w:val="20"/>
                 <w:lang w:val="fr-FR"/>
               </w:rPr>
-              <w:t>Affichage de tableaux statistiques</w:t>
-            </w:r>
-            <w:r>
-              <w:rPr>
-                <w:rFonts w:ascii="LMRoman10" w:hAnsi="LMRoman10"/>
-                <w:color w:val="FF0000"/>
-                <w:sz w:val="20"/>
-                <w:szCs w:val="20"/>
-                <w:lang w:val="fr-FR"/>
-              </w:rPr>
-              <w:t xml:space="preserve"> --</w:t>
+              <w:t>Affichage de tableaux statistiques --</w:t>
             </w:r>
           </w:p>
         </w:tc>
@@ -1949,6 +1936,7 @@
                 <w:color w:val="000000"/>
                 <w:lang w:eastAsia="fr-CA"/>
               </w:rPr>
+              <w:lastRenderedPageBreak/>
               <w:t>11</w:t>
             </w:r>
           </w:p>
@@ -2056,40 +2044,81 @@
     <w:p/>
     <w:p>
       <w:r>
+        <w:t xml:space="preserve">Nous avions planifié consacrer 135 heures par personne pour un total de 540 heures. Nous avons consacré environ </w:t>
+      </w:r>
+      <w:r>
+        <w:t>400</w:t>
+      </w:r>
+      <w:r>
+        <w:t xml:space="preserve"> heures au total.</w:t>
+      </w:r>
+    </w:p>
+    <w:p/>
+    <w:p>
+      <w:pPr>
+        <w:pStyle w:val="Heading2"/>
+      </w:pPr>
+      <w:r>
+        <w:t>Estimation du nombre d’heures restant pour la livraison finale</w:t>
+      </w:r>
+    </w:p>
+    <w:p/>
+    <w:p>
+      <w:r>
         <w:rPr>
           <w:highlight w:val="yellow"/>
         </w:rPr>
-        <w:t>Nous avions planifié consacrer 135 heures par personne pour un total de 540 heures. Nous avons consacré environ 275 heures au total.</w:t>
-      </w:r>
-    </w:p>
-    <w:p/>
-    <w:p>
-      <w:pPr>
-        <w:pStyle w:val="Heading2"/>
-      </w:pPr>
-      <w:r>
-        <w:t>Estimation du nombre d’heures restant pour la livraison finale</w:t>
-      </w:r>
-    </w:p>
-    <w:p/>
-    <w:p>
+        <w:t xml:space="preserve">Il reste environ </w:t>
+      </w:r>
       <w:r>
         <w:rPr>
           <w:highlight w:val="yellow"/>
         </w:rPr>
-        <w:t>Il reste environ 26</w:t>
+        <w:t>140</w:t>
       </w:r>
       <w:r>
         <w:rPr>
           <w:highlight w:val="yellow"/>
         </w:rPr>
-        <w:t>5</w:t>
-      </w:r>
-      <w:r>
-        <w:rPr>
-          <w:highlight w:val="yellow"/>
-        </w:rPr>
-        <w:t xml:space="preserve"> heures à consacrer au projet.</w:t>
+        <w:t xml:space="preserve"> heures à consacrer au projet</w:t>
+      </w:r>
+      <w:r>
+        <w:t xml:space="preserve"> ( Le 2 semaines d’</w:t>
+      </w:r>
+      <w:proofErr w:type="spellStart"/>
+      <w:r>
+        <w:t>arret</w:t>
+      </w:r>
+      <w:proofErr w:type="spellEnd"/>
+      <w:r>
+        <w:t xml:space="preserve"> </w:t>
+      </w:r>
+      <w:r>
+        <w:t xml:space="preserve">vu la situation </w:t>
+      </w:r>
+      <w:proofErr w:type="spellStart"/>
+      <w:r>
+        <w:t>actula</w:t>
+      </w:r>
+      <w:proofErr w:type="spellEnd"/>
+      <w:r>
+        <w:t xml:space="preserve"> , peu nous </w:t>
+      </w:r>
+      <w:proofErr w:type="spellStart"/>
+      <w:r>
+        <w:t>emepecher</w:t>
+      </w:r>
+      <w:proofErr w:type="spellEnd"/>
+      <w:r>
+        <w:t xml:space="preserve"> d’</w:t>
+      </w:r>
+      <w:proofErr w:type="spellStart"/>
+      <w:r>
+        <w:t>attenindre</w:t>
+      </w:r>
+      <w:proofErr w:type="spellEnd"/>
+      <w:r>
+        <w:t xml:space="preserve"> cette objectif)</w:t>
       </w:r>
     </w:p>
     <w:p/>
@@ -2109,15 +2138,25 @@
           <w:ilvl w:val="0"/>
           <w:numId w:val="3"/>
         </w:numPr>
-        <w:rPr>
-          <w:highlight w:val="yellow"/>
-        </w:rPr>
-      </w:pPr>
-      <w:r>
-        <w:rPr>
-          <w:highlight w:val="yellow"/>
-        </w:rPr>
-        <w:t>L’installation de l’environnement joue un grand rôle dans le temps,</w:t>
+      </w:pPr>
+      <w:r>
+        <w:t xml:space="preserve">La qualité du schéma relationnel joue un grand rôle en début de projet et </w:t>
+      </w:r>
+      <w:proofErr w:type="spellStart"/>
+      <w:r>
+        <w:t>et</w:t>
+      </w:r>
+      <w:proofErr w:type="spellEnd"/>
+      <w:r>
+        <w:t xml:space="preserve"> difficile </w:t>
+      </w:r>
+      <w:proofErr w:type="spellStart"/>
+      <w:r>
+        <w:t>a</w:t>
+      </w:r>
+      <w:proofErr w:type="spellEnd"/>
+      <w:r>
+        <w:t xml:space="preserve"> modifier par la suite.</w:t>
       </w:r>
     </w:p>
     <w:p>
@@ -2127,86 +2166,15 @@
           <w:ilvl w:val="0"/>
           <w:numId w:val="3"/>
         </w:numPr>
-        <w:rPr>
-          <w:highlight w:val="yellow"/>
-        </w:rPr>
-      </w:pPr>
-      <w:r>
-        <w:rPr>
-          <w:highlight w:val="yellow"/>
-        </w:rPr>
-        <w:t xml:space="preserve">Il est important de </w:t>
-      </w:r>
-      <w:r>
-        <w:rPr>
-          <w:i/>
-          <w:iCs/>
-          <w:highlight w:val="yellow"/>
-        </w:rPr>
-        <w:t>push</w:t>
-      </w:r>
-      <w:r>
-        <w:rPr>
-          <w:highlight w:val="yellow"/>
-        </w:rPr>
-        <w:t xml:space="preserve"> et </w:t>
-      </w:r>
-      <w:r>
-        <w:rPr>
-          <w:i/>
-          <w:iCs/>
-          <w:highlight w:val="yellow"/>
-        </w:rPr>
-        <w:t>pull</w:t>
-      </w:r>
-      <w:r>
-        <w:rPr>
-          <w:highlight w:val="yellow"/>
-        </w:rPr>
-        <w:t xml:space="preserve"> souvent pour éviter </w:t>
-      </w:r>
-      <w:r>
-        <w:rPr>
-          <w:i/>
-          <w:iCs/>
-          <w:highlight w:val="yellow"/>
-        </w:rPr>
-        <w:t xml:space="preserve">les </w:t>
+      </w:pPr>
+      <w:r>
+        <w:t xml:space="preserve">Il est important de bien choisir les relations entre les </w:t>
       </w:r>
       <w:proofErr w:type="spellStart"/>
       <w:r>
-        <w:rPr>
-          <w:i/>
-          <w:iCs/>
-          <w:highlight w:val="yellow"/>
-        </w:rPr>
-        <w:t>merge</w:t>
+        <w:t>entites</w:t>
       </w:r>
       <w:proofErr w:type="spellEnd"/>
-      <w:r>
-        <w:rPr>
-          <w:i/>
-          <w:iCs/>
-          <w:highlight w:val="yellow"/>
-        </w:rPr>
-        <w:t xml:space="preserve"> </w:t>
-      </w:r>
-      <w:proofErr w:type="spellStart"/>
-      <w:r>
-        <w:rPr>
-          <w:i/>
-          <w:iCs/>
-          <w:highlight w:val="yellow"/>
-        </w:rPr>
-        <w:t>conflicts</w:t>
-      </w:r>
-      <w:proofErr w:type="spellEnd"/>
-      <w:r>
-        <w:rPr>
-          <w:highlight w:val="yellow"/>
-        </w:rPr>
-        <w:t>,</w:t>
-      </w:r>
     </w:p>
     <w:p>
       <w:pPr>
@@ -2215,6 +2183,26 @@
           <w:ilvl w:val="0"/>
           <w:numId w:val="3"/>
         </w:numPr>
+      </w:pPr>
+      <w:r>
+        <w:t xml:space="preserve">Les </w:t>
+      </w:r>
+      <w:proofErr w:type="spellStart"/>
+      <w:r>
+        <w:t>frameworks</w:t>
+      </w:r>
+      <w:proofErr w:type="spellEnd"/>
+      <w:r>
+        <w:t xml:space="preserve"> travaille pour nous mais dans certain cas nous sommes limites par leur fonctionnalité </w:t>
+      </w:r>
+    </w:p>
+    <w:p>
+      <w:pPr>
+        <w:pStyle w:val="ListParagraph"/>
+        <w:numPr>
+          <w:ilvl w:val="0"/>
+          <w:numId w:val="3"/>
+        </w:numPr>
         <w:rPr>
           <w:highlight w:val="yellow"/>
         </w:rPr>
@@ -2238,7 +2226,7 @@
     </w:p>
     <w:sectPr>
       <w:pgSz w:w="12240" w:h="15840"/>
-      <w:pgMar w:top="1440" w:right="1800" w:bottom="1440" w:left="1800" w:header="708" w:footer="708" w:gutter="0"/>
+      <w:pgMar w:top="1440" w:right="1800" w:bottom="1440" w:left="1233" w:header="708" w:footer="708" w:gutter="0"/>
       <w:cols w:space="708"/>
       <w:docGrid w:linePitch="360"/>
     </w:sectPr>
@@ -2838,6 +2826,7 @@
     <w:lsdException w:name="HTML Sample" w:semiHidden="1" w:unhideWhenUsed="1"/>
     <w:lsdException w:name="HTML Typewriter" w:semiHidden="1" w:unhideWhenUsed="1"/>
     <w:lsdException w:name="HTML Variable" w:semiHidden="1" w:unhideWhenUsed="1"/>
+    <w:lsdException w:name="Normal Table" w:semiHidden="1" w:unhideWhenUsed="1"/>
     <w:lsdException w:name="annotation subject" w:semiHidden="1" w:unhideWhenUsed="1"/>
     <w:lsdException w:name="No List" w:semiHidden="1" w:unhideWhenUsed="1"/>
     <w:lsdException w:name="Outline List 1" w:semiHidden="1" w:unhideWhenUsed="1"/>
@@ -2884,8 +2873,10 @@
     <w:lsdException w:name="Table Subtle 2" w:semiHidden="1" w:unhideWhenUsed="1"/>
     <w:lsdException w:name="Table Web 1" w:semiHidden="1" w:unhideWhenUsed="1"/>
     <w:lsdException w:name="Table Web 2" w:semiHidden="1" w:unhideWhenUsed="1"/>
+    <w:lsdException w:name="Table Web 3" w:semiHidden="1" w:unhideWhenUsed="1"/>
     <w:lsdException w:name="Balloon Text" w:semiHidden="1" w:unhideWhenUsed="1"/>
     <w:lsdException w:name="Table Grid" w:uiPriority="39"/>
+    <w:lsdException w:name="Table Theme" w:semiHidden="1" w:unhideWhenUsed="1"/>
     <w:lsdException w:name="Placeholder Text" w:semiHidden="1"/>
     <w:lsdException w:name="No Spacing" w:uiPriority="1" w:qFormat="1"/>
     <w:lsdException w:name="Light Shading" w:uiPriority="60"/>

</xml_diff>

<commit_message>
ajout de problemes rencontrer
</commit_message>
<xml_diff>
--- a/Livrables/RapportDeuxiemeSprint_brouillon.docx
+++ b/Livrables/RapportDeuxiemeSprint_brouillon.docx
@@ -4,7 +4,7 @@
   <w:body>
     <w:p>
       <w:pPr>
-        <w:pStyle w:val="Titre1"/>
+        <w:pStyle w:val="Heading1"/>
         <w:jc w:val="center"/>
         <w:rPr>
           <w:b/>
@@ -40,7 +40,7 @@
     <w:p/>
     <w:p>
       <w:pPr>
-        <w:pStyle w:val="Titre2"/>
+        <w:pStyle w:val="Heading2"/>
       </w:pPr>
       <w:r>
         <w:t>Identification du projet et de la personne responsable</w:t>
@@ -69,7 +69,7 @@
     <w:p/>
     <w:p>
       <w:pPr>
-        <w:pStyle w:val="Titre2"/>
+        <w:pStyle w:val="Heading2"/>
       </w:pPr>
       <w:r>
         <w:t>Description du mandat</w:t>
@@ -130,7 +130,7 @@
     <w:p/>
     <w:p>
       <w:pPr>
-        <w:pStyle w:val="Titre2"/>
+        <w:pStyle w:val="Heading2"/>
       </w:pPr>
       <w:r>
         <w:t>Description détaillée des activités planifiées et réalisées à cette étape</w:t>
@@ -139,7 +139,7 @@
     <w:p/>
     <w:p>
       <w:pPr>
-        <w:pStyle w:val="Titre3"/>
+        <w:pStyle w:val="Heading3"/>
       </w:pPr>
       <w:r>
         <w:t>Analyse, c</w:t>
@@ -151,22 +151,13 @@
     <w:p/>
     <w:p>
       <w:r>
-        <w:t>Les formulaires de gestion (ajout, modification, suppression) d’entreprises ont été conçus</w:t>
-      </w:r>
-      <w:r>
-        <w:t xml:space="preserve"> et développés.</w:t>
+        <w:t>Les formulaires de gestion (ajout, modification, suppression) d’entreprises ont été conçus et développés.</w:t>
       </w:r>
     </w:p>
     <w:p/>
     <w:p>
       <w:r>
-        <w:t>Les formulaires de gestion (ajout</w:t>
-      </w:r>
-      <w:r>
-        <w:t xml:space="preserve"> et </w:t>
-      </w:r>
-      <w:r>
-        <w:t>inscription) d’événements ont été conçus.</w:t>
+        <w:t>Les formulaires de gestion (ajout et inscription) d’événements ont été conçus.</w:t>
       </w:r>
     </w:p>
     <w:p/>
@@ -273,7 +264,7 @@
     </w:p>
     <w:tbl>
       <w:tblPr>
-        <w:tblStyle w:val="TableauGrille1Clair"/>
+        <w:tblStyle w:val="GridTable1Light"/>
         <w:tblW w:w="0" w:type="auto"/>
         <w:tblLook w:val="04A0" w:firstRow="1" w:lastRow="0" w:firstColumn="1" w:lastColumn="0" w:noHBand="0" w:noVBand="1"/>
       </w:tblPr>
@@ -1211,7 +1202,7 @@
     </w:p>
     <w:p>
       <w:pPr>
-        <w:pStyle w:val="Titre3"/>
+        <w:pStyle w:val="Heading3"/>
       </w:pPr>
       <w:r>
         <w:lastRenderedPageBreak/>
@@ -1227,7 +1218,7 @@
     <w:p/>
     <w:p>
       <w:pPr>
-        <w:pStyle w:val="Paragraphedeliste"/>
+        <w:pStyle w:val="ListParagraph"/>
         <w:numPr>
           <w:ilvl w:val="0"/>
           <w:numId w:val="1"/>
@@ -1242,7 +1233,7 @@
     </w:p>
     <w:p>
       <w:pPr>
-        <w:pStyle w:val="Paragraphedeliste"/>
+        <w:pStyle w:val="ListParagraph"/>
         <w:numPr>
           <w:ilvl w:val="0"/>
           <w:numId w:val="1"/>
@@ -1257,7 +1248,7 @@
     </w:p>
     <w:p>
       <w:pPr>
-        <w:pStyle w:val="Paragraphedeliste"/>
+        <w:pStyle w:val="ListParagraph"/>
         <w:numPr>
           <w:ilvl w:val="0"/>
           <w:numId w:val="1"/>
@@ -1272,7 +1263,7 @@
     </w:p>
     <w:p>
       <w:pPr>
-        <w:pStyle w:val="Paragraphedeliste"/>
+        <w:pStyle w:val="ListParagraph"/>
         <w:numPr>
           <w:ilvl w:val="0"/>
           <w:numId w:val="1"/>
@@ -1292,7 +1283,7 @@
     </w:p>
     <w:p>
       <w:pPr>
-        <w:pStyle w:val="Paragraphedeliste"/>
+        <w:pStyle w:val="ListParagraph"/>
         <w:numPr>
           <w:ilvl w:val="0"/>
           <w:numId w:val="1"/>
@@ -1307,7 +1298,7 @@
     </w:p>
     <w:p>
       <w:pPr>
-        <w:pStyle w:val="Paragraphedeliste"/>
+        <w:pStyle w:val="ListParagraph"/>
         <w:numPr>
           <w:ilvl w:val="0"/>
           <w:numId w:val="1"/>
@@ -1322,7 +1313,7 @@
     </w:p>
     <w:p>
       <w:pPr>
-        <w:pStyle w:val="Paragraphedeliste"/>
+        <w:pStyle w:val="ListParagraph"/>
         <w:numPr>
           <w:ilvl w:val="0"/>
           <w:numId w:val="1"/>
@@ -1340,7 +1331,7 @@
     </w:p>
     <w:p>
       <w:pPr>
-        <w:pStyle w:val="Paragraphedeliste"/>
+        <w:pStyle w:val="ListParagraph"/>
         <w:numPr>
           <w:ilvl w:val="0"/>
           <w:numId w:val="1"/>
@@ -1353,7 +1344,7 @@
     <w:p/>
     <w:p>
       <w:pPr>
-        <w:pStyle w:val="Titre3"/>
+        <w:pStyle w:val="Heading3"/>
       </w:pPr>
       <w:r>
         <w:t>Période d’apprentissage</w:t>
@@ -1433,7 +1424,7 @@
           <w:i/>
           <w:iCs/>
         </w:rPr>
-        <w:t xml:space="preserve">, Bootstrap, HTML, CSS, </w:t>
+        <w:t xml:space="preserve">, </w:t>
       </w:r>
       <w:proofErr w:type="spellStart"/>
       <w:r>
@@ -1441,7 +1432,7 @@
           <w:i/>
           <w:iCs/>
         </w:rPr>
-        <w:t>Shiny</w:t>
+        <w:t>Bootstrap</w:t>
       </w:r>
       <w:proofErr w:type="spellEnd"/>
       <w:r>
@@ -1449,6 +1440,22 @@
           <w:i/>
           <w:iCs/>
         </w:rPr>
+        <w:t xml:space="preserve">, HTML, CSS, </w:t>
+      </w:r>
+      <w:proofErr w:type="spellStart"/>
+      <w:r>
+        <w:rPr>
+          <w:i/>
+          <w:iCs/>
+        </w:rPr>
+        <w:t>Shiny</w:t>
+      </w:r>
+      <w:proofErr w:type="spellEnd"/>
+      <w:r>
+        <w:rPr>
+          <w:i/>
+          <w:iCs/>
+        </w:rPr>
         <w:t xml:space="preserve"> Dashboard</w:t>
       </w:r>
       <w:r>
@@ -1491,7 +1498,7 @@
     <w:p/>
     <w:p>
       <w:pPr>
-        <w:pStyle w:val="Titre2"/>
+        <w:pStyle w:val="Heading2"/>
       </w:pPr>
       <w:r>
         <w:t>Identification des problèmes rencontrés</w:t>
@@ -1521,7 +1528,7 @@
     </w:p>
     <w:p>
       <w:pPr>
-        <w:pStyle w:val="Paragraphedeliste"/>
+        <w:pStyle w:val="ListParagraph"/>
         <w:numPr>
           <w:ilvl w:val="0"/>
           <w:numId w:val="2"/>
@@ -1548,7 +1555,7 @@
     </w:p>
     <w:p>
       <w:pPr>
-        <w:pStyle w:val="Paragraphedeliste"/>
+        <w:pStyle w:val="ListParagraph"/>
         <w:numPr>
           <w:ilvl w:val="0"/>
           <w:numId w:val="2"/>
@@ -1579,7 +1586,7 @@
     </w:p>
     <w:p>
       <w:pPr>
-        <w:pStyle w:val="Paragraphedeliste"/>
+        <w:pStyle w:val="ListParagraph"/>
         <w:numPr>
           <w:ilvl w:val="0"/>
           <w:numId w:val="2"/>
@@ -1612,7 +1619,7 @@
     </w:p>
     <w:p>
       <w:pPr>
-        <w:pStyle w:val="Paragraphedeliste"/>
+        <w:pStyle w:val="ListParagraph"/>
         <w:numPr>
           <w:ilvl w:val="0"/>
           <w:numId w:val="2"/>
@@ -1658,6 +1665,55 @@
     </w:p>
     <w:p>
       <w:pPr>
+        <w:pStyle w:val="ListParagraph"/>
+        <w:numPr>
+          <w:ilvl w:val="0"/>
+          <w:numId w:val="2"/>
+        </w:numPr>
+        <w:rPr>
+          <w:rFonts w:eastAsia="Times New Roman" w:cstheme="minorHAnsi"/>
+          <w:sz w:val="24"/>
+          <w:szCs w:val="24"/>
+          <w:lang w:val="fr-FR"/>
+        </w:rPr>
+      </w:pPr>
+      <w:r>
+        <w:rPr>
+          <w:rFonts w:eastAsia="Times New Roman" w:cstheme="minorHAnsi"/>
+          <w:sz w:val="24"/>
+          <w:szCs w:val="24"/>
+          <w:lang w:val="fr-FR"/>
+        </w:rPr>
+        <w:t>Durant la conception de la messagerie entres utilisateurs, j'ai rencontrer des problèmes relié a des attributs non chargé dans les models lors des requêtes envoyé a la base de données. J'ai donc du lire de manière plus approfondie la documentation d'entityframework pour inclure des champs non chargé par default. J'ai aussi du refaire le modele de conception deux fois a cause d'erreur d'incompatibilité encore du au fonctionnement interne d'entity</w:t>
+      </w:r>
+      <w:r>
+        <w:rPr>
+          <w:rFonts w:eastAsia="Times New Roman" w:cstheme="minorHAnsi"/>
+          <w:sz w:val="24"/>
+          <w:szCs w:val="24"/>
+          <w:lang w:val="fr-FR"/>
+        </w:rPr>
+        <w:t xml:space="preserve"> </w:t>
+      </w:r>
+      <w:r>
+        <w:rPr>
+          <w:rFonts w:eastAsia="Times New Roman" w:cstheme="minorHAnsi"/>
+          <w:sz w:val="24"/>
+          <w:szCs w:val="24"/>
+          <w:lang w:val="fr-FR"/>
+        </w:rPr>
+        <w:t>framework</w:t>
+      </w:r>
+      <w:bookmarkStart w:id="0" w:name="_GoBack"/>
+      <w:bookmarkEnd w:id="0"/>
+    </w:p>
+    <w:p>
+      <w:pPr>
+        <w:pStyle w:val="ListParagraph"/>
+      </w:pPr>
+    </w:p>
+    <w:p>
+      <w:pPr>
         <w:spacing w:after="160" w:line="259" w:lineRule="auto"/>
       </w:pPr>
       <w:r>
@@ -1666,7 +1722,7 @@
     </w:p>
     <w:p>
       <w:pPr>
-        <w:pStyle w:val="Titre2"/>
+        <w:pStyle w:val="Heading2"/>
       </w:pPr>
       <w:r>
         <w:lastRenderedPageBreak/>
@@ -1732,7 +1788,7 @@
     </w:p>
     <w:tbl>
       <w:tblPr>
-        <w:tblStyle w:val="TableauGrille1Clair"/>
+        <w:tblStyle w:val="GridTable1Light"/>
         <w:tblW w:w="0" w:type="auto"/>
         <w:tblLook w:val="04A0" w:firstRow="1" w:lastRow="0" w:firstColumn="1" w:lastColumn="0" w:noHBand="0" w:noVBand="1"/>
       </w:tblPr>
@@ -1938,13 +1994,7 @@
               <w:rPr>
                 <w:rFonts w:cstheme="minorHAnsi"/>
               </w:rPr>
-              <w:t>Implémentation</w:t>
-            </w:r>
-            <w:r>
-              <w:rPr>
-                <w:rFonts w:cstheme="minorHAnsi"/>
-              </w:rPr>
-              <w:t xml:space="preserve"> d’un chat entre utilisateurs</w:t>
+              <w:t>Implémentation d’un chat entre utilisateurs</w:t>
             </w:r>
           </w:p>
         </w:tc>
@@ -2076,19 +2126,7 @@
               <w:rPr>
                 <w:rFonts w:cstheme="minorHAnsi"/>
               </w:rPr>
-              <w:t>Implémentation d’une barre de recherche d’événements (par ville, sport,</w:t>
-            </w:r>
-            <w:r>
-              <w:rPr>
-                <w:rFonts w:cstheme="minorHAnsi"/>
-              </w:rPr>
-              <w:t xml:space="preserve"> </w:t>
-            </w:r>
-            <w:r>
-              <w:rPr>
-                <w:rFonts w:cstheme="minorHAnsi"/>
-              </w:rPr>
-              <w:t>activité, etc.)</w:t>
+              <w:t>Implémentation d’une barre de recherche d’événements (par ville, sport, activité, etc.)</w:t>
             </w:r>
           </w:p>
         </w:tc>
@@ -2176,19 +2214,7 @@
               <w:rPr>
                 <w:rFonts w:cstheme="minorHAnsi"/>
               </w:rPr>
-              <w:t>Ajout d’un service de commerce (panier) en ligne afin de louer les</w:t>
-            </w:r>
-            <w:r>
-              <w:rPr>
-                <w:rFonts w:cstheme="minorHAnsi"/>
-              </w:rPr>
-              <w:t xml:space="preserve"> </w:t>
-            </w:r>
-            <w:r>
-              <w:rPr>
-                <w:rFonts w:cstheme="minorHAnsi"/>
-              </w:rPr>
-              <w:t>équipements ou infrastructures</w:t>
+              <w:t>Ajout d’un service de commerce (panier) en ligne afin de louer les équipements ou infrastructures</w:t>
             </w:r>
           </w:p>
         </w:tc>
@@ -2390,7 +2416,7 @@
     </w:p>
     <w:tbl>
       <w:tblPr>
-        <w:tblStyle w:val="TableauGrille1Clair"/>
+        <w:tblStyle w:val="GridTable1Light"/>
         <w:tblW w:w="0" w:type="auto"/>
         <w:tblLook w:val="04A0" w:firstRow="1" w:lastRow="0" w:firstColumn="1" w:lastColumn="0" w:noHBand="0" w:noVBand="1"/>
       </w:tblPr>
@@ -3022,7 +3048,7 @@
     </w:tbl>
     <w:p>
       <w:pPr>
-        <w:pStyle w:val="Titre2"/>
+        <w:pStyle w:val="Heading2"/>
       </w:pPr>
       <w:r>
         <w:lastRenderedPageBreak/>
@@ -3047,7 +3073,7 @@
     <w:p/>
     <w:p>
       <w:pPr>
-        <w:pStyle w:val="Titre2"/>
+        <w:pStyle w:val="Heading2"/>
       </w:pPr>
       <w:r>
         <w:t>Estimation du nombre d’heures restant pour la livraison finale</w:t>
@@ -3068,13 +3094,7 @@
         <w:t>heures à consacrer au projet</w:t>
       </w:r>
       <w:r>
-        <w:t>. C</w:t>
-      </w:r>
-      <w:r>
-        <w:t>ompte tenu des contraintes de temps engendrées par le COVID-19</w:t>
-      </w:r>
-      <w:r>
-        <w:t xml:space="preserve">, les heures perdues </w:t>
+        <w:t xml:space="preserve">. Compte tenu des contraintes de temps engendrées par le COVID-19, les heures perdues </w:t>
       </w:r>
       <w:r>
         <w:t>pourraient</w:t>
@@ -3086,7 +3106,7 @@
     <w:p/>
     <w:p>
       <w:pPr>
-        <w:pStyle w:val="Titre2"/>
+        <w:pStyle w:val="Heading2"/>
       </w:pPr>
       <w:r>
         <w:t>Leçons apprises</w:t>
@@ -3095,7 +3115,7 @@
     <w:p/>
     <w:p>
       <w:pPr>
-        <w:pStyle w:val="Paragraphedeliste"/>
+        <w:pStyle w:val="ListParagraph"/>
         <w:numPr>
           <w:ilvl w:val="0"/>
           <w:numId w:val="3"/>
@@ -3119,7 +3139,7 @@
     </w:p>
     <w:p>
       <w:pPr>
-        <w:pStyle w:val="Paragraphedeliste"/>
+        <w:pStyle w:val="ListParagraph"/>
         <w:numPr>
           <w:ilvl w:val="0"/>
           <w:numId w:val="3"/>
@@ -3134,7 +3154,7 @@
     </w:p>
     <w:p>
       <w:pPr>
-        <w:pStyle w:val="Paragraphedeliste"/>
+        <w:pStyle w:val="ListParagraph"/>
         <w:numPr>
           <w:ilvl w:val="0"/>
           <w:numId w:val="3"/>
@@ -3197,19 +3217,14 @@
     </w:p>
     <w:p>
       <w:pPr>
-        <w:pStyle w:val="Paragraphedeliste"/>
+        <w:pStyle w:val="ListParagraph"/>
         <w:numPr>
           <w:ilvl w:val="0"/>
           <w:numId w:val="3"/>
         </w:numPr>
       </w:pPr>
       <w:r>
-        <w:t xml:space="preserve">Il est important de bien communiquer aux membres de l’équipe la partie sur laquelle on travaille et ce qui est </w:t>
-      </w:r>
-      <w:bookmarkStart w:id="0" w:name="_GoBack"/>
-      <w:bookmarkEnd w:id="0"/>
-      <w:r>
-        <w:t>planifié pour ne pas travailler « pour rien »</w:t>
+        <w:t>Il est important de bien communiquer aux membres de l’équipe la partie sur laquelle on travaille et ce qui est planifié pour ne pas travailler « pour rien »</w:t>
       </w:r>
       <w:r>
         <w:t>.</w:t>
@@ -3711,7 +3726,7 @@
       </w:pPr>
     </w:pPrDefault>
   </w:docDefaults>
-  <w:latentStyles w:defLockedState="0" w:defUIPriority="99" w:defSemiHidden="0" w:defUnhideWhenUsed="0" w:defQFormat="0" w:count="376">
+  <w:latentStyles w:defLockedState="0" w:defUIPriority="99" w:defSemiHidden="0" w:defUnhideWhenUsed="0" w:defQFormat="0" w:count="377">
     <w:lsdException w:name="Normal" w:uiPriority="0" w:qFormat="1"/>
     <w:lsdException w:name="heading 1" w:uiPriority="9" w:qFormat="1"/>
     <w:lsdException w:name="heading 2" w:semiHidden="1" w:uiPriority="9" w:unhideWhenUsed="1" w:qFormat="1"/>
@@ -3817,7 +3832,6 @@
     <w:lsdException w:name="HTML Sample" w:semiHidden="1" w:unhideWhenUsed="1"/>
     <w:lsdException w:name="HTML Typewriter" w:semiHidden="1" w:unhideWhenUsed="1"/>
     <w:lsdException w:name="HTML Variable" w:semiHidden="1" w:unhideWhenUsed="1"/>
-    <w:lsdException w:name="Normal Table" w:semiHidden="1" w:unhideWhenUsed="1"/>
     <w:lsdException w:name="annotation subject" w:semiHidden="1" w:unhideWhenUsed="1"/>
     <w:lsdException w:name="No List" w:semiHidden="1" w:unhideWhenUsed="1"/>
     <w:lsdException w:name="Outline List 1" w:semiHidden="1" w:unhideWhenUsed="1"/>
@@ -3864,10 +3878,8 @@
     <w:lsdException w:name="Table Subtle 2" w:semiHidden="1" w:unhideWhenUsed="1"/>
     <w:lsdException w:name="Table Web 1" w:semiHidden="1" w:unhideWhenUsed="1"/>
     <w:lsdException w:name="Table Web 2" w:semiHidden="1" w:unhideWhenUsed="1"/>
-    <w:lsdException w:name="Table Web 3" w:semiHidden="1" w:unhideWhenUsed="1"/>
     <w:lsdException w:name="Balloon Text" w:semiHidden="1" w:unhideWhenUsed="1"/>
     <w:lsdException w:name="Table Grid" w:uiPriority="39"/>
-    <w:lsdException w:name="Table Theme" w:semiHidden="1" w:unhideWhenUsed="1"/>
     <w:lsdException w:name="Placeholder Text" w:semiHidden="1"/>
     <w:lsdException w:name="No Spacing" w:uiPriority="1" w:qFormat="1"/>
     <w:lsdException w:name="Light Shading" w:uiPriority="60"/>
@@ -4088,6 +4100,7 @@
     <w:lsdException w:name="Hashtag" w:semiHidden="1" w:unhideWhenUsed="1"/>
     <w:lsdException w:name="Unresolved Mention" w:semiHidden="1" w:unhideWhenUsed="1"/>
     <w:lsdException w:name="Smart Link" w:semiHidden="1" w:unhideWhenUsed="1"/>
+    <w:lsdException w:name="Smart Link Error" w:semiHidden="1" w:unhideWhenUsed="1"/>
   </w:latentStyles>
   <w:style w:type="paragraph" w:default="1" w:styleId="Normal">
     <w:name w:val="Normal"/>
@@ -4097,11 +4110,11 @@
       <w:spacing w:after="0" w:line="240" w:lineRule="auto"/>
     </w:pPr>
   </w:style>
-  <w:style w:type="paragraph" w:styleId="Titre1">
+  <w:style w:type="paragraph" w:styleId="Heading1">
     <w:name w:val="heading 1"/>
     <w:basedOn w:val="Normal"/>
     <w:next w:val="Normal"/>
-    <w:link w:val="Titre1Car"/>
+    <w:link w:val="Heading1Char"/>
     <w:uiPriority w:val="9"/>
     <w:qFormat/>
     <w:rsid w:val="00424E17"/>
@@ -4118,11 +4131,11 @@
       <w:szCs w:val="32"/>
     </w:rPr>
   </w:style>
-  <w:style w:type="paragraph" w:styleId="Titre2">
+  <w:style w:type="paragraph" w:styleId="Heading2">
     <w:name w:val="heading 2"/>
     <w:basedOn w:val="Normal"/>
     <w:next w:val="Normal"/>
-    <w:link w:val="Titre2Car"/>
+    <w:link w:val="Heading2Char"/>
     <w:uiPriority w:val="9"/>
     <w:unhideWhenUsed/>
     <w:qFormat/>
@@ -4140,11 +4153,11 @@
       <w:szCs w:val="26"/>
     </w:rPr>
   </w:style>
-  <w:style w:type="paragraph" w:styleId="Titre3">
+  <w:style w:type="paragraph" w:styleId="Heading3">
     <w:name w:val="heading 3"/>
     <w:basedOn w:val="Normal"/>
     <w:next w:val="Normal"/>
-    <w:link w:val="Titre3Car"/>
+    <w:link w:val="Heading3Char"/>
     <w:uiPriority w:val="9"/>
     <w:unhideWhenUsed/>
     <w:qFormat/>
@@ -4162,13 +4175,13 @@
       <w:szCs w:val="24"/>
     </w:rPr>
   </w:style>
-  <w:style w:type="character" w:default="1" w:styleId="Policepardfaut">
+  <w:style w:type="character" w:default="1" w:styleId="DefaultParagraphFont">
     <w:name w:val="Default Paragraph Font"/>
     <w:uiPriority w:val="1"/>
     <w:semiHidden/>
     <w:unhideWhenUsed/>
   </w:style>
-  <w:style w:type="table" w:default="1" w:styleId="TableauNormal">
+  <w:style w:type="table" w:default="1" w:styleId="TableNormal">
     <w:name w:val="Normal Table"/>
     <w:uiPriority w:val="99"/>
     <w:semiHidden/>
@@ -4183,7 +4196,7 @@
       </w:tblCellMar>
     </w:tblPr>
   </w:style>
-  <w:style w:type="numbering" w:default="1" w:styleId="Aucuneliste">
+  <w:style w:type="numbering" w:default="1" w:styleId="NoList">
     <w:name w:val="No List"/>
     <w:uiPriority w:val="99"/>
     <w:semiHidden/>
@@ -4201,7 +4214,7 @@
   </w:style>
   <w:style w:type="character" w:customStyle="1" w:styleId="CodeCar">
     <w:name w:val="Code Car"/>
-    <w:basedOn w:val="Policepardfaut"/>
+    <w:basedOn w:val="DefaultParagraphFont"/>
     <w:link w:val="Code"/>
     <w:rsid w:val="001519EE"/>
     <w:rPr>
@@ -4222,7 +4235,7 @@
   </w:style>
   <w:style w:type="character" w:customStyle="1" w:styleId="BoldCar">
     <w:name w:val="Bold Car"/>
-    <w:basedOn w:val="Policepardfaut"/>
+    <w:basedOn w:val="DefaultParagraphFont"/>
     <w:link w:val="Bold"/>
     <w:rsid w:val="008D174B"/>
     <w:rPr>
@@ -4230,10 +4243,10 @@
       <w:bCs/>
     </w:rPr>
   </w:style>
-  <w:style w:type="character" w:customStyle="1" w:styleId="Titre2Car">
-    <w:name w:val="Titre 2 Car"/>
-    <w:basedOn w:val="Policepardfaut"/>
-    <w:link w:val="Titre2"/>
+  <w:style w:type="character" w:customStyle="1" w:styleId="Heading2Char">
+    <w:name w:val="Heading 2 Char"/>
+    <w:basedOn w:val="DefaultParagraphFont"/>
+    <w:link w:val="Heading2"/>
     <w:uiPriority w:val="9"/>
     <w:rsid w:val="00B75DDA"/>
     <w:rPr>
@@ -4243,10 +4256,10 @@
       <w:szCs w:val="26"/>
     </w:rPr>
   </w:style>
-  <w:style w:type="character" w:customStyle="1" w:styleId="Titre3Car">
-    <w:name w:val="Titre 3 Car"/>
-    <w:basedOn w:val="Policepardfaut"/>
-    <w:link w:val="Titre3"/>
+  <w:style w:type="character" w:customStyle="1" w:styleId="Heading3Char">
+    <w:name w:val="Heading 3 Char"/>
+    <w:basedOn w:val="DefaultParagraphFont"/>
+    <w:link w:val="Heading3"/>
     <w:uiPriority w:val="9"/>
     <w:rsid w:val="00CF6200"/>
     <w:rPr>
@@ -4256,10 +4269,10 @@
       <w:szCs w:val="24"/>
     </w:rPr>
   </w:style>
-  <w:style w:type="character" w:customStyle="1" w:styleId="Titre1Car">
-    <w:name w:val="Titre 1 Car"/>
-    <w:basedOn w:val="Policepardfaut"/>
-    <w:link w:val="Titre1"/>
+  <w:style w:type="character" w:customStyle="1" w:styleId="Heading1Char">
+    <w:name w:val="Heading 1 Char"/>
+    <w:basedOn w:val="DefaultParagraphFont"/>
+    <w:link w:val="Heading1"/>
     <w:uiPriority w:val="9"/>
     <w:rsid w:val="00424E17"/>
     <w:rPr>
@@ -4269,7 +4282,7 @@
       <w:szCs w:val="32"/>
     </w:rPr>
   </w:style>
-  <w:style w:type="paragraph" w:styleId="Paragraphedeliste">
+  <w:style w:type="paragraph" w:styleId="ListParagraph">
     <w:name w:val="List Paragraph"/>
     <w:basedOn w:val="Normal"/>
     <w:uiPriority w:val="34"/>
@@ -4296,9 +4309,9 @@
       <w:lang w:val="en-CA"/>
     </w:rPr>
   </w:style>
-  <w:style w:type="table" w:styleId="TableauGrille1Clair">
+  <w:style w:type="table" w:styleId="GridTable1Light">
     <w:name w:val="Grid Table 1 Light"/>
-    <w:basedOn w:val="TableauNormal"/>
+    <w:basedOn w:val="TableNormal"/>
     <w:uiPriority w:val="46"/>
     <w:rsid w:val="001B71CE"/>
     <w:pPr>
@@ -4353,9 +4366,9 @@
       </w:rPr>
     </w:tblStylePr>
   </w:style>
-  <w:style w:type="table" w:styleId="Grilledutableau">
+  <w:style w:type="table" w:styleId="TableGrid">
     <w:name w:val="Table Grid"/>
-    <w:basedOn w:val="TableauNormal"/>
+    <w:basedOn w:val="TableNormal"/>
     <w:uiPriority w:val="39"/>
     <w:rsid w:val="001A6C05"/>
     <w:pPr>
@@ -4372,9 +4385,9 @@
       </w:tblBorders>
     </w:tblPr>
   </w:style>
-  <w:style w:type="character" w:styleId="Marquedecommentaire">
+  <w:style w:type="character" w:styleId="CommentReference">
     <w:name w:val="annotation reference"/>
-    <w:basedOn w:val="Policepardfaut"/>
+    <w:basedOn w:val="DefaultParagraphFont"/>
     <w:uiPriority w:val="99"/>
     <w:semiHidden/>
     <w:unhideWhenUsed/>
@@ -4384,10 +4397,10 @@
       <w:szCs w:val="16"/>
     </w:rPr>
   </w:style>
-  <w:style w:type="paragraph" w:styleId="Commentaire">
+  <w:style w:type="paragraph" w:styleId="CommentText">
     <w:name w:val="annotation text"/>
     <w:basedOn w:val="Normal"/>
-    <w:link w:val="CommentaireCar"/>
+    <w:link w:val="CommentTextChar"/>
     <w:uiPriority w:val="99"/>
     <w:semiHidden/>
     <w:unhideWhenUsed/>
@@ -4397,10 +4410,10 @@
       <w:szCs w:val="20"/>
     </w:rPr>
   </w:style>
-  <w:style w:type="character" w:customStyle="1" w:styleId="CommentaireCar">
-    <w:name w:val="Commentaire Car"/>
-    <w:basedOn w:val="Policepardfaut"/>
-    <w:link w:val="Commentaire"/>
+  <w:style w:type="character" w:customStyle="1" w:styleId="CommentTextChar">
+    <w:name w:val="Comment Text Char"/>
+    <w:basedOn w:val="DefaultParagraphFont"/>
+    <w:link w:val="CommentText"/>
     <w:uiPriority w:val="99"/>
     <w:semiHidden/>
     <w:rsid w:val="002445A6"/>
@@ -4409,11 +4422,11 @@
       <w:szCs w:val="20"/>
     </w:rPr>
   </w:style>
-  <w:style w:type="paragraph" w:styleId="Objetducommentaire">
+  <w:style w:type="paragraph" w:styleId="CommentSubject">
     <w:name w:val="annotation subject"/>
-    <w:basedOn w:val="Commentaire"/>
-    <w:next w:val="Commentaire"/>
-    <w:link w:val="ObjetducommentaireCar"/>
+    <w:basedOn w:val="CommentText"/>
+    <w:next w:val="CommentText"/>
+    <w:link w:val="CommentSubjectChar"/>
     <w:uiPriority w:val="99"/>
     <w:semiHidden/>
     <w:unhideWhenUsed/>
@@ -4423,10 +4436,10 @@
       <w:bCs/>
     </w:rPr>
   </w:style>
-  <w:style w:type="character" w:customStyle="1" w:styleId="ObjetducommentaireCar">
-    <w:name w:val="Objet du commentaire Car"/>
-    <w:basedOn w:val="CommentaireCar"/>
-    <w:link w:val="Objetducommentaire"/>
+  <w:style w:type="character" w:customStyle="1" w:styleId="CommentSubjectChar">
+    <w:name w:val="Comment Subject Char"/>
+    <w:basedOn w:val="CommentTextChar"/>
+    <w:link w:val="CommentSubject"/>
     <w:uiPriority w:val="99"/>
     <w:semiHidden/>
     <w:rsid w:val="002445A6"/>
@@ -4437,10 +4450,10 @@
       <w:szCs w:val="20"/>
     </w:rPr>
   </w:style>
-  <w:style w:type="paragraph" w:styleId="Textedebulles">
+  <w:style w:type="paragraph" w:styleId="BalloonText">
     <w:name w:val="Balloon Text"/>
     <w:basedOn w:val="Normal"/>
-    <w:link w:val="TextedebullesCar"/>
+    <w:link w:val="BalloonTextChar"/>
     <w:uiPriority w:val="99"/>
     <w:semiHidden/>
     <w:unhideWhenUsed/>
@@ -4451,10 +4464,10 @@
       <w:szCs w:val="18"/>
     </w:rPr>
   </w:style>
-  <w:style w:type="character" w:customStyle="1" w:styleId="TextedebullesCar">
-    <w:name w:val="Texte de bulles Car"/>
-    <w:basedOn w:val="Policepardfaut"/>
-    <w:link w:val="Textedebulles"/>
+  <w:style w:type="character" w:customStyle="1" w:styleId="BalloonTextChar">
+    <w:name w:val="Balloon Text Char"/>
+    <w:basedOn w:val="DefaultParagraphFont"/>
+    <w:link w:val="BalloonText"/>
     <w:uiPriority w:val="99"/>
     <w:semiHidden/>
     <w:rsid w:val="002445A6"/>
@@ -4463,6 +4476,11 @@
       <w:sz w:val="18"/>
       <w:szCs w:val="18"/>
     </w:rPr>
+  </w:style>
+  <w:style w:type="character" w:customStyle="1" w:styleId="5yl5">
+    <w:name w:val="_5yl5"/>
+    <w:basedOn w:val="DefaultParagraphFont"/>
+    <w:rsid w:val="0077189F"/>
   </w:style>
 </w:styles>
 </file>

</xml_diff>

<commit_message>
partie brouillon terminer pour Alex D.
</commit_message>
<xml_diff>
--- a/Livrables/RapportDeuxiemeSprint_brouillon.docx
+++ b/Livrables/RapportDeuxiemeSprint_brouillon.docx
@@ -1503,6 +1503,8 @@
       <w:r>
         <w:t>Identification des problèmes rencontrés</w:t>
       </w:r>
+      <w:bookmarkStart w:id="0" w:name="_GoBack"/>
+      <w:bookmarkEnd w:id="0"/>
     </w:p>
     <w:p/>
     <w:p>
@@ -1672,40 +1674,16 @@
         </w:numPr>
         <w:rPr>
           <w:rFonts w:eastAsia="Times New Roman" w:cstheme="minorHAnsi"/>
-          <w:sz w:val="24"/>
-          <w:szCs w:val="24"/>
           <w:lang w:val="fr-FR"/>
         </w:rPr>
       </w:pPr>
       <w:r>
         <w:rPr>
           <w:rFonts w:eastAsia="Times New Roman" w:cstheme="minorHAnsi"/>
-          <w:sz w:val="24"/>
-          <w:szCs w:val="24"/>
           <w:lang w:val="fr-FR"/>
         </w:rPr>
-        <w:t>Durant la conception de la messagerie entres utilisateurs, j'ai rencontrer des problèmes relié a des attributs non chargé dans les models lors des requêtes envoyé a la base de données. J'ai donc du lire de manière plus approfondie la documentation d'entityframework pour inclure des champs non chargé par default. J'ai aussi du refaire le modele de conception deux fois a cause d'erreur d'incompatibilité encore du au fonctionnement interne d'entity</w:t>
-      </w:r>
-      <w:r>
-        <w:rPr>
-          <w:rFonts w:eastAsia="Times New Roman" w:cstheme="minorHAnsi"/>
-          <w:sz w:val="24"/>
-          <w:szCs w:val="24"/>
-          <w:lang w:val="fr-FR"/>
-        </w:rPr>
-        <w:t xml:space="preserve"> </w:t>
-      </w:r>
-      <w:r>
-        <w:rPr>
-          <w:rFonts w:eastAsia="Times New Roman" w:cstheme="minorHAnsi"/>
-          <w:sz w:val="24"/>
-          <w:szCs w:val="24"/>
-          <w:lang w:val="fr-FR"/>
-        </w:rPr>
-        <w:t>framework</w:t>
-      </w:r>
-      <w:bookmarkStart w:id="0" w:name="_GoBack"/>
-      <w:bookmarkEnd w:id="0"/>
+        <w:t>Durant la conception de la messagerie entres utilisateurs, j'ai rencontrer des problèmes relié a des attributs non chargé dans les models lors des requêtes envoyé a la base de données. J'ai donc du lire de manière plus approfondie la documentation d'entityframework pour inclure des champs non chargé par default. J'ai aussi du refaire le modele de conception deux fois a cause d'erreur d'incompatibilité encore du au fonctionnement interne d'entity framework</w:t>
+      </w:r>
     </w:p>
     <w:p>
       <w:pPr>
@@ -3832,6 +3810,7 @@
     <w:lsdException w:name="HTML Sample" w:semiHidden="1" w:unhideWhenUsed="1"/>
     <w:lsdException w:name="HTML Typewriter" w:semiHidden="1" w:unhideWhenUsed="1"/>
     <w:lsdException w:name="HTML Variable" w:semiHidden="1" w:unhideWhenUsed="1"/>
+    <w:lsdException w:name="Normal Table" w:semiHidden="1" w:unhideWhenUsed="1"/>
     <w:lsdException w:name="annotation subject" w:semiHidden="1" w:unhideWhenUsed="1"/>
     <w:lsdException w:name="No List" w:semiHidden="1" w:unhideWhenUsed="1"/>
     <w:lsdException w:name="Outline List 1" w:semiHidden="1" w:unhideWhenUsed="1"/>
@@ -3878,8 +3857,10 @@
     <w:lsdException w:name="Table Subtle 2" w:semiHidden="1" w:unhideWhenUsed="1"/>
     <w:lsdException w:name="Table Web 1" w:semiHidden="1" w:unhideWhenUsed="1"/>
     <w:lsdException w:name="Table Web 2" w:semiHidden="1" w:unhideWhenUsed="1"/>
+    <w:lsdException w:name="Table Web 3" w:semiHidden="1" w:unhideWhenUsed="1"/>
     <w:lsdException w:name="Balloon Text" w:semiHidden="1" w:unhideWhenUsed="1"/>
     <w:lsdException w:name="Table Grid" w:uiPriority="39"/>
+    <w:lsdException w:name="Table Theme" w:semiHidden="1" w:unhideWhenUsed="1"/>
     <w:lsdException w:name="Placeholder Text" w:semiHidden="1"/>
     <w:lsdException w:name="No Spacing" w:uiPriority="1" w:qFormat="1"/>
     <w:lsdException w:name="Light Shading" w:uiPriority="60"/>

</xml_diff>

<commit_message>
Rapport de sprint 2
</commit_message>
<xml_diff>
--- a/Livrables/RapportDeuxiemeSprint_brouillon.docx
+++ b/Livrables/RapportDeuxiemeSprint_brouillon.docx
@@ -4,7 +4,7 @@
   <w:body>
     <w:p>
       <w:pPr>
-        <w:pStyle w:val="Heading1"/>
+        <w:pStyle w:val="Titre1"/>
         <w:jc w:val="center"/>
         <w:rPr>
           <w:b/>
@@ -40,7 +40,7 @@
     <w:p/>
     <w:p>
       <w:pPr>
-        <w:pStyle w:val="Heading2"/>
+        <w:pStyle w:val="Titre2"/>
       </w:pPr>
       <w:r>
         <w:t>Identification du projet et de la personne responsable</w:t>
@@ -69,7 +69,7 @@
     <w:p/>
     <w:p>
       <w:pPr>
-        <w:pStyle w:val="Heading2"/>
+        <w:pStyle w:val="Titre2"/>
       </w:pPr>
       <w:r>
         <w:t>Description du mandat</w:t>
@@ -130,7 +130,7 @@
     <w:p/>
     <w:p>
       <w:pPr>
-        <w:pStyle w:val="Heading2"/>
+        <w:pStyle w:val="Titre2"/>
       </w:pPr>
       <w:r>
         <w:t>Description détaillée des activités planifiées et réalisées à cette étape</w:t>
@@ -139,7 +139,7 @@
     <w:p/>
     <w:p>
       <w:pPr>
-        <w:pStyle w:val="Heading3"/>
+        <w:pStyle w:val="Titre3"/>
       </w:pPr>
       <w:r>
         <w:t>Analyse, c</w:t>
@@ -264,7 +264,7 @@
     </w:p>
     <w:tbl>
       <w:tblPr>
-        <w:tblStyle w:val="GridTable1Light"/>
+        <w:tblStyle w:val="TableauGrille1Clair"/>
         <w:tblW w:w="0" w:type="auto"/>
         <w:tblLook w:val="04A0" w:firstRow="1" w:lastRow="0" w:firstColumn="1" w:lastColumn="0" w:noHBand="0" w:noVBand="1"/>
       </w:tblPr>
@@ -1202,7 +1202,7 @@
     </w:p>
     <w:p>
       <w:pPr>
-        <w:pStyle w:val="Heading3"/>
+        <w:pStyle w:val="Titre3"/>
       </w:pPr>
       <w:r>
         <w:lastRenderedPageBreak/>
@@ -1218,7 +1218,7 @@
     <w:p/>
     <w:p>
       <w:pPr>
-        <w:pStyle w:val="ListParagraph"/>
+        <w:pStyle w:val="Paragraphedeliste"/>
         <w:numPr>
           <w:ilvl w:val="0"/>
           <w:numId w:val="1"/>
@@ -1233,7 +1233,7 @@
     </w:p>
     <w:p>
       <w:pPr>
-        <w:pStyle w:val="ListParagraph"/>
+        <w:pStyle w:val="Paragraphedeliste"/>
         <w:numPr>
           <w:ilvl w:val="0"/>
           <w:numId w:val="1"/>
@@ -1248,7 +1248,7 @@
     </w:p>
     <w:p>
       <w:pPr>
-        <w:pStyle w:val="ListParagraph"/>
+        <w:pStyle w:val="Paragraphedeliste"/>
         <w:numPr>
           <w:ilvl w:val="0"/>
           <w:numId w:val="1"/>
@@ -1263,7 +1263,7 @@
     </w:p>
     <w:p>
       <w:pPr>
-        <w:pStyle w:val="ListParagraph"/>
+        <w:pStyle w:val="Paragraphedeliste"/>
         <w:numPr>
           <w:ilvl w:val="0"/>
           <w:numId w:val="1"/>
@@ -1283,7 +1283,7 @@
     </w:p>
     <w:p>
       <w:pPr>
-        <w:pStyle w:val="ListParagraph"/>
+        <w:pStyle w:val="Paragraphedeliste"/>
         <w:numPr>
           <w:ilvl w:val="0"/>
           <w:numId w:val="1"/>
@@ -1298,7 +1298,7 @@
     </w:p>
     <w:p>
       <w:pPr>
-        <w:pStyle w:val="ListParagraph"/>
+        <w:pStyle w:val="Paragraphedeliste"/>
         <w:numPr>
           <w:ilvl w:val="0"/>
           <w:numId w:val="1"/>
@@ -1313,7 +1313,7 @@
     </w:p>
     <w:p>
       <w:pPr>
-        <w:pStyle w:val="ListParagraph"/>
+        <w:pStyle w:val="Paragraphedeliste"/>
         <w:numPr>
           <w:ilvl w:val="0"/>
           <w:numId w:val="1"/>
@@ -1331,7 +1331,7 @@
     </w:p>
     <w:p>
       <w:pPr>
-        <w:pStyle w:val="ListParagraph"/>
+        <w:pStyle w:val="Paragraphedeliste"/>
         <w:numPr>
           <w:ilvl w:val="0"/>
           <w:numId w:val="1"/>
@@ -1344,7 +1344,7 @@
     <w:p/>
     <w:p>
       <w:pPr>
-        <w:pStyle w:val="Heading3"/>
+        <w:pStyle w:val="Titre3"/>
       </w:pPr>
       <w:r>
         <w:t>Période d’apprentissage</w:t>
@@ -1424,7 +1424,7 @@
           <w:i/>
           <w:iCs/>
         </w:rPr>
-        <w:t xml:space="preserve">, </w:t>
+        <w:t xml:space="preserve">, Bootstrap, HTML, CSS, </w:t>
       </w:r>
       <w:proofErr w:type="spellStart"/>
       <w:r>
@@ -1432,7 +1432,7 @@
           <w:i/>
           <w:iCs/>
         </w:rPr>
-        <w:t>Bootstrap</w:t>
+        <w:t>Shiny</w:t>
       </w:r>
       <w:proofErr w:type="spellEnd"/>
       <w:r>
@@ -1440,22 +1440,6 @@
           <w:i/>
           <w:iCs/>
         </w:rPr>
-        <w:t xml:space="preserve">, HTML, CSS, </w:t>
-      </w:r>
-      <w:proofErr w:type="spellStart"/>
-      <w:r>
-        <w:rPr>
-          <w:i/>
-          <w:iCs/>
-        </w:rPr>
-        <w:t>Shiny</w:t>
-      </w:r>
-      <w:proofErr w:type="spellEnd"/>
-      <w:r>
-        <w:rPr>
-          <w:i/>
-          <w:iCs/>
-        </w:rPr>
         <w:t xml:space="preserve"> Dashboard</w:t>
       </w:r>
       <w:r>
@@ -1498,13 +1482,11 @@
     <w:p/>
     <w:p>
       <w:pPr>
-        <w:pStyle w:val="Heading2"/>
+        <w:pStyle w:val="Titre2"/>
       </w:pPr>
       <w:r>
         <w:t>Identification des problèmes rencontrés</w:t>
       </w:r>
-      <w:bookmarkStart w:id="0" w:name="_GoBack"/>
-      <w:bookmarkEnd w:id="0"/>
     </w:p>
     <w:p/>
     <w:p>
@@ -1530,7 +1512,7 @@
     </w:p>
     <w:p>
       <w:pPr>
-        <w:pStyle w:val="ListParagraph"/>
+        <w:pStyle w:val="Paragraphedeliste"/>
         <w:numPr>
           <w:ilvl w:val="0"/>
           <w:numId w:val="2"/>
@@ -1557,7 +1539,7 @@
     </w:p>
     <w:p>
       <w:pPr>
-        <w:pStyle w:val="ListParagraph"/>
+        <w:pStyle w:val="Paragraphedeliste"/>
         <w:numPr>
           <w:ilvl w:val="0"/>
           <w:numId w:val="2"/>
@@ -1588,7 +1570,7 @@
     </w:p>
     <w:p>
       <w:pPr>
-        <w:pStyle w:val="ListParagraph"/>
+        <w:pStyle w:val="Paragraphedeliste"/>
         <w:numPr>
           <w:ilvl w:val="0"/>
           <w:numId w:val="2"/>
@@ -1621,7 +1603,7 @@
     </w:p>
     <w:p>
       <w:pPr>
-        <w:pStyle w:val="ListParagraph"/>
+        <w:pStyle w:val="Paragraphedeliste"/>
         <w:numPr>
           <w:ilvl w:val="0"/>
           <w:numId w:val="2"/>
@@ -1667,7 +1649,7 @@
     </w:p>
     <w:p>
       <w:pPr>
-        <w:pStyle w:val="ListParagraph"/>
+        <w:pStyle w:val="Paragraphedeliste"/>
         <w:numPr>
           <w:ilvl w:val="0"/>
           <w:numId w:val="2"/>
@@ -1682,12 +1664,335 @@
           <w:rFonts w:eastAsia="Times New Roman" w:cstheme="minorHAnsi"/>
           <w:lang w:val="fr-FR"/>
         </w:rPr>
-        <w:t>Durant la conception de la messagerie entres utilisateurs, j'ai rencontrer des problèmes relié a des attributs non chargé dans les models lors des requêtes envoyé a la base de données. J'ai donc du lire de manière plus approfondie la documentation d'entityframework pour inclure des champs non chargé par default. J'ai aussi du refaire le modele de conception deux fois a cause d'erreur d'incompatibilité encore du au fonctionnement interne d'entity framework</w:t>
-      </w:r>
-    </w:p>
-    <w:p>
-      <w:pPr>
-        <w:pStyle w:val="ListParagraph"/>
+        <w:t xml:space="preserve">Durant la conception de la messagerie entres utilisateurs, j'ai </w:t>
+      </w:r>
+      <w:r>
+        <w:rPr>
+          <w:rFonts w:eastAsia="Times New Roman" w:cstheme="minorHAnsi"/>
+          <w:lang w:val="fr-FR"/>
+        </w:rPr>
+        <w:t>rencontré</w:t>
+      </w:r>
+      <w:r>
+        <w:rPr>
+          <w:rFonts w:eastAsia="Times New Roman" w:cstheme="minorHAnsi"/>
+          <w:lang w:val="fr-FR"/>
+        </w:rPr>
+        <w:t xml:space="preserve"> </w:t>
+      </w:r>
+      <w:r>
+        <w:rPr>
+          <w:rFonts w:eastAsia="Times New Roman" w:cstheme="minorHAnsi"/>
+          <w:lang w:val="fr-FR"/>
+        </w:rPr>
+        <w:t>des problèmes reliés</w:t>
+      </w:r>
+      <w:r>
+        <w:rPr>
+          <w:rFonts w:eastAsia="Times New Roman" w:cstheme="minorHAnsi"/>
+          <w:lang w:val="fr-FR"/>
+        </w:rPr>
+        <w:t xml:space="preserve"> </w:t>
+      </w:r>
+      <w:r>
+        <w:rPr>
+          <w:rFonts w:eastAsia="Times New Roman" w:cstheme="minorHAnsi"/>
+          <w:lang w:val="fr-FR"/>
+        </w:rPr>
+        <w:t>à</w:t>
+      </w:r>
+      <w:r>
+        <w:rPr>
+          <w:rFonts w:eastAsia="Times New Roman" w:cstheme="minorHAnsi"/>
+          <w:lang w:val="fr-FR"/>
+        </w:rPr>
+        <w:t xml:space="preserve"> des attributs non chargé</w:t>
+      </w:r>
+      <w:r>
+        <w:rPr>
+          <w:rFonts w:eastAsia="Times New Roman" w:cstheme="minorHAnsi"/>
+          <w:lang w:val="fr-FR"/>
+        </w:rPr>
+        <w:t>s</w:t>
+      </w:r>
+      <w:r>
+        <w:rPr>
+          <w:rFonts w:eastAsia="Times New Roman" w:cstheme="minorHAnsi"/>
+          <w:lang w:val="fr-FR"/>
+        </w:rPr>
+        <w:t xml:space="preserve"> dans les mod</w:t>
+      </w:r>
+      <w:r>
+        <w:rPr>
+          <w:rFonts w:eastAsia="Times New Roman" w:cstheme="minorHAnsi"/>
+          <w:lang w:val="fr-FR"/>
+        </w:rPr>
+        <w:t>è</w:t>
+      </w:r>
+      <w:r>
+        <w:rPr>
+          <w:rFonts w:eastAsia="Times New Roman" w:cstheme="minorHAnsi"/>
+          <w:lang w:val="fr-FR"/>
+        </w:rPr>
+        <w:t>l</w:t>
+      </w:r>
+      <w:r>
+        <w:rPr>
+          <w:rFonts w:eastAsia="Times New Roman" w:cstheme="minorHAnsi"/>
+          <w:lang w:val="fr-FR"/>
+        </w:rPr>
+        <w:t>e</w:t>
+      </w:r>
+      <w:r>
+        <w:rPr>
+          <w:rFonts w:eastAsia="Times New Roman" w:cstheme="minorHAnsi"/>
+          <w:lang w:val="fr-FR"/>
+        </w:rPr>
+        <w:t>s lors des requêtes envoyé</w:t>
+      </w:r>
+      <w:r>
+        <w:rPr>
+          <w:rFonts w:eastAsia="Times New Roman" w:cstheme="minorHAnsi"/>
+          <w:lang w:val="fr-FR"/>
+        </w:rPr>
+        <w:t>es</w:t>
+      </w:r>
+      <w:r>
+        <w:rPr>
+          <w:rFonts w:eastAsia="Times New Roman" w:cstheme="minorHAnsi"/>
+          <w:lang w:val="fr-FR"/>
+        </w:rPr>
+        <w:t xml:space="preserve"> a la base de données. J'ai donc d</w:t>
+      </w:r>
+      <w:r>
+        <w:rPr>
+          <w:rFonts w:eastAsia="Times New Roman" w:cstheme="minorHAnsi"/>
+          <w:lang w:val="fr-FR"/>
+        </w:rPr>
+        <w:t>û</w:t>
+      </w:r>
+      <w:r>
+        <w:rPr>
+          <w:rFonts w:eastAsia="Times New Roman" w:cstheme="minorHAnsi"/>
+          <w:lang w:val="fr-FR"/>
+        </w:rPr>
+        <w:t xml:space="preserve"> lire de manière plus approfondie la documentation d</w:t>
+      </w:r>
+      <w:r>
+        <w:rPr>
+          <w:rFonts w:eastAsia="Times New Roman" w:cstheme="minorHAnsi"/>
+          <w:lang w:val="fr-FR"/>
+        </w:rPr>
+        <w:t xml:space="preserve">e </w:t>
+      </w:r>
+      <w:proofErr w:type="spellStart"/>
+      <w:r>
+        <w:rPr>
+          <w:rFonts w:eastAsia="Times New Roman" w:cstheme="minorHAnsi"/>
+          <w:i/>
+          <w:iCs/>
+          <w:lang w:val="fr-FR"/>
+        </w:rPr>
+        <w:t>E</w:t>
+      </w:r>
+      <w:r>
+        <w:rPr>
+          <w:rFonts w:eastAsia="Times New Roman" w:cstheme="minorHAnsi"/>
+          <w:i/>
+          <w:iCs/>
+          <w:lang w:val="fr-FR"/>
+        </w:rPr>
+        <w:t>ntity</w:t>
+      </w:r>
+      <w:proofErr w:type="spellEnd"/>
+      <w:r>
+        <w:rPr>
+          <w:rFonts w:eastAsia="Times New Roman" w:cstheme="minorHAnsi"/>
+          <w:i/>
+          <w:iCs/>
+          <w:lang w:val="fr-FR"/>
+        </w:rPr>
+        <w:t xml:space="preserve"> F</w:t>
+      </w:r>
+      <w:r>
+        <w:rPr>
+          <w:rFonts w:eastAsia="Times New Roman" w:cstheme="minorHAnsi"/>
+          <w:i/>
+          <w:iCs/>
+          <w:lang w:val="fr-FR"/>
+        </w:rPr>
+        <w:t>ramework</w:t>
+      </w:r>
+      <w:r>
+        <w:rPr>
+          <w:rFonts w:eastAsia="Times New Roman" w:cstheme="minorHAnsi"/>
+          <w:lang w:val="fr-FR"/>
+        </w:rPr>
+        <w:t xml:space="preserve"> pour inclure </w:t>
+      </w:r>
+      <w:r>
+        <w:rPr>
+          <w:rFonts w:eastAsia="Times New Roman" w:cstheme="minorHAnsi"/>
+          <w:lang w:val="fr-FR"/>
+        </w:rPr>
+        <w:t>des champs non chargés</w:t>
+      </w:r>
+      <w:r>
+        <w:rPr>
+          <w:rFonts w:eastAsia="Times New Roman" w:cstheme="minorHAnsi"/>
+          <w:lang w:val="fr-FR"/>
+        </w:rPr>
+        <w:t xml:space="preserve"> par </w:t>
+      </w:r>
+      <w:r>
+        <w:rPr>
+          <w:rFonts w:eastAsia="Times New Roman" w:cstheme="minorHAnsi"/>
+          <w:lang w:val="fr-FR"/>
+        </w:rPr>
+        <w:t>défaut</w:t>
+      </w:r>
+      <w:r>
+        <w:rPr>
+          <w:rFonts w:eastAsia="Times New Roman" w:cstheme="minorHAnsi"/>
+          <w:lang w:val="fr-FR"/>
+        </w:rPr>
+        <w:t xml:space="preserve">. J'ai aussi </w:t>
+      </w:r>
+      <w:r>
+        <w:rPr>
+          <w:rFonts w:eastAsia="Times New Roman" w:cstheme="minorHAnsi"/>
+          <w:lang w:val="fr-FR"/>
+        </w:rPr>
+        <w:t>dû</w:t>
+      </w:r>
+      <w:r>
+        <w:rPr>
+          <w:rFonts w:eastAsia="Times New Roman" w:cstheme="minorHAnsi"/>
+          <w:lang w:val="fr-FR"/>
+        </w:rPr>
+        <w:t xml:space="preserve"> refaire le </w:t>
+      </w:r>
+      <w:r>
+        <w:rPr>
+          <w:rFonts w:eastAsia="Times New Roman" w:cstheme="minorHAnsi"/>
+          <w:lang w:val="fr-FR"/>
+        </w:rPr>
+        <w:t>modèle</w:t>
+      </w:r>
+      <w:r>
+        <w:rPr>
+          <w:rFonts w:eastAsia="Times New Roman" w:cstheme="minorHAnsi"/>
+          <w:lang w:val="fr-FR"/>
+        </w:rPr>
+        <w:t xml:space="preserve"> de conception deux fois </w:t>
+      </w:r>
+      <w:r>
+        <w:rPr>
+          <w:rFonts w:eastAsia="Times New Roman" w:cstheme="minorHAnsi"/>
+          <w:lang w:val="fr-FR"/>
+        </w:rPr>
+        <w:t>à</w:t>
+      </w:r>
+      <w:r>
+        <w:rPr>
+          <w:rFonts w:eastAsia="Times New Roman" w:cstheme="minorHAnsi"/>
+          <w:lang w:val="fr-FR"/>
+        </w:rPr>
+        <w:t xml:space="preserve"> cause d'erreur</w:t>
+      </w:r>
+      <w:r>
+        <w:rPr>
+          <w:rFonts w:eastAsia="Times New Roman" w:cstheme="minorHAnsi"/>
+          <w:lang w:val="fr-FR"/>
+        </w:rPr>
+        <w:t>s</w:t>
+      </w:r>
+      <w:r>
+        <w:rPr>
+          <w:rFonts w:eastAsia="Times New Roman" w:cstheme="minorHAnsi"/>
+          <w:lang w:val="fr-FR"/>
+        </w:rPr>
+        <w:t xml:space="preserve"> d'incompatibilité encore d</w:t>
+      </w:r>
+      <w:r>
+        <w:rPr>
+          <w:rFonts w:eastAsia="Times New Roman" w:cstheme="minorHAnsi"/>
+          <w:lang w:val="fr-FR"/>
+        </w:rPr>
+        <w:t>û</w:t>
+      </w:r>
+      <w:r>
+        <w:rPr>
+          <w:rFonts w:eastAsia="Times New Roman" w:cstheme="minorHAnsi"/>
+          <w:lang w:val="fr-FR"/>
+        </w:rPr>
+        <w:t xml:space="preserve"> au fonctionnement interne d</w:t>
+      </w:r>
+      <w:r>
+        <w:rPr>
+          <w:rFonts w:eastAsia="Times New Roman" w:cstheme="minorHAnsi"/>
+          <w:lang w:val="fr-FR"/>
+        </w:rPr>
+        <w:t xml:space="preserve">e </w:t>
+      </w:r>
+      <w:proofErr w:type="spellStart"/>
+      <w:r>
+        <w:rPr>
+          <w:rFonts w:eastAsia="Times New Roman" w:cstheme="minorHAnsi"/>
+          <w:i/>
+          <w:iCs/>
+          <w:lang w:val="fr-FR"/>
+        </w:rPr>
+        <w:t>E</w:t>
+      </w:r>
+      <w:r>
+        <w:rPr>
+          <w:rFonts w:eastAsia="Times New Roman" w:cstheme="minorHAnsi"/>
+          <w:i/>
+          <w:iCs/>
+          <w:lang w:val="fr-FR"/>
+        </w:rPr>
+        <w:t>ntity</w:t>
+      </w:r>
+      <w:proofErr w:type="spellEnd"/>
+      <w:r>
+        <w:rPr>
+          <w:rFonts w:eastAsia="Times New Roman" w:cstheme="minorHAnsi"/>
+          <w:i/>
+          <w:iCs/>
+          <w:lang w:val="fr-FR"/>
+        </w:rPr>
+        <w:t xml:space="preserve"> </w:t>
+      </w:r>
+      <w:r>
+        <w:rPr>
+          <w:rFonts w:eastAsia="Times New Roman" w:cstheme="minorHAnsi"/>
+          <w:i/>
+          <w:iCs/>
+          <w:lang w:val="fr-FR"/>
+        </w:rPr>
+        <w:t>F</w:t>
+      </w:r>
+      <w:r>
+        <w:rPr>
+          <w:rFonts w:eastAsia="Times New Roman" w:cstheme="minorHAnsi"/>
+          <w:i/>
+          <w:iCs/>
+          <w:lang w:val="fr-FR"/>
+        </w:rPr>
+        <w:t>ramework</w:t>
+      </w:r>
+      <w:r>
+        <w:rPr>
+          <w:rFonts w:eastAsia="Times New Roman" w:cstheme="minorHAnsi"/>
+          <w:lang w:val="fr-FR"/>
+        </w:rPr>
+        <w:t>.</w:t>
+      </w:r>
+    </w:p>
+    <w:p>
+      <w:pPr>
+        <w:pStyle w:val="Paragraphedeliste"/>
       </w:pPr>
     </w:p>
     <w:p>
@@ -1700,7 +2005,7 @@
     </w:p>
     <w:p>
       <w:pPr>
-        <w:pStyle w:val="Heading2"/>
+        <w:pStyle w:val="Titre2"/>
       </w:pPr>
       <w:r>
         <w:lastRenderedPageBreak/>
@@ -1766,7 +2071,7 @@
     </w:p>
     <w:tbl>
       <w:tblPr>
-        <w:tblStyle w:val="GridTable1Light"/>
+        <w:tblStyle w:val="TableauGrille1Clair"/>
         <w:tblW w:w="0" w:type="auto"/>
         <w:tblLook w:val="04A0" w:firstRow="1" w:lastRow="0" w:firstColumn="1" w:lastColumn="0" w:noHBand="0" w:noVBand="1"/>
       </w:tblPr>
@@ -2394,7 +2699,7 @@
     </w:p>
     <w:tbl>
       <w:tblPr>
-        <w:tblStyle w:val="GridTable1Light"/>
+        <w:tblStyle w:val="TableauGrille1Clair"/>
         <w:tblW w:w="0" w:type="auto"/>
         <w:tblLook w:val="04A0" w:firstRow="1" w:lastRow="0" w:firstColumn="1" w:lastColumn="0" w:noHBand="0" w:noVBand="1"/>
       </w:tblPr>
@@ -3026,7 +3331,7 @@
     </w:tbl>
     <w:p>
       <w:pPr>
-        <w:pStyle w:val="Heading2"/>
+        <w:pStyle w:val="Titre2"/>
       </w:pPr>
       <w:r>
         <w:lastRenderedPageBreak/>
@@ -3051,7 +3356,7 @@
     <w:p/>
     <w:p>
       <w:pPr>
-        <w:pStyle w:val="Heading2"/>
+        <w:pStyle w:val="Titre2"/>
       </w:pPr>
       <w:r>
         <w:t>Estimation du nombre d’heures restant pour la livraison finale</w:t>
@@ -3084,7 +3389,7 @@
     <w:p/>
     <w:p>
       <w:pPr>
-        <w:pStyle w:val="Heading2"/>
+        <w:pStyle w:val="Titre2"/>
       </w:pPr>
       <w:r>
         <w:t>Leçons apprises</w:t>
@@ -3093,7 +3398,7 @@
     <w:p/>
     <w:p>
       <w:pPr>
-        <w:pStyle w:val="ListParagraph"/>
+        <w:pStyle w:val="Paragraphedeliste"/>
         <w:numPr>
           <w:ilvl w:val="0"/>
           <w:numId w:val="3"/>
@@ -3117,7 +3422,7 @@
     </w:p>
     <w:p>
       <w:pPr>
-        <w:pStyle w:val="ListParagraph"/>
+        <w:pStyle w:val="Paragraphedeliste"/>
         <w:numPr>
           <w:ilvl w:val="0"/>
           <w:numId w:val="3"/>
@@ -3132,7 +3437,7 @@
     </w:p>
     <w:p>
       <w:pPr>
-        <w:pStyle w:val="ListParagraph"/>
+        <w:pStyle w:val="Paragraphedeliste"/>
         <w:numPr>
           <w:ilvl w:val="0"/>
           <w:numId w:val="3"/>
@@ -3195,14 +3500,19 @@
     </w:p>
     <w:p>
       <w:pPr>
-        <w:pStyle w:val="ListParagraph"/>
+        <w:pStyle w:val="Paragraphedeliste"/>
         <w:numPr>
           <w:ilvl w:val="0"/>
           <w:numId w:val="3"/>
         </w:numPr>
       </w:pPr>
       <w:r>
-        <w:t>Il est important de bien communiquer aux membres de l’équipe la partie sur laquelle on travaille et ce qui est planifié pour ne pas travailler « pour rien »</w:t>
+        <w:t>Il est important de bien communiquer aux membres de l’équipe la partie sur laquelle on travaille et ce qui est planifié po</w:t>
+      </w:r>
+      <w:bookmarkStart w:id="0" w:name="_GoBack"/>
+      <w:bookmarkEnd w:id="0"/>
+      <w:r>
+        <w:t>ur ne pas travailler « pour rien »</w:t>
       </w:r>
       <w:r>
         <w:t>.</w:t>
@@ -3704,7 +4014,7 @@
       </w:pPr>
     </w:pPrDefault>
   </w:docDefaults>
-  <w:latentStyles w:defLockedState="0" w:defUIPriority="99" w:defSemiHidden="0" w:defUnhideWhenUsed="0" w:defQFormat="0" w:count="377">
+  <w:latentStyles w:defLockedState="0" w:defUIPriority="99" w:defSemiHidden="0" w:defUnhideWhenUsed="0" w:defQFormat="0" w:count="376">
     <w:lsdException w:name="Normal" w:uiPriority="0" w:qFormat="1"/>
     <w:lsdException w:name="heading 1" w:uiPriority="9" w:qFormat="1"/>
     <w:lsdException w:name="heading 2" w:semiHidden="1" w:uiPriority="9" w:unhideWhenUsed="1" w:qFormat="1"/>
@@ -4081,7 +4391,6 @@
     <w:lsdException w:name="Hashtag" w:semiHidden="1" w:unhideWhenUsed="1"/>
     <w:lsdException w:name="Unresolved Mention" w:semiHidden="1" w:unhideWhenUsed="1"/>
     <w:lsdException w:name="Smart Link" w:semiHidden="1" w:unhideWhenUsed="1"/>
-    <w:lsdException w:name="Smart Link Error" w:semiHidden="1" w:unhideWhenUsed="1"/>
   </w:latentStyles>
   <w:style w:type="paragraph" w:default="1" w:styleId="Normal">
     <w:name w:val="Normal"/>
@@ -4091,11 +4400,11 @@
       <w:spacing w:after="0" w:line="240" w:lineRule="auto"/>
     </w:pPr>
   </w:style>
-  <w:style w:type="paragraph" w:styleId="Heading1">
+  <w:style w:type="paragraph" w:styleId="Titre1">
     <w:name w:val="heading 1"/>
     <w:basedOn w:val="Normal"/>
     <w:next w:val="Normal"/>
-    <w:link w:val="Heading1Char"/>
+    <w:link w:val="Titre1Car"/>
     <w:uiPriority w:val="9"/>
     <w:qFormat/>
     <w:rsid w:val="00424E17"/>
@@ -4112,11 +4421,11 @@
       <w:szCs w:val="32"/>
     </w:rPr>
   </w:style>
-  <w:style w:type="paragraph" w:styleId="Heading2">
+  <w:style w:type="paragraph" w:styleId="Titre2">
     <w:name w:val="heading 2"/>
     <w:basedOn w:val="Normal"/>
     <w:next w:val="Normal"/>
-    <w:link w:val="Heading2Char"/>
+    <w:link w:val="Titre2Car"/>
     <w:uiPriority w:val="9"/>
     <w:unhideWhenUsed/>
     <w:qFormat/>
@@ -4134,11 +4443,11 @@
       <w:szCs w:val="26"/>
     </w:rPr>
   </w:style>
-  <w:style w:type="paragraph" w:styleId="Heading3">
+  <w:style w:type="paragraph" w:styleId="Titre3">
     <w:name w:val="heading 3"/>
     <w:basedOn w:val="Normal"/>
     <w:next w:val="Normal"/>
-    <w:link w:val="Heading3Char"/>
+    <w:link w:val="Titre3Car"/>
     <w:uiPriority w:val="9"/>
     <w:unhideWhenUsed/>
     <w:qFormat/>
@@ -4156,13 +4465,13 @@
       <w:szCs w:val="24"/>
     </w:rPr>
   </w:style>
-  <w:style w:type="character" w:default="1" w:styleId="DefaultParagraphFont">
+  <w:style w:type="character" w:default="1" w:styleId="Policepardfaut">
     <w:name w:val="Default Paragraph Font"/>
     <w:uiPriority w:val="1"/>
     <w:semiHidden/>
     <w:unhideWhenUsed/>
   </w:style>
-  <w:style w:type="table" w:default="1" w:styleId="TableNormal">
+  <w:style w:type="table" w:default="1" w:styleId="TableauNormal">
     <w:name w:val="Normal Table"/>
     <w:uiPriority w:val="99"/>
     <w:semiHidden/>
@@ -4177,7 +4486,7 @@
       </w:tblCellMar>
     </w:tblPr>
   </w:style>
-  <w:style w:type="numbering" w:default="1" w:styleId="NoList">
+  <w:style w:type="numbering" w:default="1" w:styleId="Aucuneliste">
     <w:name w:val="No List"/>
     <w:uiPriority w:val="99"/>
     <w:semiHidden/>
@@ -4195,7 +4504,7 @@
   </w:style>
   <w:style w:type="character" w:customStyle="1" w:styleId="CodeCar">
     <w:name w:val="Code Car"/>
-    <w:basedOn w:val="DefaultParagraphFont"/>
+    <w:basedOn w:val="Policepardfaut"/>
     <w:link w:val="Code"/>
     <w:rsid w:val="001519EE"/>
     <w:rPr>
@@ -4216,7 +4525,7 @@
   </w:style>
   <w:style w:type="character" w:customStyle="1" w:styleId="BoldCar">
     <w:name w:val="Bold Car"/>
-    <w:basedOn w:val="DefaultParagraphFont"/>
+    <w:basedOn w:val="Policepardfaut"/>
     <w:link w:val="Bold"/>
     <w:rsid w:val="008D174B"/>
     <w:rPr>
@@ -4224,10 +4533,10 @@
       <w:bCs/>
     </w:rPr>
   </w:style>
-  <w:style w:type="character" w:customStyle="1" w:styleId="Heading2Char">
-    <w:name w:val="Heading 2 Char"/>
-    <w:basedOn w:val="DefaultParagraphFont"/>
-    <w:link w:val="Heading2"/>
+  <w:style w:type="character" w:customStyle="1" w:styleId="Titre2Car">
+    <w:name w:val="Titre 2 Car"/>
+    <w:basedOn w:val="Policepardfaut"/>
+    <w:link w:val="Titre2"/>
     <w:uiPriority w:val="9"/>
     <w:rsid w:val="00B75DDA"/>
     <w:rPr>
@@ -4237,10 +4546,10 @@
       <w:szCs w:val="26"/>
     </w:rPr>
   </w:style>
-  <w:style w:type="character" w:customStyle="1" w:styleId="Heading3Char">
-    <w:name w:val="Heading 3 Char"/>
-    <w:basedOn w:val="DefaultParagraphFont"/>
-    <w:link w:val="Heading3"/>
+  <w:style w:type="character" w:customStyle="1" w:styleId="Titre3Car">
+    <w:name w:val="Titre 3 Car"/>
+    <w:basedOn w:val="Policepardfaut"/>
+    <w:link w:val="Titre3"/>
     <w:uiPriority w:val="9"/>
     <w:rsid w:val="00CF6200"/>
     <w:rPr>
@@ -4250,10 +4559,10 @@
       <w:szCs w:val="24"/>
     </w:rPr>
   </w:style>
-  <w:style w:type="character" w:customStyle="1" w:styleId="Heading1Char">
-    <w:name w:val="Heading 1 Char"/>
-    <w:basedOn w:val="DefaultParagraphFont"/>
-    <w:link w:val="Heading1"/>
+  <w:style w:type="character" w:customStyle="1" w:styleId="Titre1Car">
+    <w:name w:val="Titre 1 Car"/>
+    <w:basedOn w:val="Policepardfaut"/>
+    <w:link w:val="Titre1"/>
     <w:uiPriority w:val="9"/>
     <w:rsid w:val="00424E17"/>
     <w:rPr>
@@ -4263,7 +4572,7 @@
       <w:szCs w:val="32"/>
     </w:rPr>
   </w:style>
-  <w:style w:type="paragraph" w:styleId="ListParagraph">
+  <w:style w:type="paragraph" w:styleId="Paragraphedeliste">
     <w:name w:val="List Paragraph"/>
     <w:basedOn w:val="Normal"/>
     <w:uiPriority w:val="34"/>
@@ -4290,9 +4599,9 @@
       <w:lang w:val="en-CA"/>
     </w:rPr>
   </w:style>
-  <w:style w:type="table" w:styleId="GridTable1Light">
+  <w:style w:type="table" w:styleId="TableauGrille1Clair">
     <w:name w:val="Grid Table 1 Light"/>
-    <w:basedOn w:val="TableNormal"/>
+    <w:basedOn w:val="TableauNormal"/>
     <w:uiPriority w:val="46"/>
     <w:rsid w:val="001B71CE"/>
     <w:pPr>
@@ -4347,9 +4656,9 @@
       </w:rPr>
     </w:tblStylePr>
   </w:style>
-  <w:style w:type="table" w:styleId="TableGrid">
+  <w:style w:type="table" w:styleId="Grilledutableau">
     <w:name w:val="Table Grid"/>
-    <w:basedOn w:val="TableNormal"/>
+    <w:basedOn w:val="TableauNormal"/>
     <w:uiPriority w:val="39"/>
     <w:rsid w:val="001A6C05"/>
     <w:pPr>
@@ -4366,9 +4675,9 @@
       </w:tblBorders>
     </w:tblPr>
   </w:style>
-  <w:style w:type="character" w:styleId="CommentReference">
+  <w:style w:type="character" w:styleId="Marquedecommentaire">
     <w:name w:val="annotation reference"/>
-    <w:basedOn w:val="DefaultParagraphFont"/>
+    <w:basedOn w:val="Policepardfaut"/>
     <w:uiPriority w:val="99"/>
     <w:semiHidden/>
     <w:unhideWhenUsed/>
@@ -4378,10 +4687,10 @@
       <w:szCs w:val="16"/>
     </w:rPr>
   </w:style>
-  <w:style w:type="paragraph" w:styleId="CommentText">
+  <w:style w:type="paragraph" w:styleId="Commentaire">
     <w:name w:val="annotation text"/>
     <w:basedOn w:val="Normal"/>
-    <w:link w:val="CommentTextChar"/>
+    <w:link w:val="CommentaireCar"/>
     <w:uiPriority w:val="99"/>
     <w:semiHidden/>
     <w:unhideWhenUsed/>
@@ -4391,10 +4700,10 @@
       <w:szCs w:val="20"/>
     </w:rPr>
   </w:style>
-  <w:style w:type="character" w:customStyle="1" w:styleId="CommentTextChar">
-    <w:name w:val="Comment Text Char"/>
-    <w:basedOn w:val="DefaultParagraphFont"/>
-    <w:link w:val="CommentText"/>
+  <w:style w:type="character" w:customStyle="1" w:styleId="CommentaireCar">
+    <w:name w:val="Commentaire Car"/>
+    <w:basedOn w:val="Policepardfaut"/>
+    <w:link w:val="Commentaire"/>
     <w:uiPriority w:val="99"/>
     <w:semiHidden/>
     <w:rsid w:val="002445A6"/>
@@ -4403,11 +4712,11 @@
       <w:szCs w:val="20"/>
     </w:rPr>
   </w:style>
-  <w:style w:type="paragraph" w:styleId="CommentSubject">
+  <w:style w:type="paragraph" w:styleId="Objetducommentaire">
     <w:name w:val="annotation subject"/>
-    <w:basedOn w:val="CommentText"/>
-    <w:next w:val="CommentText"/>
-    <w:link w:val="CommentSubjectChar"/>
+    <w:basedOn w:val="Commentaire"/>
+    <w:next w:val="Commentaire"/>
+    <w:link w:val="ObjetducommentaireCar"/>
     <w:uiPriority w:val="99"/>
     <w:semiHidden/>
     <w:unhideWhenUsed/>
@@ -4417,10 +4726,10 @@
       <w:bCs/>
     </w:rPr>
   </w:style>
-  <w:style w:type="character" w:customStyle="1" w:styleId="CommentSubjectChar">
-    <w:name w:val="Comment Subject Char"/>
-    <w:basedOn w:val="CommentTextChar"/>
-    <w:link w:val="CommentSubject"/>
+  <w:style w:type="character" w:customStyle="1" w:styleId="ObjetducommentaireCar">
+    <w:name w:val="Objet du commentaire Car"/>
+    <w:basedOn w:val="CommentaireCar"/>
+    <w:link w:val="Objetducommentaire"/>
     <w:uiPriority w:val="99"/>
     <w:semiHidden/>
     <w:rsid w:val="002445A6"/>
@@ -4431,10 +4740,10 @@
       <w:szCs w:val="20"/>
     </w:rPr>
   </w:style>
-  <w:style w:type="paragraph" w:styleId="BalloonText">
+  <w:style w:type="paragraph" w:styleId="Textedebulles">
     <w:name w:val="Balloon Text"/>
     <w:basedOn w:val="Normal"/>
-    <w:link w:val="BalloonTextChar"/>
+    <w:link w:val="TextedebullesCar"/>
     <w:uiPriority w:val="99"/>
     <w:semiHidden/>
     <w:unhideWhenUsed/>
@@ -4445,10 +4754,10 @@
       <w:szCs w:val="18"/>
     </w:rPr>
   </w:style>
-  <w:style w:type="character" w:customStyle="1" w:styleId="BalloonTextChar">
-    <w:name w:val="Balloon Text Char"/>
-    <w:basedOn w:val="DefaultParagraphFont"/>
-    <w:link w:val="BalloonText"/>
+  <w:style w:type="character" w:customStyle="1" w:styleId="TextedebullesCar">
+    <w:name w:val="Texte de bulles Car"/>
+    <w:basedOn w:val="Policepardfaut"/>
+    <w:link w:val="Textedebulles"/>
     <w:uiPriority w:val="99"/>
     <w:semiHidden/>
     <w:rsid w:val="002445A6"/>
@@ -4460,7 +4769,7 @@
   </w:style>
   <w:style w:type="character" w:customStyle="1" w:styleId="5yl5">
     <w:name w:val="_5yl5"/>
-    <w:basedOn w:val="DefaultParagraphFont"/>
+    <w:basedOn w:val="Policepardfaut"/>
     <w:rsid w:val="0077189F"/>
   </w:style>
 </w:styles>

</xml_diff>

<commit_message>
modifications du rapport 2
</commit_message>
<xml_diff>
--- a/Livrables/RapportDeuxiemeSprint_brouillon.docx
+++ b/Livrables/RapportDeuxiemeSprint_brouillon.docx
@@ -4,7 +4,7 @@
   <w:body>
     <w:p>
       <w:pPr>
-        <w:pStyle w:val="Titre1"/>
+        <w:pStyle w:val="Heading1"/>
         <w:jc w:val="center"/>
         <w:rPr>
           <w:b/>
@@ -40,7 +40,7 @@
     <w:p/>
     <w:p>
       <w:pPr>
-        <w:pStyle w:val="Titre2"/>
+        <w:pStyle w:val="Heading2"/>
       </w:pPr>
       <w:r>
         <w:t>Identification du projet et de la personne responsable</w:t>
@@ -69,7 +69,7 @@
     <w:p/>
     <w:p>
       <w:pPr>
-        <w:pStyle w:val="Titre2"/>
+        <w:pStyle w:val="Heading2"/>
       </w:pPr>
       <w:r>
         <w:t>Description du mandat</w:t>
@@ -130,7 +130,7 @@
     <w:p/>
     <w:p>
       <w:pPr>
-        <w:pStyle w:val="Titre2"/>
+        <w:pStyle w:val="Heading2"/>
       </w:pPr>
       <w:r>
         <w:t>Description détaillée des activités planifiées et réalisées à cette étape</w:t>
@@ -139,7 +139,7 @@
     <w:p/>
     <w:p>
       <w:pPr>
-        <w:pStyle w:val="Titre3"/>
+        <w:pStyle w:val="Heading3"/>
       </w:pPr>
       <w:r>
         <w:t>Analyse, c</w:t>
@@ -264,7 +264,7 @@
     </w:p>
     <w:tbl>
       <w:tblPr>
-        <w:tblStyle w:val="TableauGrille1Clair"/>
+        <w:tblStyle w:val="GridTable1Light"/>
         <w:tblW w:w="0" w:type="auto"/>
         <w:tblLook w:val="04A0" w:firstRow="1" w:lastRow="0" w:firstColumn="1" w:lastColumn="0" w:noHBand="0" w:noVBand="1"/>
       </w:tblPr>
@@ -1202,7 +1202,7 @@
     </w:p>
     <w:p>
       <w:pPr>
-        <w:pStyle w:val="Titre3"/>
+        <w:pStyle w:val="Heading3"/>
       </w:pPr>
       <w:r>
         <w:lastRenderedPageBreak/>
@@ -1218,7 +1218,7 @@
     <w:p/>
     <w:p>
       <w:pPr>
-        <w:pStyle w:val="Paragraphedeliste"/>
+        <w:pStyle w:val="ListParagraph"/>
         <w:numPr>
           <w:ilvl w:val="0"/>
           <w:numId w:val="1"/>
@@ -1233,7 +1233,7 @@
     </w:p>
     <w:p>
       <w:pPr>
-        <w:pStyle w:val="Paragraphedeliste"/>
+        <w:pStyle w:val="ListParagraph"/>
         <w:numPr>
           <w:ilvl w:val="0"/>
           <w:numId w:val="1"/>
@@ -1248,7 +1248,7 @@
     </w:p>
     <w:p>
       <w:pPr>
-        <w:pStyle w:val="Paragraphedeliste"/>
+        <w:pStyle w:val="ListParagraph"/>
         <w:numPr>
           <w:ilvl w:val="0"/>
           <w:numId w:val="1"/>
@@ -1263,7 +1263,7 @@
     </w:p>
     <w:p>
       <w:pPr>
-        <w:pStyle w:val="Paragraphedeliste"/>
+        <w:pStyle w:val="ListParagraph"/>
         <w:numPr>
           <w:ilvl w:val="0"/>
           <w:numId w:val="1"/>
@@ -1283,7 +1283,7 @@
     </w:p>
     <w:p>
       <w:pPr>
-        <w:pStyle w:val="Paragraphedeliste"/>
+        <w:pStyle w:val="ListParagraph"/>
         <w:numPr>
           <w:ilvl w:val="0"/>
           <w:numId w:val="1"/>
@@ -1298,7 +1298,7 @@
     </w:p>
     <w:p>
       <w:pPr>
-        <w:pStyle w:val="Paragraphedeliste"/>
+        <w:pStyle w:val="ListParagraph"/>
         <w:numPr>
           <w:ilvl w:val="0"/>
           <w:numId w:val="1"/>
@@ -1313,7 +1313,7 @@
     </w:p>
     <w:p>
       <w:pPr>
-        <w:pStyle w:val="Paragraphedeliste"/>
+        <w:pStyle w:val="ListParagraph"/>
         <w:numPr>
           <w:ilvl w:val="0"/>
           <w:numId w:val="1"/>
@@ -1331,7 +1331,7 @@
     </w:p>
     <w:p>
       <w:pPr>
-        <w:pStyle w:val="Paragraphedeliste"/>
+        <w:pStyle w:val="ListParagraph"/>
         <w:numPr>
           <w:ilvl w:val="0"/>
           <w:numId w:val="1"/>
@@ -1344,7 +1344,7 @@
     <w:p/>
     <w:p>
       <w:pPr>
-        <w:pStyle w:val="Titre3"/>
+        <w:pStyle w:val="Heading3"/>
       </w:pPr>
       <w:r>
         <w:t>Période d’apprentissage</w:t>
@@ -1424,7 +1424,7 @@
           <w:i/>
           <w:iCs/>
         </w:rPr>
-        <w:t xml:space="preserve">, Bootstrap, HTML, CSS, </w:t>
+        <w:t xml:space="preserve">, </w:t>
       </w:r>
       <w:proofErr w:type="spellStart"/>
       <w:r>
@@ -1432,7 +1432,7 @@
           <w:i/>
           <w:iCs/>
         </w:rPr>
-        <w:t>Shiny</w:t>
+        <w:t>Bootstrap</w:t>
       </w:r>
       <w:proofErr w:type="spellEnd"/>
       <w:r>
@@ -1440,6 +1440,22 @@
           <w:i/>
           <w:iCs/>
         </w:rPr>
+        <w:t xml:space="preserve">, HTML, CSS, </w:t>
+      </w:r>
+      <w:proofErr w:type="spellStart"/>
+      <w:r>
+        <w:rPr>
+          <w:i/>
+          <w:iCs/>
+        </w:rPr>
+        <w:t>Shiny</w:t>
+      </w:r>
+      <w:proofErr w:type="spellEnd"/>
+      <w:r>
+        <w:rPr>
+          <w:i/>
+          <w:iCs/>
+        </w:rPr>
         <w:t xml:space="preserve"> Dashboard</w:t>
       </w:r>
       <w:r>
@@ -1482,7 +1498,7 @@
     <w:p/>
     <w:p>
       <w:pPr>
-        <w:pStyle w:val="Titre2"/>
+        <w:pStyle w:val="Heading2"/>
       </w:pPr>
       <w:r>
         <w:t>Identification des problèmes rencontrés</w:t>
@@ -1512,7 +1528,7 @@
     </w:p>
     <w:p>
       <w:pPr>
-        <w:pStyle w:val="Paragraphedeliste"/>
+        <w:pStyle w:val="ListParagraph"/>
         <w:numPr>
           <w:ilvl w:val="0"/>
           <w:numId w:val="2"/>
@@ -1539,7 +1555,7 @@
     </w:p>
     <w:p>
       <w:pPr>
-        <w:pStyle w:val="Paragraphedeliste"/>
+        <w:pStyle w:val="ListParagraph"/>
         <w:numPr>
           <w:ilvl w:val="0"/>
           <w:numId w:val="2"/>
@@ -1570,7 +1586,7 @@
     </w:p>
     <w:p>
       <w:pPr>
-        <w:pStyle w:val="Paragraphedeliste"/>
+        <w:pStyle w:val="ListParagraph"/>
         <w:numPr>
           <w:ilvl w:val="0"/>
           <w:numId w:val="2"/>
@@ -1603,7 +1619,7 @@
     </w:p>
     <w:p>
       <w:pPr>
-        <w:pStyle w:val="Paragraphedeliste"/>
+        <w:pStyle w:val="ListParagraph"/>
         <w:numPr>
           <w:ilvl w:val="0"/>
           <w:numId w:val="2"/>
@@ -1649,7 +1665,7 @@
     </w:p>
     <w:p>
       <w:pPr>
-        <w:pStyle w:val="Paragraphedeliste"/>
+        <w:pStyle w:val="ListParagraph"/>
         <w:numPr>
           <w:ilvl w:val="0"/>
           <w:numId w:val="2"/>
@@ -1992,7 +2008,7 @@
     </w:p>
     <w:p>
       <w:pPr>
-        <w:pStyle w:val="Paragraphedeliste"/>
+        <w:pStyle w:val="ListParagraph"/>
       </w:pPr>
     </w:p>
     <w:p>
@@ -2005,7 +2021,7 @@
     </w:p>
     <w:p>
       <w:pPr>
-        <w:pStyle w:val="Titre2"/>
+        <w:pStyle w:val="Heading2"/>
       </w:pPr>
       <w:r>
         <w:lastRenderedPageBreak/>
@@ -2071,7 +2087,7 @@
     </w:p>
     <w:tbl>
       <w:tblPr>
-        <w:tblStyle w:val="TableauGrille1Clair"/>
+        <w:tblStyle w:val="GridTable1Light"/>
         <w:tblW w:w="0" w:type="auto"/>
         <w:tblLook w:val="04A0" w:firstRow="1" w:lastRow="0" w:firstColumn="1" w:lastColumn="0" w:noHBand="0" w:noVBand="1"/>
       </w:tblPr>
@@ -2699,13 +2715,15 @@
     </w:p>
     <w:tbl>
       <w:tblPr>
-        <w:tblStyle w:val="TableauGrille1Clair"/>
+        <w:tblStyle w:val="GridTable1Light"/>
         <w:tblW w:w="0" w:type="auto"/>
         <w:tblLook w:val="04A0" w:firstRow="1" w:lastRow="0" w:firstColumn="1" w:lastColumn="0" w:noHBand="0" w:noVBand="1"/>
       </w:tblPr>
       <w:tblGrid>
-        <w:gridCol w:w="562"/>
-        <w:gridCol w:w="8635"/>
+        <w:gridCol w:w="477"/>
+        <w:gridCol w:w="5897"/>
+        <w:gridCol w:w="1270"/>
+        <w:gridCol w:w="1270"/>
       </w:tblGrid>
       <w:tr>
         <w:trPr>
@@ -2714,7 +2732,7 @@
         <w:tc>
           <w:tcPr>
             <w:cnfStyle w:val="001000000000" w:firstRow="0" w:lastRow="0" w:firstColumn="1" w:lastColumn="0" w:oddVBand="0" w:evenVBand="0" w:oddHBand="0" w:evenHBand="0" w:firstRowFirstColumn="0" w:firstRowLastColumn="0" w:lastRowFirstColumn="0" w:lastRowLastColumn="0"/>
-            <w:tcW w:w="562" w:type="dxa"/>
+            <w:tcW w:w="477" w:type="dxa"/>
           </w:tcPr>
           <w:p>
             <w:pPr>
@@ -2732,10 +2750,12 @@
         </w:tc>
         <w:tc>
           <w:tcPr>
-            <w:tcW w:w="8635" w:type="dxa"/>
-          </w:tcPr>
-          <w:p>
-            <w:pPr>
+            <w:tcW w:w="5897" w:type="dxa"/>
+            <w:vAlign w:val="center"/>
+          </w:tcPr>
+          <w:p>
+            <w:pPr>
+              <w:jc w:val="center"/>
               <w:cnfStyle w:val="100000000000" w:firstRow="1" w:lastRow="0" w:firstColumn="0" w:lastColumn="0" w:oddVBand="0" w:evenVBand="0" w:oddHBand="0" w:evenHBand="0" w:firstRowFirstColumn="0" w:firstRowLastColumn="0" w:lastRowFirstColumn="0" w:lastRowLastColumn="0"/>
               <w:rPr>
                 <w:rFonts w:cstheme="minorHAnsi"/>
@@ -2746,6 +2766,65 @@
                 <w:rFonts w:cstheme="minorHAnsi"/>
               </w:rPr>
               <w:t>Tâche</w:t>
+            </w:r>
+          </w:p>
+        </w:tc>
+        <w:tc>
+          <w:tcPr>
+            <w:tcW w:w="1270" w:type="dxa"/>
+            <w:vAlign w:val="center"/>
+          </w:tcPr>
+          <w:p>
+            <w:pPr>
+              <w:jc w:val="center"/>
+              <w:cnfStyle w:val="100000000000" w:firstRow="1" w:lastRow="0" w:firstColumn="0" w:lastColumn="0" w:oddVBand="0" w:evenVBand="0" w:oddHBand="0" w:evenHBand="0" w:firstRowFirstColumn="0" w:firstRowLastColumn="0" w:lastRowFirstColumn="0" w:lastRowLastColumn="0"/>
+              <w:rPr>
+                <w:rFonts w:cstheme="minorHAnsi"/>
+              </w:rPr>
+            </w:pPr>
+            <w:r>
+              <w:rPr>
+                <w:rFonts w:cstheme="minorHAnsi"/>
+              </w:rPr>
+              <w:t>Heures Planifiés</w:t>
+            </w:r>
+          </w:p>
+        </w:tc>
+        <w:tc>
+          <w:tcPr>
+            <w:tcW w:w="1270" w:type="dxa"/>
+          </w:tcPr>
+          <w:p>
+            <w:pPr>
+              <w:jc w:val="center"/>
+              <w:cnfStyle w:val="100000000000" w:firstRow="1" w:lastRow="0" w:firstColumn="0" w:lastColumn="0" w:oddVBand="0" w:evenVBand="0" w:oddHBand="0" w:evenHBand="0" w:firstRowFirstColumn="0" w:firstRowLastColumn="0" w:lastRowFirstColumn="0" w:lastRowLastColumn="0"/>
+              <w:rPr>
+                <w:rFonts w:cstheme="minorHAnsi"/>
+                <w:b w:val="0"/>
+                <w:bCs w:val="0"/>
+              </w:rPr>
+            </w:pPr>
+            <w:r>
+              <w:rPr>
+                <w:rFonts w:cstheme="minorHAnsi"/>
+              </w:rPr>
+              <w:t>Heures</w:t>
+            </w:r>
+          </w:p>
+          <w:p>
+            <w:pPr>
+              <w:jc w:val="center"/>
+              <w:cnfStyle w:val="100000000000" w:firstRow="1" w:lastRow="0" w:firstColumn="0" w:lastColumn="0" w:oddVBand="0" w:evenVBand="0" w:oddHBand="0" w:evenHBand="0" w:firstRowFirstColumn="0" w:firstRowLastColumn="0" w:lastRowFirstColumn="0" w:lastRowLastColumn="0"/>
+              <w:rPr>
+                <w:rFonts w:cstheme="minorHAnsi"/>
+                <w:lang w:val="en-US"/>
+              </w:rPr>
+            </w:pPr>
+            <w:r>
+              <w:rPr>
+                <w:rFonts w:cstheme="minorHAnsi"/>
+              </w:rPr>
+              <w:t>Retirés</w:t>
             </w:r>
           </w:p>
         </w:tc>
@@ -2754,7 +2833,7 @@
         <w:tc>
           <w:tcPr>
             <w:cnfStyle w:val="001000000000" w:firstRow="0" w:lastRow="0" w:firstColumn="1" w:lastColumn="0" w:oddVBand="0" w:evenVBand="0" w:oddHBand="0" w:evenHBand="0" w:firstRowFirstColumn="0" w:firstRowLastColumn="0" w:lastRowFirstColumn="0" w:lastRowLastColumn="0"/>
-            <w:tcW w:w="562" w:type="dxa"/>
+            <w:tcW w:w="477" w:type="dxa"/>
           </w:tcPr>
           <w:p>
             <w:pPr>
@@ -2778,7 +2857,7 @@
         </w:tc>
         <w:tc>
           <w:tcPr>
-            <w:tcW w:w="8635" w:type="dxa"/>
+            <w:tcW w:w="5897" w:type="dxa"/>
           </w:tcPr>
           <w:p>
             <w:pPr>
@@ -2808,12 +2887,56 @@
             </w:r>
           </w:p>
         </w:tc>
+        <w:tc>
+          <w:tcPr>
+            <w:tcW w:w="1270" w:type="dxa"/>
+            <w:vAlign w:val="center"/>
+          </w:tcPr>
+          <w:p>
+            <w:pPr>
+              <w:autoSpaceDE w:val="0"/>
+              <w:autoSpaceDN w:val="0"/>
+              <w:adjustRightInd w:val="0"/>
+              <w:jc w:val="center"/>
+              <w:cnfStyle w:val="000000000000" w:firstRow="0" w:lastRow="0" w:firstColumn="0" w:lastColumn="0" w:oddVBand="0" w:evenVBand="0" w:oddHBand="0" w:evenHBand="0" w:firstRowFirstColumn="0" w:firstRowLastColumn="0" w:lastRowFirstColumn="0" w:lastRowLastColumn="0"/>
+              <w:rPr>
+                <w:rFonts w:cstheme="minorHAnsi"/>
+                <w:color w:val="00B050"/>
+              </w:rPr>
+            </w:pPr>
+            <w:r>
+              <w:rPr>
+                <w:rFonts w:cstheme="minorHAnsi"/>
+                <w:color w:val="00B050"/>
+              </w:rPr>
+              <w:t>12</w:t>
+            </w:r>
+          </w:p>
+        </w:tc>
+        <w:tc>
+          <w:tcPr>
+            <w:tcW w:w="1270" w:type="dxa"/>
+          </w:tcPr>
+          <w:p>
+            <w:pPr>
+              <w:autoSpaceDE w:val="0"/>
+              <w:autoSpaceDN w:val="0"/>
+              <w:adjustRightInd w:val="0"/>
+              <w:jc w:val="center"/>
+              <w:cnfStyle w:val="000000000000" w:firstRow="0" w:lastRow="0" w:firstColumn="0" w:lastColumn="0" w:oddVBand="0" w:evenVBand="0" w:oddHBand="0" w:evenHBand="0" w:firstRowFirstColumn="0" w:firstRowLastColumn="0" w:lastRowFirstColumn="0" w:lastRowLastColumn="0"/>
+              <w:rPr>
+                <w:rFonts w:cstheme="minorHAnsi"/>
+                <w:color w:val="00B050"/>
+              </w:rPr>
+            </w:pPr>
+          </w:p>
+        </w:tc>
       </w:tr>
       <w:tr>
         <w:tc>
           <w:tcPr>
             <w:cnfStyle w:val="001000000000" w:firstRow="0" w:lastRow="0" w:firstColumn="1" w:lastColumn="0" w:oddVBand="0" w:evenVBand="0" w:oddHBand="0" w:evenHBand="0" w:firstRowFirstColumn="0" w:firstRowLastColumn="0" w:lastRowFirstColumn="0" w:lastRowLastColumn="0"/>
-            <w:tcW w:w="562" w:type="dxa"/>
+            <w:tcW w:w="477" w:type="dxa"/>
           </w:tcPr>
           <w:p>
             <w:pPr>
@@ -2837,7 +2960,7 @@
         </w:tc>
         <w:tc>
           <w:tcPr>
-            <w:tcW w:w="8635" w:type="dxa"/>
+            <w:tcW w:w="5897" w:type="dxa"/>
           </w:tcPr>
           <w:p>
             <w:pPr>
@@ -2867,12 +2990,56 @@
             </w:r>
           </w:p>
         </w:tc>
+        <w:tc>
+          <w:tcPr>
+            <w:tcW w:w="1270" w:type="dxa"/>
+            <w:vAlign w:val="center"/>
+          </w:tcPr>
+          <w:p>
+            <w:pPr>
+              <w:autoSpaceDE w:val="0"/>
+              <w:autoSpaceDN w:val="0"/>
+              <w:adjustRightInd w:val="0"/>
+              <w:jc w:val="center"/>
+              <w:cnfStyle w:val="000000000000" w:firstRow="0" w:lastRow="0" w:firstColumn="0" w:lastColumn="0" w:oddVBand="0" w:evenVBand="0" w:oddHBand="0" w:evenHBand="0" w:firstRowFirstColumn="0" w:firstRowLastColumn="0" w:lastRowFirstColumn="0" w:lastRowLastColumn="0"/>
+              <w:rPr>
+                <w:rFonts w:cstheme="minorHAnsi"/>
+                <w:color w:val="00B050"/>
+              </w:rPr>
+            </w:pPr>
+            <w:r>
+              <w:rPr>
+                <w:rFonts w:cstheme="minorHAnsi"/>
+                <w:color w:val="00B050"/>
+              </w:rPr>
+              <w:t>4</w:t>
+            </w:r>
+          </w:p>
+        </w:tc>
+        <w:tc>
+          <w:tcPr>
+            <w:tcW w:w="1270" w:type="dxa"/>
+          </w:tcPr>
+          <w:p>
+            <w:pPr>
+              <w:autoSpaceDE w:val="0"/>
+              <w:autoSpaceDN w:val="0"/>
+              <w:adjustRightInd w:val="0"/>
+              <w:jc w:val="center"/>
+              <w:cnfStyle w:val="000000000000" w:firstRow="0" w:lastRow="0" w:firstColumn="0" w:lastColumn="0" w:oddVBand="0" w:evenVBand="0" w:oddHBand="0" w:evenHBand="0" w:firstRowFirstColumn="0" w:firstRowLastColumn="0" w:lastRowFirstColumn="0" w:lastRowLastColumn="0"/>
+              <w:rPr>
+                <w:rFonts w:cstheme="minorHAnsi"/>
+                <w:color w:val="00B050"/>
+              </w:rPr>
+            </w:pPr>
+          </w:p>
+        </w:tc>
       </w:tr>
       <w:tr>
         <w:tc>
           <w:tcPr>
             <w:cnfStyle w:val="001000000000" w:firstRow="0" w:lastRow="0" w:firstColumn="1" w:lastColumn="0" w:oddVBand="0" w:evenVBand="0" w:oddHBand="0" w:evenHBand="0" w:firstRowFirstColumn="0" w:firstRowLastColumn="0" w:lastRowFirstColumn="0" w:lastRowLastColumn="0"/>
-            <w:tcW w:w="562" w:type="dxa"/>
+            <w:tcW w:w="477" w:type="dxa"/>
           </w:tcPr>
           <w:p>
             <w:pPr>
@@ -2896,7 +3063,7 @@
         </w:tc>
         <w:tc>
           <w:tcPr>
-            <w:tcW w:w="8635" w:type="dxa"/>
+            <w:tcW w:w="5897" w:type="dxa"/>
           </w:tcPr>
           <w:p>
             <w:pPr>
@@ -2923,12 +3090,126 @@
             </w:r>
           </w:p>
         </w:tc>
+        <w:tc>
+          <w:tcPr>
+            <w:tcW w:w="1270" w:type="dxa"/>
+            <w:vAlign w:val="center"/>
+          </w:tcPr>
+          <w:p>
+            <w:pPr>
+              <w:jc w:val="center"/>
+              <w:cnfStyle w:val="000000000000" w:firstRow="0" w:lastRow="0" w:firstColumn="0" w:lastColumn="0" w:oddVBand="0" w:evenVBand="0" w:oddHBand="0" w:evenHBand="0" w:firstRowFirstColumn="0" w:firstRowLastColumn="0" w:lastRowFirstColumn="0" w:lastRowLastColumn="0"/>
+              <w:rPr>
+                <w:rFonts w:cstheme="minorHAnsi"/>
+                <w:color w:val="00B050"/>
+              </w:rPr>
+            </w:pPr>
+            <w:r>
+              <w:rPr>
+                <w:rFonts w:cstheme="minorHAnsi"/>
+                <w:color w:val="00B050"/>
+              </w:rPr>
+              <w:t>8</w:t>
+            </w:r>
+          </w:p>
+        </w:tc>
+        <w:tc>
+          <w:tcPr>
+            <w:tcW w:w="1270" w:type="dxa"/>
+          </w:tcPr>
+          <w:p>
+            <w:pPr>
+              <w:jc w:val="center"/>
+              <w:cnfStyle w:val="000000000000" w:firstRow="0" w:lastRow="0" w:firstColumn="0" w:lastColumn="0" w:oddVBand="0" w:evenVBand="0" w:oddHBand="0" w:evenHBand="0" w:firstRowFirstColumn="0" w:firstRowLastColumn="0" w:lastRowFirstColumn="0" w:lastRowLastColumn="0"/>
+              <w:rPr>
+                <w:rFonts w:cstheme="minorHAnsi"/>
+                <w:color w:val="00B050"/>
+              </w:rPr>
+            </w:pPr>
+          </w:p>
+        </w:tc>
       </w:tr>
       <w:tr>
         <w:tc>
           <w:tcPr>
             <w:cnfStyle w:val="001000000000" w:firstRow="0" w:lastRow="0" w:firstColumn="1" w:lastColumn="0" w:oddVBand="0" w:evenVBand="0" w:oddHBand="0" w:evenHBand="0" w:firstRowFirstColumn="0" w:firstRowLastColumn="0" w:lastRowFirstColumn="0" w:lastRowLastColumn="0"/>
-            <w:tcW w:w="562" w:type="dxa"/>
+            <w:tcW w:w="477" w:type="dxa"/>
+          </w:tcPr>
+          <w:p>
+            <w:pPr>
+              <w:rPr>
+                <w:rFonts w:cstheme="minorHAnsi"/>
+                <w:strike/>
+                <w:color w:val="00B050"/>
+              </w:rPr>
+            </w:pPr>
+          </w:p>
+        </w:tc>
+        <w:tc>
+          <w:tcPr>
+            <w:tcW w:w="5897" w:type="dxa"/>
+          </w:tcPr>
+          <w:p>
+            <w:pPr>
+              <w:cnfStyle w:val="000000000000" w:firstRow="0" w:lastRow="0" w:firstColumn="0" w:lastColumn="0" w:oddVBand="0" w:evenVBand="0" w:oddHBand="0" w:evenHBand="0" w:firstRowFirstColumn="0" w:firstRowLastColumn="0" w:lastRowFirstColumn="0" w:lastRowLastColumn="0"/>
+              <w:rPr>
+                <w:rFonts w:cstheme="minorHAnsi"/>
+                <w:color w:val="00B050"/>
+              </w:rPr>
+            </w:pPr>
+            <w:r>
+              <w:rPr>
+                <w:rFonts w:cstheme="minorHAnsi"/>
+                <w:color w:val="00B050"/>
+              </w:rPr>
+              <w:t xml:space="preserve">Babillard </w:t>
+            </w:r>
+          </w:p>
+        </w:tc>
+        <w:tc>
+          <w:tcPr>
+            <w:tcW w:w="1270" w:type="dxa"/>
+            <w:vAlign w:val="center"/>
+          </w:tcPr>
+          <w:p>
+            <w:pPr>
+              <w:jc w:val="center"/>
+              <w:cnfStyle w:val="000000000000" w:firstRow="0" w:lastRow="0" w:firstColumn="0" w:lastColumn="0" w:oddVBand="0" w:evenVBand="0" w:oddHBand="0" w:evenHBand="0" w:firstRowFirstColumn="0" w:firstRowLastColumn="0" w:lastRowFirstColumn="0" w:lastRowLastColumn="0"/>
+              <w:rPr>
+                <w:rFonts w:cstheme="minorHAnsi"/>
+                <w:color w:val="FF0000"/>
+              </w:rPr>
+            </w:pPr>
+            <w:r>
+              <w:rPr>
+                <w:rFonts w:cstheme="minorHAnsi"/>
+                <w:color w:val="00B050"/>
+              </w:rPr>
+              <w:t>8</w:t>
+            </w:r>
+          </w:p>
+        </w:tc>
+        <w:tc>
+          <w:tcPr>
+            <w:tcW w:w="1270" w:type="dxa"/>
+          </w:tcPr>
+          <w:p>
+            <w:pPr>
+              <w:jc w:val="center"/>
+              <w:cnfStyle w:val="000000000000" w:firstRow="0" w:lastRow="0" w:firstColumn="0" w:lastColumn="0" w:oddVBand="0" w:evenVBand="0" w:oddHBand="0" w:evenHBand="0" w:firstRowFirstColumn="0" w:firstRowLastColumn="0" w:lastRowFirstColumn="0" w:lastRowLastColumn="0"/>
+              <w:rPr>
+                <w:rFonts w:cstheme="minorHAnsi"/>
+                <w:color w:val="00B050"/>
+              </w:rPr>
+            </w:pPr>
+          </w:p>
+        </w:tc>
+      </w:tr>
+      <w:tr>
+        <w:tc>
+          <w:tcPr>
+            <w:cnfStyle w:val="001000000000" w:firstRow="0" w:lastRow="0" w:firstColumn="1" w:lastColumn="0" w:oddVBand="0" w:evenVBand="0" w:oddHBand="0" w:evenHBand="0" w:firstRowFirstColumn="0" w:firstRowLastColumn="0" w:lastRowFirstColumn="0" w:lastRowLastColumn="0"/>
+            <w:tcW w:w="477" w:type="dxa"/>
           </w:tcPr>
           <w:p>
             <w:pPr>
@@ -2954,7 +3235,7 @@
         </w:tc>
         <w:tc>
           <w:tcPr>
-            <w:tcW w:w="8635" w:type="dxa"/>
+            <w:tcW w:w="5897" w:type="dxa"/>
           </w:tcPr>
           <w:p>
             <w:pPr>
@@ -2975,12 +3256,56 @@
             </w:r>
           </w:p>
         </w:tc>
+        <w:tc>
+          <w:tcPr>
+            <w:tcW w:w="1270" w:type="dxa"/>
+            <w:vAlign w:val="center"/>
+          </w:tcPr>
+          <w:p>
+            <w:pPr>
+              <w:jc w:val="center"/>
+              <w:cnfStyle w:val="000000000000" w:firstRow="0" w:lastRow="0" w:firstColumn="0" w:lastColumn="0" w:oddVBand="0" w:evenVBand="0" w:oddHBand="0" w:evenHBand="0" w:firstRowFirstColumn="0" w:firstRowLastColumn="0" w:lastRowFirstColumn="0" w:lastRowLastColumn="0"/>
+              <w:rPr>
+                <w:rFonts w:cstheme="minorHAnsi"/>
+                <w:strike/>
+                <w:color w:val="FF0000"/>
+              </w:rPr>
+            </w:pPr>
+          </w:p>
+        </w:tc>
+        <w:tc>
+          <w:tcPr>
+            <w:tcW w:w="1270" w:type="dxa"/>
+          </w:tcPr>
+          <w:p>
+            <w:pPr>
+              <w:jc w:val="center"/>
+              <w:cnfStyle w:val="000000000000" w:firstRow="0" w:lastRow="0" w:firstColumn="0" w:lastColumn="0" w:oddVBand="0" w:evenVBand="0" w:oddHBand="0" w:evenHBand="0" w:firstRowFirstColumn="0" w:firstRowLastColumn="0" w:lastRowFirstColumn="0" w:lastRowLastColumn="0"/>
+              <w:rPr>
+                <w:rFonts w:cstheme="minorHAnsi"/>
+                <w:strike/>
+                <w:color w:val="FF0000"/>
+              </w:rPr>
+            </w:pPr>
+            <w:r>
+              <w:rPr>
+                <w:rFonts w:cstheme="minorHAnsi"/>
+                <w:strike/>
+                <w:color w:val="FF0000"/>
+              </w:rPr>
+              <w:t>18</w:t>
+            </w:r>
+          </w:p>
+        </w:tc>
       </w:tr>
       <w:tr>
+        <w:trPr>
+          <w:trHeight w:val="313"/>
+        </w:trPr>
         <w:tc>
           <w:tcPr>
             <w:cnfStyle w:val="001000000000" w:firstRow="0" w:lastRow="0" w:firstColumn="1" w:lastColumn="0" w:oddVBand="0" w:evenVBand="0" w:oddHBand="0" w:evenHBand="0" w:firstRowFirstColumn="0" w:firstRowLastColumn="0" w:lastRowFirstColumn="0" w:lastRowLastColumn="0"/>
-            <w:tcW w:w="562" w:type="dxa"/>
+            <w:tcW w:w="477" w:type="dxa"/>
           </w:tcPr>
           <w:p>
             <w:pPr>
@@ -3004,7 +3329,7 @@
         </w:tc>
         <w:tc>
           <w:tcPr>
-            <w:tcW w:w="8635" w:type="dxa"/>
+            <w:tcW w:w="5897" w:type="dxa"/>
           </w:tcPr>
           <w:p>
             <w:pPr>
@@ -3021,6 +3346,44 @@
               </w:rPr>
               <w:t>Ajout et affichage de services d’une entreprise</w:t>
             </w:r>
+          </w:p>
+        </w:tc>
+        <w:tc>
+          <w:tcPr>
+            <w:tcW w:w="1270" w:type="dxa"/>
+            <w:vAlign w:val="center"/>
+          </w:tcPr>
+          <w:p>
+            <w:pPr>
+              <w:jc w:val="center"/>
+              <w:cnfStyle w:val="000000000000" w:firstRow="0" w:lastRow="0" w:firstColumn="0" w:lastColumn="0" w:oddVBand="0" w:evenVBand="0" w:oddHBand="0" w:evenHBand="0" w:firstRowFirstColumn="0" w:firstRowLastColumn="0" w:lastRowFirstColumn="0" w:lastRowLastColumn="0"/>
+              <w:rPr>
+                <w:rFonts w:cstheme="minorHAnsi"/>
+                <w:color w:val="00B050"/>
+              </w:rPr>
+            </w:pPr>
+            <w:r>
+              <w:rPr>
+                <w:rFonts w:cstheme="minorHAnsi"/>
+                <w:color w:val="00B050"/>
+              </w:rPr>
+              <w:t>8</w:t>
+            </w:r>
+          </w:p>
+        </w:tc>
+        <w:tc>
+          <w:tcPr>
+            <w:tcW w:w="1270" w:type="dxa"/>
+          </w:tcPr>
+          <w:p>
+            <w:pPr>
+              <w:jc w:val="center"/>
+              <w:cnfStyle w:val="000000000000" w:firstRow="0" w:lastRow="0" w:firstColumn="0" w:lastColumn="0" w:oddVBand="0" w:evenVBand="0" w:oddHBand="0" w:evenHBand="0" w:firstRowFirstColumn="0" w:firstRowLastColumn="0" w:lastRowFirstColumn="0" w:lastRowLastColumn="0"/>
+              <w:rPr>
+                <w:rFonts w:cstheme="minorHAnsi"/>
+                <w:color w:val="00B050"/>
+              </w:rPr>
+            </w:pPr>
           </w:p>
         </w:tc>
       </w:tr>
@@ -3028,7 +3391,7 @@
         <w:tc>
           <w:tcPr>
             <w:cnfStyle w:val="001000000000" w:firstRow="0" w:lastRow="0" w:firstColumn="1" w:lastColumn="0" w:oddVBand="0" w:evenVBand="0" w:oddHBand="0" w:evenHBand="0" w:firstRowFirstColumn="0" w:firstRowLastColumn="0" w:lastRowFirstColumn="0" w:lastRowLastColumn="0"/>
-            <w:tcW w:w="562" w:type="dxa"/>
+            <w:tcW w:w="477" w:type="dxa"/>
           </w:tcPr>
           <w:p>
             <w:pPr>
@@ -3054,7 +3417,7 @@
         </w:tc>
         <w:tc>
           <w:tcPr>
-            <w:tcW w:w="8635" w:type="dxa"/>
+            <w:tcW w:w="5897" w:type="dxa"/>
           </w:tcPr>
           <w:p>
             <w:pPr>
@@ -3075,15 +3438,56 @@
             </w:r>
           </w:p>
         </w:tc>
+        <w:tc>
+          <w:tcPr>
+            <w:tcW w:w="1270" w:type="dxa"/>
+            <w:vAlign w:val="center"/>
+          </w:tcPr>
+          <w:p>
+            <w:pPr>
+              <w:jc w:val="center"/>
+              <w:cnfStyle w:val="000000000000" w:firstRow="0" w:lastRow="0" w:firstColumn="0" w:lastColumn="0" w:oddVBand="0" w:evenVBand="0" w:oddHBand="0" w:evenHBand="0" w:firstRowFirstColumn="0" w:firstRowLastColumn="0" w:lastRowFirstColumn="0" w:lastRowLastColumn="0"/>
+              <w:rPr>
+                <w:rFonts w:cstheme="minorHAnsi"/>
+                <w:strike/>
+                <w:color w:val="FF0000"/>
+              </w:rPr>
+            </w:pPr>
+          </w:p>
+        </w:tc>
+        <w:tc>
+          <w:tcPr>
+            <w:tcW w:w="1270" w:type="dxa"/>
+          </w:tcPr>
+          <w:p>
+            <w:pPr>
+              <w:jc w:val="center"/>
+              <w:cnfStyle w:val="000000000000" w:firstRow="0" w:lastRow="0" w:firstColumn="0" w:lastColumn="0" w:oddVBand="0" w:evenVBand="0" w:oddHBand="0" w:evenHBand="0" w:firstRowFirstColumn="0" w:firstRowLastColumn="0" w:lastRowFirstColumn="0" w:lastRowLastColumn="0"/>
+              <w:rPr>
+                <w:rFonts w:cstheme="minorHAnsi"/>
+                <w:strike/>
+                <w:color w:val="FF0000"/>
+              </w:rPr>
+            </w:pPr>
+            <w:r>
+              <w:rPr>
+                <w:rFonts w:cstheme="minorHAnsi"/>
+                <w:strike/>
+                <w:color w:val="FF0000"/>
+              </w:rPr>
+              <w:t>18</w:t>
+            </w:r>
+          </w:p>
+        </w:tc>
       </w:tr>
       <w:tr>
         <w:tc>
           <w:tcPr>
-            <w:cnfStyle w:val="001000000000" w:firstRow="0" w:lastRow="0" w:firstColumn="1" w:lastColumn="0" w:oddVBand="0" w:evenVBand="0" w:oddHBand="0" w:evenHBand="0" w:firstRowFirstColumn="0" w:firstRowLastColumn="0" w:lastRowFirstColumn="0" w:lastRowLastColumn="0"/>
-            <w:tcW w:w="562" w:type="dxa"/>
-          </w:tcPr>
-          <w:p>
-            <w:pPr>
+            <w:tcW w:w="477" w:type="dxa"/>
+          </w:tcPr>
+          <w:p>
+            <w:pPr>
+              <w:cnfStyle w:val="001000000000" w:firstRow="0" w:lastRow="0" w:firstColumn="1" w:lastColumn="0" w:oddVBand="0" w:evenVBand="0" w:oddHBand="0" w:evenHBand="0" w:firstRowFirstColumn="0" w:firstRowLastColumn="0" w:lastRowFirstColumn="0" w:lastRowLastColumn="0"/>
               <w:rPr>
                 <w:rFonts w:cstheme="minorHAnsi"/>
                 <w:b w:val="0"/>
@@ -3104,11 +3508,10 @@
         </w:tc>
         <w:tc>
           <w:tcPr>
-            <w:tcW w:w="8635" w:type="dxa"/>
-          </w:tcPr>
-          <w:p>
-            <w:pPr>
-              <w:cnfStyle w:val="000000000000" w:firstRow="0" w:lastRow="0" w:firstColumn="0" w:lastColumn="0" w:oddVBand="0" w:evenVBand="0" w:oddHBand="0" w:evenHBand="0" w:firstRowFirstColumn="0" w:firstRowLastColumn="0" w:lastRowFirstColumn="0" w:lastRowLastColumn="0"/>
+            <w:tcW w:w="5897" w:type="dxa"/>
+          </w:tcPr>
+          <w:p>
+            <w:pPr>
               <w:rPr>
                 <w:rFonts w:cstheme="minorHAnsi"/>
                 <w:color w:val="00B050"/>
@@ -3121,6 +3524,44 @@
               </w:rPr>
               <w:t>Implémentation d’une barre de recherche d’événements (par ville, sport, activité, etc.)</w:t>
             </w:r>
+            <w:bookmarkStart w:id="0" w:name="_GoBack"/>
+            <w:bookmarkEnd w:id="0"/>
+          </w:p>
+        </w:tc>
+        <w:tc>
+          <w:tcPr>
+            <w:tcW w:w="1270" w:type="dxa"/>
+            <w:vAlign w:val="center"/>
+          </w:tcPr>
+          <w:p>
+            <w:pPr>
+              <w:jc w:val="center"/>
+              <w:rPr>
+                <w:rFonts w:cstheme="minorHAnsi"/>
+                <w:color w:val="00B050"/>
+              </w:rPr>
+            </w:pPr>
+            <w:r>
+              <w:rPr>
+                <w:rFonts w:cstheme="minorHAnsi"/>
+                <w:color w:val="00B050"/>
+              </w:rPr>
+              <w:t>8</w:t>
+            </w:r>
+          </w:p>
+        </w:tc>
+        <w:tc>
+          <w:tcPr>
+            <w:tcW w:w="1270" w:type="dxa"/>
+          </w:tcPr>
+          <w:p>
+            <w:pPr>
+              <w:jc w:val="center"/>
+              <w:rPr>
+                <w:rFonts w:cstheme="minorHAnsi"/>
+                <w:color w:val="00B050"/>
+              </w:rPr>
+            </w:pPr>
           </w:p>
         </w:tc>
       </w:tr>
@@ -3128,7 +3569,93 @@
         <w:tc>
           <w:tcPr>
             <w:cnfStyle w:val="001000000000" w:firstRow="0" w:lastRow="0" w:firstColumn="1" w:lastColumn="0" w:oddVBand="0" w:evenVBand="0" w:oddHBand="0" w:evenHBand="0" w:firstRowFirstColumn="0" w:firstRowLastColumn="0" w:lastRowFirstColumn="0" w:lastRowLastColumn="0"/>
-            <w:tcW w:w="562" w:type="dxa"/>
+            <w:tcW w:w="477" w:type="dxa"/>
+          </w:tcPr>
+          <w:p>
+            <w:pPr>
+              <w:rPr>
+                <w:rFonts w:cstheme="minorHAnsi"/>
+                <w:b w:val="0"/>
+                <w:bCs w:val="0"/>
+                <w:color w:val="00B050"/>
+              </w:rPr>
+            </w:pPr>
+            <w:r>
+              <w:rPr>
+                <w:rFonts w:cstheme="minorHAnsi"/>
+                <w:b w:val="0"/>
+                <w:bCs w:val="0"/>
+                <w:color w:val="00B050"/>
+              </w:rPr>
+              <w:t>16</w:t>
+            </w:r>
+          </w:p>
+        </w:tc>
+        <w:tc>
+          <w:tcPr>
+            <w:tcW w:w="5897" w:type="dxa"/>
+          </w:tcPr>
+          <w:p>
+            <w:pPr>
+              <w:cnfStyle w:val="000000000000" w:firstRow="0" w:lastRow="0" w:firstColumn="0" w:lastColumn="0" w:oddVBand="0" w:evenVBand="0" w:oddHBand="0" w:evenHBand="0" w:firstRowFirstColumn="0" w:firstRowLastColumn="0" w:lastRowFirstColumn="0" w:lastRowLastColumn="0"/>
+              <w:rPr>
+                <w:rFonts w:cstheme="minorHAnsi"/>
+                <w:color w:val="00B050"/>
+              </w:rPr>
+            </w:pPr>
+            <w:r>
+              <w:rPr>
+                <w:rFonts w:cstheme="minorHAnsi"/>
+                <w:color w:val="00B050"/>
+              </w:rPr>
+              <w:t xml:space="preserve">Affichage d’historique d’événements.         </w:t>
+            </w:r>
+          </w:p>
+        </w:tc>
+        <w:tc>
+          <w:tcPr>
+            <w:tcW w:w="1270" w:type="dxa"/>
+            <w:vAlign w:val="center"/>
+          </w:tcPr>
+          <w:p>
+            <w:pPr>
+              <w:jc w:val="center"/>
+              <w:cnfStyle w:val="000000000000" w:firstRow="0" w:lastRow="0" w:firstColumn="0" w:lastColumn="0" w:oddVBand="0" w:evenVBand="0" w:oddHBand="0" w:evenHBand="0" w:firstRowFirstColumn="0" w:firstRowLastColumn="0" w:lastRowFirstColumn="0" w:lastRowLastColumn="0"/>
+              <w:rPr>
+                <w:rFonts w:cstheme="minorHAnsi"/>
+                <w:color w:val="00B050"/>
+              </w:rPr>
+            </w:pPr>
+            <w:r>
+              <w:rPr>
+                <w:rFonts w:cstheme="minorHAnsi"/>
+                <w:color w:val="00B050"/>
+              </w:rPr>
+              <w:t>8</w:t>
+            </w:r>
+          </w:p>
+        </w:tc>
+        <w:tc>
+          <w:tcPr>
+            <w:tcW w:w="1270" w:type="dxa"/>
+          </w:tcPr>
+          <w:p>
+            <w:pPr>
+              <w:jc w:val="center"/>
+              <w:cnfStyle w:val="000000000000" w:firstRow="0" w:lastRow="0" w:firstColumn="0" w:lastColumn="0" w:oddVBand="0" w:evenVBand="0" w:oddHBand="0" w:evenHBand="0" w:firstRowFirstColumn="0" w:firstRowLastColumn="0" w:lastRowFirstColumn="0" w:lastRowLastColumn="0"/>
+              <w:rPr>
+                <w:rFonts w:cstheme="minorHAnsi"/>
+                <w:color w:val="00B050"/>
+              </w:rPr>
+            </w:pPr>
+          </w:p>
+        </w:tc>
+      </w:tr>
+      <w:tr>
+        <w:tc>
+          <w:tcPr>
+            <w:cnfStyle w:val="001000000000" w:firstRow="0" w:lastRow="0" w:firstColumn="1" w:lastColumn="0" w:oddVBand="0" w:evenVBand="0" w:oddHBand="0" w:evenHBand="0" w:firstRowFirstColumn="0" w:firstRowLastColumn="0" w:lastRowFirstColumn="0" w:lastRowLastColumn="0"/>
+            <w:tcW w:w="477" w:type="dxa"/>
           </w:tcPr>
           <w:p>
             <w:pPr>
@@ -3148,13 +3675,14 @@
                 <w:strike/>
                 <w:color w:val="FF0000"/>
               </w:rPr>
-              <w:t>16</w:t>
-            </w:r>
-          </w:p>
-        </w:tc>
-        <w:tc>
-          <w:tcPr>
-            <w:tcW w:w="8635" w:type="dxa"/>
+              <w:lastRenderedPageBreak/>
+              <w:t>17</w:t>
+            </w:r>
+          </w:p>
+        </w:tc>
+        <w:tc>
+          <w:tcPr>
+            <w:tcW w:w="5897" w:type="dxa"/>
           </w:tcPr>
           <w:p>
             <w:pPr>
@@ -3171,7 +3699,48 @@
                 <w:strike/>
                 <w:color w:val="FF0000"/>
               </w:rPr>
-              <w:t>Affichage d’historique d’événements</w:t>
+              <w:t>Ajout d’un service de commerce (panier) en ligne afin de louer les équipements ou infrastructures</w:t>
+            </w:r>
+          </w:p>
+        </w:tc>
+        <w:tc>
+          <w:tcPr>
+            <w:tcW w:w="1270" w:type="dxa"/>
+            <w:vAlign w:val="center"/>
+          </w:tcPr>
+          <w:p>
+            <w:pPr>
+              <w:jc w:val="center"/>
+              <w:cnfStyle w:val="000000000000" w:firstRow="0" w:lastRow="0" w:firstColumn="0" w:lastColumn="0" w:oddVBand="0" w:evenVBand="0" w:oddHBand="0" w:evenHBand="0" w:firstRowFirstColumn="0" w:firstRowLastColumn="0" w:lastRowFirstColumn="0" w:lastRowLastColumn="0"/>
+              <w:rPr>
+                <w:rFonts w:cstheme="minorHAnsi"/>
+                <w:strike/>
+                <w:color w:val="FF0000"/>
+              </w:rPr>
+            </w:pPr>
+          </w:p>
+        </w:tc>
+        <w:tc>
+          <w:tcPr>
+            <w:tcW w:w="1270" w:type="dxa"/>
+          </w:tcPr>
+          <w:p>
+            <w:pPr>
+              <w:jc w:val="center"/>
+              <w:cnfStyle w:val="000000000000" w:firstRow="0" w:lastRow="0" w:firstColumn="0" w:lastColumn="0" w:oddVBand="0" w:evenVBand="0" w:oddHBand="0" w:evenHBand="0" w:firstRowFirstColumn="0" w:firstRowLastColumn="0" w:lastRowFirstColumn="0" w:lastRowLastColumn="0"/>
+              <w:rPr>
+                <w:rFonts w:cstheme="minorHAnsi"/>
+                <w:strike/>
+                <w:color w:val="FF0000"/>
+              </w:rPr>
+            </w:pPr>
+            <w:r>
+              <w:rPr>
+                <w:rFonts w:cstheme="minorHAnsi"/>
+                <w:strike/>
+                <w:color w:val="FF0000"/>
+              </w:rPr>
+              <w:t>18</w:t>
             </w:r>
           </w:p>
         </w:tc>
@@ -3180,7 +3749,7 @@
         <w:tc>
           <w:tcPr>
             <w:cnfStyle w:val="001000000000" w:firstRow="0" w:lastRow="0" w:firstColumn="1" w:lastColumn="0" w:oddVBand="0" w:evenVBand="0" w:oddHBand="0" w:evenHBand="0" w:firstRowFirstColumn="0" w:firstRowLastColumn="0" w:lastRowFirstColumn="0" w:lastRowLastColumn="0"/>
-            <w:tcW w:w="562" w:type="dxa"/>
+            <w:tcW w:w="477" w:type="dxa"/>
           </w:tcPr>
           <w:p>
             <w:pPr>
@@ -3200,13 +3769,13 @@
                 <w:strike/>
                 <w:color w:val="FF0000"/>
               </w:rPr>
-              <w:t>17</w:t>
-            </w:r>
-          </w:p>
-        </w:tc>
-        <w:tc>
-          <w:tcPr>
-            <w:tcW w:w="8635" w:type="dxa"/>
+              <w:t>18</w:t>
+            </w:r>
+          </w:p>
+        </w:tc>
+        <w:tc>
+          <w:tcPr>
+            <w:tcW w:w="5897" w:type="dxa"/>
           </w:tcPr>
           <w:p>
             <w:pPr>
@@ -3223,7 +3792,47 @@
                 <w:strike/>
                 <w:color w:val="FF0000"/>
               </w:rPr>
-              <w:t>Ajout d’un service de commerce (panier) en ligne afin de louer les équipements ou infrastructures</w:t>
+              <w:t>Affichage de tableaux statistiques</w:t>
+            </w:r>
+          </w:p>
+        </w:tc>
+        <w:tc>
+          <w:tcPr>
+            <w:tcW w:w="1270" w:type="dxa"/>
+          </w:tcPr>
+          <w:p>
+            <w:pPr>
+              <w:jc w:val="center"/>
+              <w:cnfStyle w:val="000000000000" w:firstRow="0" w:lastRow="0" w:firstColumn="0" w:lastColumn="0" w:oddVBand="0" w:evenVBand="0" w:oddHBand="0" w:evenHBand="0" w:firstRowFirstColumn="0" w:firstRowLastColumn="0" w:lastRowFirstColumn="0" w:lastRowLastColumn="0"/>
+              <w:rPr>
+                <w:rFonts w:cstheme="minorHAnsi"/>
+                <w:strike/>
+                <w:color w:val="FF0000"/>
+              </w:rPr>
+            </w:pPr>
+          </w:p>
+        </w:tc>
+        <w:tc>
+          <w:tcPr>
+            <w:tcW w:w="1270" w:type="dxa"/>
+          </w:tcPr>
+          <w:p>
+            <w:pPr>
+              <w:jc w:val="center"/>
+              <w:cnfStyle w:val="000000000000" w:firstRow="0" w:lastRow="0" w:firstColumn="0" w:lastColumn="0" w:oddVBand="0" w:evenVBand="0" w:oddHBand="0" w:evenHBand="0" w:firstRowFirstColumn="0" w:firstRowLastColumn="0" w:lastRowFirstColumn="0" w:lastRowLastColumn="0"/>
+              <w:rPr>
+                <w:rFonts w:cstheme="minorHAnsi"/>
+                <w:strike/>
+                <w:color w:val="FF0000"/>
+              </w:rPr>
+            </w:pPr>
+            <w:r>
+              <w:rPr>
+                <w:rFonts w:cstheme="minorHAnsi"/>
+                <w:strike/>
+                <w:color w:val="FF0000"/>
+              </w:rPr>
+              <w:t>18</w:t>
             </w:r>
           </w:p>
         </w:tc>
@@ -3232,7 +3841,7 @@
         <w:tc>
           <w:tcPr>
             <w:cnfStyle w:val="001000000000" w:firstRow="0" w:lastRow="0" w:firstColumn="1" w:lastColumn="0" w:oddVBand="0" w:evenVBand="0" w:oddHBand="0" w:evenHBand="0" w:firstRowFirstColumn="0" w:firstRowLastColumn="0" w:lastRowFirstColumn="0" w:lastRowLastColumn="0"/>
-            <w:tcW w:w="562" w:type="dxa"/>
+            <w:tcW w:w="477" w:type="dxa"/>
           </w:tcPr>
           <w:p>
             <w:pPr>
@@ -3240,8 +3849,7 @@
                 <w:rFonts w:cstheme="minorHAnsi"/>
                 <w:b w:val="0"/>
                 <w:bCs w:val="0"/>
-                <w:strike/>
-                <w:color w:val="FF0000"/>
+                <w:color w:val="00B050"/>
               </w:rPr>
             </w:pPr>
             <w:r>
@@ -3249,34 +3857,68 @@
                 <w:rFonts w:cstheme="minorHAnsi"/>
                 <w:b w:val="0"/>
                 <w:bCs w:val="0"/>
-                <w:strike/>
-                <w:color w:val="FF0000"/>
-              </w:rPr>
-              <w:t>18</w:t>
-            </w:r>
-          </w:p>
-        </w:tc>
-        <w:tc>
-          <w:tcPr>
-            <w:tcW w:w="8635" w:type="dxa"/>
-          </w:tcPr>
-          <w:p>
-            <w:pPr>
-              <w:cnfStyle w:val="000000000000" w:firstRow="0" w:lastRow="0" w:firstColumn="0" w:lastColumn="0" w:oddVBand="0" w:evenVBand="0" w:oddHBand="0" w:evenHBand="0" w:firstRowFirstColumn="0" w:firstRowLastColumn="0" w:lastRowFirstColumn="0" w:lastRowLastColumn="0"/>
-              <w:rPr>
-                <w:rFonts w:cstheme="minorHAnsi"/>
-                <w:strike/>
-                <w:color w:val="FF0000"/>
-              </w:rPr>
-            </w:pPr>
-            <w:r>
-              <w:rPr>
-                <w:rFonts w:cstheme="minorHAnsi"/>
-                <w:strike/>
-                <w:color w:val="FF0000"/>
-              </w:rPr>
-              <w:t>Affichage de tableaux statistiques</w:t>
-            </w:r>
+                <w:color w:val="00B050"/>
+              </w:rPr>
+              <w:t>19</w:t>
+            </w:r>
+          </w:p>
+        </w:tc>
+        <w:tc>
+          <w:tcPr>
+            <w:tcW w:w="5897" w:type="dxa"/>
+          </w:tcPr>
+          <w:p>
+            <w:pPr>
+              <w:cnfStyle w:val="000000000000" w:firstRow="0" w:lastRow="0" w:firstColumn="0" w:lastColumn="0" w:oddVBand="0" w:evenVBand="0" w:oddHBand="0" w:evenHBand="0" w:firstRowFirstColumn="0" w:firstRowLastColumn="0" w:lastRowFirstColumn="0" w:lastRowLastColumn="0"/>
+              <w:rPr>
+                <w:rFonts w:cstheme="minorHAnsi"/>
+                <w:color w:val="00B050"/>
+              </w:rPr>
+            </w:pPr>
+            <w:r>
+              <w:rPr>
+                <w:rFonts w:cstheme="minorHAnsi"/>
+                <w:color w:val="00B050"/>
+              </w:rPr>
+              <w:t>Rédaction du rapport final</w:t>
+            </w:r>
+          </w:p>
+        </w:tc>
+        <w:tc>
+          <w:tcPr>
+            <w:tcW w:w="1270" w:type="dxa"/>
+          </w:tcPr>
+          <w:p>
+            <w:pPr>
+              <w:jc w:val="center"/>
+              <w:cnfStyle w:val="000000000000" w:firstRow="0" w:lastRow="0" w:firstColumn="0" w:lastColumn="0" w:oddVBand="0" w:evenVBand="0" w:oddHBand="0" w:evenHBand="0" w:firstRowFirstColumn="0" w:firstRowLastColumn="0" w:lastRowFirstColumn="0" w:lastRowLastColumn="0"/>
+              <w:rPr>
+                <w:rFonts w:cstheme="minorHAnsi"/>
+                <w:color w:val="00B050"/>
+              </w:rPr>
+            </w:pPr>
+            <w:r>
+              <w:rPr>
+                <w:rFonts w:cstheme="minorHAnsi"/>
+                <w:color w:val="00B050"/>
+              </w:rPr>
+              <w:t>12</w:t>
+            </w:r>
+          </w:p>
+        </w:tc>
+        <w:tc>
+          <w:tcPr>
+            <w:tcW w:w="1270" w:type="dxa"/>
+          </w:tcPr>
+          <w:p>
+            <w:pPr>
+              <w:jc w:val="center"/>
+              <w:cnfStyle w:val="000000000000" w:firstRow="0" w:lastRow="0" w:firstColumn="0" w:lastColumn="0" w:oddVBand="0" w:evenVBand="0" w:oddHBand="0" w:evenHBand="0" w:firstRowFirstColumn="0" w:firstRowLastColumn="0" w:lastRowFirstColumn="0" w:lastRowLastColumn="0"/>
+              <w:rPr>
+                <w:rFonts w:cstheme="minorHAnsi"/>
+                <w:color w:val="00B050"/>
+              </w:rPr>
+            </w:pPr>
           </w:p>
         </w:tc>
       </w:tr>
@@ -3284,46 +3926,99 @@
         <w:tc>
           <w:tcPr>
             <w:cnfStyle w:val="001000000000" w:firstRow="0" w:lastRow="0" w:firstColumn="1" w:lastColumn="0" w:oddVBand="0" w:evenVBand="0" w:oddHBand="0" w:evenHBand="0" w:firstRowFirstColumn="0" w:firstRowLastColumn="0" w:lastRowFirstColumn="0" w:lastRowLastColumn="0"/>
-            <w:tcW w:w="562" w:type="dxa"/>
-          </w:tcPr>
-          <w:p>
-            <w:pPr>
-              <w:rPr>
-                <w:rFonts w:cstheme="minorHAnsi"/>
-                <w:b w:val="0"/>
-                <w:bCs w:val="0"/>
-                <w:color w:val="00B050"/>
-              </w:rPr>
-            </w:pPr>
-            <w:r>
-              <w:rPr>
-                <w:rFonts w:cstheme="minorHAnsi"/>
-                <w:b w:val="0"/>
-                <w:bCs w:val="0"/>
-                <w:color w:val="00B050"/>
-              </w:rPr>
-              <w:t>19</w:t>
-            </w:r>
-          </w:p>
-        </w:tc>
-        <w:tc>
-          <w:tcPr>
-            <w:tcW w:w="8635" w:type="dxa"/>
-          </w:tcPr>
-          <w:p>
-            <w:pPr>
-              <w:cnfStyle w:val="000000000000" w:firstRow="0" w:lastRow="0" w:firstColumn="0" w:lastColumn="0" w:oddVBand="0" w:evenVBand="0" w:oddHBand="0" w:evenHBand="0" w:firstRowFirstColumn="0" w:firstRowLastColumn="0" w:lastRowFirstColumn="0" w:lastRowLastColumn="0"/>
-              <w:rPr>
-                <w:rFonts w:cstheme="minorHAnsi"/>
-                <w:color w:val="00B050"/>
-              </w:rPr>
-            </w:pPr>
-            <w:r>
-              <w:rPr>
-                <w:rFonts w:cstheme="minorHAnsi"/>
-                <w:color w:val="00B050"/>
-              </w:rPr>
-              <w:t>Rédaction du rapport final</w:t>
+            <w:tcW w:w="477" w:type="dxa"/>
+          </w:tcPr>
+          <w:p>
+            <w:pPr>
+              <w:rPr>
+                <w:rFonts w:cstheme="minorHAnsi"/>
+                <w:color w:val="00B050"/>
+              </w:rPr>
+            </w:pPr>
+          </w:p>
+        </w:tc>
+        <w:tc>
+          <w:tcPr>
+            <w:tcW w:w="5897" w:type="dxa"/>
+          </w:tcPr>
+          <w:p>
+            <w:pPr>
+              <w:cnfStyle w:val="000000000000" w:firstRow="0" w:lastRow="0" w:firstColumn="0" w:lastColumn="0" w:oddVBand="0" w:evenVBand="0" w:oddHBand="0" w:evenHBand="0" w:firstRowFirstColumn="0" w:firstRowLastColumn="0" w:lastRowFirstColumn="0" w:lastRowLastColumn="0"/>
+              <w:rPr>
+                <w:rFonts w:cstheme="minorHAnsi"/>
+                <w:b/>
+                <w:bCs/>
+                <w:color w:val="000000" w:themeColor="text1"/>
+              </w:rPr>
+            </w:pPr>
+            <w:r>
+              <w:rPr>
+                <w:rFonts w:cstheme="minorHAnsi"/>
+                <w:b/>
+                <w:bCs/>
+                <w:color w:val="000000" w:themeColor="text1"/>
+              </w:rPr>
+              <w:t>Nombres d’heures finaux</w:t>
+            </w:r>
+            <w:r>
+              <w:rPr>
+                <w:rFonts w:cstheme="minorHAnsi"/>
+                <w:b/>
+                <w:bCs/>
+                <w:color w:val="000000" w:themeColor="text1"/>
+              </w:rPr>
+              <w:t xml:space="preserve"> ajuster</w:t>
+            </w:r>
+          </w:p>
+        </w:tc>
+        <w:tc>
+          <w:tcPr>
+            <w:tcW w:w="1270" w:type="dxa"/>
+          </w:tcPr>
+          <w:p>
+            <w:pPr>
+              <w:jc w:val="center"/>
+              <w:cnfStyle w:val="000000000000" w:firstRow="0" w:lastRow="0" w:firstColumn="0" w:lastColumn="0" w:oddVBand="0" w:evenVBand="0" w:oddHBand="0" w:evenHBand="0" w:firstRowFirstColumn="0" w:firstRowLastColumn="0" w:lastRowFirstColumn="0" w:lastRowLastColumn="0"/>
+              <w:rPr>
+                <w:rFonts w:cstheme="minorHAnsi"/>
+                <w:color w:val="00B050"/>
+              </w:rPr>
+            </w:pPr>
+            <w:r>
+              <w:rPr>
+                <w:rFonts w:cstheme="minorHAnsi"/>
+                <w:color w:val="00B050"/>
+              </w:rPr>
+              <w:t>68</w:t>
+            </w:r>
+          </w:p>
+        </w:tc>
+        <w:tc>
+          <w:tcPr>
+            <w:tcW w:w="1270" w:type="dxa"/>
+          </w:tcPr>
+          <w:p>
+            <w:pPr>
+              <w:jc w:val="center"/>
+              <w:cnfStyle w:val="000000000000" w:firstRow="0" w:lastRow="0" w:firstColumn="0" w:lastColumn="0" w:oddVBand="0" w:evenVBand="0" w:oddHBand="0" w:evenHBand="0" w:firstRowFirstColumn="0" w:firstRowLastColumn="0" w:lastRowFirstColumn="0" w:lastRowLastColumn="0"/>
+              <w:rPr>
+                <w:rFonts w:cstheme="minorHAnsi"/>
+                <w:color w:val="00B050"/>
+              </w:rPr>
+            </w:pPr>
+            <w:r>
+              <w:rPr>
+                <w:rFonts w:cstheme="minorHAnsi"/>
+                <w:color w:val="FF0000"/>
+              </w:rPr>
+              <w:t>-7</w:t>
+            </w:r>
+            <w:r>
+              <w:rPr>
+                <w:rFonts w:cstheme="minorHAnsi"/>
+                <w:color w:val="FF0000"/>
+              </w:rPr>
+              <w:t>2</w:t>
             </w:r>
           </w:p>
         </w:tc>
@@ -3331,15 +4026,19 @@
     </w:tbl>
     <w:p>
       <w:pPr>
-        <w:pStyle w:val="Titre2"/>
-      </w:pPr>
-      <w:r>
-        <w:lastRenderedPageBreak/>
+        <w:pStyle w:val="Heading2"/>
+      </w:pPr>
+      <w:r>
         <w:t>Évaluation du nombre d’heures consacrées à ce jour</w:t>
       </w:r>
     </w:p>
     <w:p/>
     <w:p>
+      <w:pPr>
+        <w:rPr>
+          <w:color w:val="000000" w:themeColor="text1"/>
+        </w:rPr>
+      </w:pPr>
       <w:r>
         <w:t xml:space="preserve">Nous avions planifié consacrer 135 heures par personne pour un total de 540 heures. Nous avons consacré environ </w:t>
       </w:r>
@@ -3352,11 +4051,56 @@
       <w:r>
         <w:t xml:space="preserve"> heures au total.</w:t>
       </w:r>
+      <w:r>
+        <w:t xml:space="preserve"> Suite au évènement nous avons retiré un -18heures par personne ce qui donne un total de 468 Heures. Nous avons donc planifier de faire 405 </w:t>
+      </w:r>
+      <w:r>
+        <w:rPr>
+          <w:color w:val="00B050"/>
+        </w:rPr>
+        <w:t>+ 68</w:t>
+      </w:r>
+      <w:r>
+        <w:rPr>
+          <w:color w:val="00B050"/>
+        </w:rPr>
+        <w:t xml:space="preserve"> heures</w:t>
+      </w:r>
+      <w:r>
+        <w:rPr>
+          <w:color w:val="000000" w:themeColor="text1"/>
+        </w:rPr>
+        <w:t xml:space="preserve">, et nous retirons l’équivalent de </w:t>
+      </w:r>
+      <w:r>
+        <w:rPr>
+          <w:color w:val="FF0000"/>
+        </w:rPr>
+        <w:t>72</w:t>
+      </w:r>
+      <w:r>
+        <w:rPr>
+          <w:color w:val="FF0000"/>
+        </w:rPr>
+        <w:t xml:space="preserve"> </w:t>
+      </w:r>
+      <w:r>
+        <w:rPr>
+          <w:color w:val="000000" w:themeColor="text1"/>
+        </w:rPr>
+        <w:t>heures de fonctionnalités</w:t>
+      </w:r>
+      <w:r>
+        <w:rPr>
+          <w:color w:val="000000" w:themeColor="text1"/>
+        </w:rPr>
+        <w:t>.</w:t>
+      </w:r>
     </w:p>
     <w:p/>
     <w:p>
       <w:pPr>
-        <w:pStyle w:val="Titre2"/>
+        <w:pStyle w:val="Heading2"/>
       </w:pPr>
       <w:r>
         <w:t>Estimation du nombre d’heures restant pour la livraison finale</w:t>
@@ -3389,7 +4133,7 @@
     <w:p/>
     <w:p>
       <w:pPr>
-        <w:pStyle w:val="Titre2"/>
+        <w:pStyle w:val="Heading2"/>
       </w:pPr>
       <w:r>
         <w:t>Leçons apprises</w:t>
@@ -3398,7 +4142,7 @@
     <w:p/>
     <w:p>
       <w:pPr>
-        <w:pStyle w:val="Paragraphedeliste"/>
+        <w:pStyle w:val="ListParagraph"/>
         <w:numPr>
           <w:ilvl w:val="0"/>
           <w:numId w:val="3"/>
@@ -3422,7 +4166,7 @@
     </w:p>
     <w:p>
       <w:pPr>
-        <w:pStyle w:val="Paragraphedeliste"/>
+        <w:pStyle w:val="ListParagraph"/>
         <w:numPr>
           <w:ilvl w:val="0"/>
           <w:numId w:val="3"/>
@@ -3437,7 +4181,7 @@
     </w:p>
     <w:p>
       <w:pPr>
-        <w:pStyle w:val="Paragraphedeliste"/>
+        <w:pStyle w:val="ListParagraph"/>
         <w:numPr>
           <w:ilvl w:val="0"/>
           <w:numId w:val="3"/>
@@ -3500,19 +4244,14 @@
     </w:p>
     <w:p>
       <w:pPr>
-        <w:pStyle w:val="Paragraphedeliste"/>
+        <w:pStyle w:val="ListParagraph"/>
         <w:numPr>
           <w:ilvl w:val="0"/>
           <w:numId w:val="3"/>
         </w:numPr>
       </w:pPr>
       <w:r>
-        <w:t>Il est important de bien communiquer aux membres de l’équipe la partie sur laquelle on travaille et ce qui est planifié po</w:t>
-      </w:r>
-      <w:bookmarkStart w:id="0" w:name="_GoBack"/>
-      <w:bookmarkEnd w:id="0"/>
-      <w:r>
-        <w:t>ur ne pas travailler « pour rien »</w:t>
+        <w:t>Il est important de bien communiquer aux membres de l’équipe la partie sur laquelle on travaille et ce qui est planifié pour ne pas travailler « pour rien »</w:t>
       </w:r>
       <w:r>
         <w:t>.</w:t>
@@ -4014,7 +4753,7 @@
       </w:pPr>
     </w:pPrDefault>
   </w:docDefaults>
-  <w:latentStyles w:defLockedState="0" w:defUIPriority="99" w:defSemiHidden="0" w:defUnhideWhenUsed="0" w:defQFormat="0" w:count="376">
+  <w:latentStyles w:defLockedState="0" w:defUIPriority="99" w:defSemiHidden="0" w:defUnhideWhenUsed="0" w:defQFormat="0" w:count="377">
     <w:lsdException w:name="Normal" w:uiPriority="0" w:qFormat="1"/>
     <w:lsdException w:name="heading 1" w:uiPriority="9" w:qFormat="1"/>
     <w:lsdException w:name="heading 2" w:semiHidden="1" w:uiPriority="9" w:unhideWhenUsed="1" w:qFormat="1"/>
@@ -4120,7 +4859,6 @@
     <w:lsdException w:name="HTML Sample" w:semiHidden="1" w:unhideWhenUsed="1"/>
     <w:lsdException w:name="HTML Typewriter" w:semiHidden="1" w:unhideWhenUsed="1"/>
     <w:lsdException w:name="HTML Variable" w:semiHidden="1" w:unhideWhenUsed="1"/>
-    <w:lsdException w:name="Normal Table" w:semiHidden="1" w:unhideWhenUsed="1"/>
     <w:lsdException w:name="annotation subject" w:semiHidden="1" w:unhideWhenUsed="1"/>
     <w:lsdException w:name="No List" w:semiHidden="1" w:unhideWhenUsed="1"/>
     <w:lsdException w:name="Outline List 1" w:semiHidden="1" w:unhideWhenUsed="1"/>
@@ -4167,10 +4905,8 @@
     <w:lsdException w:name="Table Subtle 2" w:semiHidden="1" w:unhideWhenUsed="1"/>
     <w:lsdException w:name="Table Web 1" w:semiHidden="1" w:unhideWhenUsed="1"/>
     <w:lsdException w:name="Table Web 2" w:semiHidden="1" w:unhideWhenUsed="1"/>
-    <w:lsdException w:name="Table Web 3" w:semiHidden="1" w:unhideWhenUsed="1"/>
     <w:lsdException w:name="Balloon Text" w:semiHidden="1" w:unhideWhenUsed="1"/>
     <w:lsdException w:name="Table Grid" w:uiPriority="39"/>
-    <w:lsdException w:name="Table Theme" w:semiHidden="1" w:unhideWhenUsed="1"/>
     <w:lsdException w:name="Placeholder Text" w:semiHidden="1"/>
     <w:lsdException w:name="No Spacing" w:uiPriority="1" w:qFormat="1"/>
     <w:lsdException w:name="Light Shading" w:uiPriority="60"/>
@@ -4391,6 +5127,7 @@
     <w:lsdException w:name="Hashtag" w:semiHidden="1" w:unhideWhenUsed="1"/>
     <w:lsdException w:name="Unresolved Mention" w:semiHidden="1" w:unhideWhenUsed="1"/>
     <w:lsdException w:name="Smart Link" w:semiHidden="1" w:unhideWhenUsed="1"/>
+    <w:lsdException w:name="Smart Link Error" w:semiHidden="1" w:unhideWhenUsed="1"/>
   </w:latentStyles>
   <w:style w:type="paragraph" w:default="1" w:styleId="Normal">
     <w:name w:val="Normal"/>
@@ -4400,11 +5137,11 @@
       <w:spacing w:after="0" w:line="240" w:lineRule="auto"/>
     </w:pPr>
   </w:style>
-  <w:style w:type="paragraph" w:styleId="Titre1">
+  <w:style w:type="paragraph" w:styleId="Heading1">
     <w:name w:val="heading 1"/>
     <w:basedOn w:val="Normal"/>
     <w:next w:val="Normal"/>
-    <w:link w:val="Titre1Car"/>
+    <w:link w:val="Heading1Char"/>
     <w:uiPriority w:val="9"/>
     <w:qFormat/>
     <w:rsid w:val="00424E17"/>
@@ -4421,11 +5158,11 @@
       <w:szCs w:val="32"/>
     </w:rPr>
   </w:style>
-  <w:style w:type="paragraph" w:styleId="Titre2">
+  <w:style w:type="paragraph" w:styleId="Heading2">
     <w:name w:val="heading 2"/>
     <w:basedOn w:val="Normal"/>
     <w:next w:val="Normal"/>
-    <w:link w:val="Titre2Car"/>
+    <w:link w:val="Heading2Char"/>
     <w:uiPriority w:val="9"/>
     <w:unhideWhenUsed/>
     <w:qFormat/>
@@ -4443,11 +5180,11 @@
       <w:szCs w:val="26"/>
     </w:rPr>
   </w:style>
-  <w:style w:type="paragraph" w:styleId="Titre3">
+  <w:style w:type="paragraph" w:styleId="Heading3">
     <w:name w:val="heading 3"/>
     <w:basedOn w:val="Normal"/>
     <w:next w:val="Normal"/>
-    <w:link w:val="Titre3Car"/>
+    <w:link w:val="Heading3Char"/>
     <w:uiPriority w:val="9"/>
     <w:unhideWhenUsed/>
     <w:qFormat/>
@@ -4465,13 +5202,13 @@
       <w:szCs w:val="24"/>
     </w:rPr>
   </w:style>
-  <w:style w:type="character" w:default="1" w:styleId="Policepardfaut">
+  <w:style w:type="character" w:default="1" w:styleId="DefaultParagraphFont">
     <w:name w:val="Default Paragraph Font"/>
     <w:uiPriority w:val="1"/>
     <w:semiHidden/>
     <w:unhideWhenUsed/>
   </w:style>
-  <w:style w:type="table" w:default="1" w:styleId="TableauNormal">
+  <w:style w:type="table" w:default="1" w:styleId="TableNormal">
     <w:name w:val="Normal Table"/>
     <w:uiPriority w:val="99"/>
     <w:semiHidden/>
@@ -4486,7 +5223,7 @@
       </w:tblCellMar>
     </w:tblPr>
   </w:style>
-  <w:style w:type="numbering" w:default="1" w:styleId="Aucuneliste">
+  <w:style w:type="numbering" w:default="1" w:styleId="NoList">
     <w:name w:val="No List"/>
     <w:uiPriority w:val="99"/>
     <w:semiHidden/>
@@ -4504,7 +5241,7 @@
   </w:style>
   <w:style w:type="character" w:customStyle="1" w:styleId="CodeCar">
     <w:name w:val="Code Car"/>
-    <w:basedOn w:val="Policepardfaut"/>
+    <w:basedOn w:val="DefaultParagraphFont"/>
     <w:link w:val="Code"/>
     <w:rsid w:val="001519EE"/>
     <w:rPr>
@@ -4525,7 +5262,7 @@
   </w:style>
   <w:style w:type="character" w:customStyle="1" w:styleId="BoldCar">
     <w:name w:val="Bold Car"/>
-    <w:basedOn w:val="Policepardfaut"/>
+    <w:basedOn w:val="DefaultParagraphFont"/>
     <w:link w:val="Bold"/>
     <w:rsid w:val="008D174B"/>
     <w:rPr>
@@ -4533,10 +5270,10 @@
       <w:bCs/>
     </w:rPr>
   </w:style>
-  <w:style w:type="character" w:customStyle="1" w:styleId="Titre2Car">
-    <w:name w:val="Titre 2 Car"/>
-    <w:basedOn w:val="Policepardfaut"/>
-    <w:link w:val="Titre2"/>
+  <w:style w:type="character" w:customStyle="1" w:styleId="Heading2Char">
+    <w:name w:val="Heading 2 Char"/>
+    <w:basedOn w:val="DefaultParagraphFont"/>
+    <w:link w:val="Heading2"/>
     <w:uiPriority w:val="9"/>
     <w:rsid w:val="00B75DDA"/>
     <w:rPr>
@@ -4546,10 +5283,10 @@
       <w:szCs w:val="26"/>
     </w:rPr>
   </w:style>
-  <w:style w:type="character" w:customStyle="1" w:styleId="Titre3Car">
-    <w:name w:val="Titre 3 Car"/>
-    <w:basedOn w:val="Policepardfaut"/>
-    <w:link w:val="Titre3"/>
+  <w:style w:type="character" w:customStyle="1" w:styleId="Heading3Char">
+    <w:name w:val="Heading 3 Char"/>
+    <w:basedOn w:val="DefaultParagraphFont"/>
+    <w:link w:val="Heading3"/>
     <w:uiPriority w:val="9"/>
     <w:rsid w:val="00CF6200"/>
     <w:rPr>
@@ -4559,10 +5296,10 @@
       <w:szCs w:val="24"/>
     </w:rPr>
   </w:style>
-  <w:style w:type="character" w:customStyle="1" w:styleId="Titre1Car">
-    <w:name w:val="Titre 1 Car"/>
-    <w:basedOn w:val="Policepardfaut"/>
-    <w:link w:val="Titre1"/>
+  <w:style w:type="character" w:customStyle="1" w:styleId="Heading1Char">
+    <w:name w:val="Heading 1 Char"/>
+    <w:basedOn w:val="DefaultParagraphFont"/>
+    <w:link w:val="Heading1"/>
     <w:uiPriority w:val="9"/>
     <w:rsid w:val="00424E17"/>
     <w:rPr>
@@ -4572,7 +5309,7 @@
       <w:szCs w:val="32"/>
     </w:rPr>
   </w:style>
-  <w:style w:type="paragraph" w:styleId="Paragraphedeliste">
+  <w:style w:type="paragraph" w:styleId="ListParagraph">
     <w:name w:val="List Paragraph"/>
     <w:basedOn w:val="Normal"/>
     <w:uiPriority w:val="34"/>
@@ -4599,9 +5336,9 @@
       <w:lang w:val="en-CA"/>
     </w:rPr>
   </w:style>
-  <w:style w:type="table" w:styleId="TableauGrille1Clair">
+  <w:style w:type="table" w:styleId="GridTable1Light">
     <w:name w:val="Grid Table 1 Light"/>
-    <w:basedOn w:val="TableauNormal"/>
+    <w:basedOn w:val="TableNormal"/>
     <w:uiPriority w:val="46"/>
     <w:rsid w:val="001B71CE"/>
     <w:pPr>
@@ -4656,9 +5393,9 @@
       </w:rPr>
     </w:tblStylePr>
   </w:style>
-  <w:style w:type="table" w:styleId="Grilledutableau">
+  <w:style w:type="table" w:styleId="TableGrid">
     <w:name w:val="Table Grid"/>
-    <w:basedOn w:val="TableauNormal"/>
+    <w:basedOn w:val="TableNormal"/>
     <w:uiPriority w:val="39"/>
     <w:rsid w:val="001A6C05"/>
     <w:pPr>
@@ -4675,9 +5412,9 @@
       </w:tblBorders>
     </w:tblPr>
   </w:style>
-  <w:style w:type="character" w:styleId="Marquedecommentaire">
+  <w:style w:type="character" w:styleId="CommentReference">
     <w:name w:val="annotation reference"/>
-    <w:basedOn w:val="Policepardfaut"/>
+    <w:basedOn w:val="DefaultParagraphFont"/>
     <w:uiPriority w:val="99"/>
     <w:semiHidden/>
     <w:unhideWhenUsed/>
@@ -4687,10 +5424,10 @@
       <w:szCs w:val="16"/>
     </w:rPr>
   </w:style>
-  <w:style w:type="paragraph" w:styleId="Commentaire">
+  <w:style w:type="paragraph" w:styleId="CommentText">
     <w:name w:val="annotation text"/>
     <w:basedOn w:val="Normal"/>
-    <w:link w:val="CommentaireCar"/>
+    <w:link w:val="CommentTextChar"/>
     <w:uiPriority w:val="99"/>
     <w:semiHidden/>
     <w:unhideWhenUsed/>
@@ -4700,10 +5437,10 @@
       <w:szCs w:val="20"/>
     </w:rPr>
   </w:style>
-  <w:style w:type="character" w:customStyle="1" w:styleId="CommentaireCar">
-    <w:name w:val="Commentaire Car"/>
-    <w:basedOn w:val="Policepardfaut"/>
-    <w:link w:val="Commentaire"/>
+  <w:style w:type="character" w:customStyle="1" w:styleId="CommentTextChar">
+    <w:name w:val="Comment Text Char"/>
+    <w:basedOn w:val="DefaultParagraphFont"/>
+    <w:link w:val="CommentText"/>
     <w:uiPriority w:val="99"/>
     <w:semiHidden/>
     <w:rsid w:val="002445A6"/>
@@ -4712,11 +5449,11 @@
       <w:szCs w:val="20"/>
     </w:rPr>
   </w:style>
-  <w:style w:type="paragraph" w:styleId="Objetducommentaire">
+  <w:style w:type="paragraph" w:styleId="CommentSubject">
     <w:name w:val="annotation subject"/>
-    <w:basedOn w:val="Commentaire"/>
-    <w:next w:val="Commentaire"/>
-    <w:link w:val="ObjetducommentaireCar"/>
+    <w:basedOn w:val="CommentText"/>
+    <w:next w:val="CommentText"/>
+    <w:link w:val="CommentSubjectChar"/>
     <w:uiPriority w:val="99"/>
     <w:semiHidden/>
     <w:unhideWhenUsed/>
@@ -4726,10 +5463,10 @@
       <w:bCs/>
     </w:rPr>
   </w:style>
-  <w:style w:type="character" w:customStyle="1" w:styleId="ObjetducommentaireCar">
-    <w:name w:val="Objet du commentaire Car"/>
-    <w:basedOn w:val="CommentaireCar"/>
-    <w:link w:val="Objetducommentaire"/>
+  <w:style w:type="character" w:customStyle="1" w:styleId="CommentSubjectChar">
+    <w:name w:val="Comment Subject Char"/>
+    <w:basedOn w:val="CommentTextChar"/>
+    <w:link w:val="CommentSubject"/>
     <w:uiPriority w:val="99"/>
     <w:semiHidden/>
     <w:rsid w:val="002445A6"/>
@@ -4740,10 +5477,10 @@
       <w:szCs w:val="20"/>
     </w:rPr>
   </w:style>
-  <w:style w:type="paragraph" w:styleId="Textedebulles">
+  <w:style w:type="paragraph" w:styleId="BalloonText">
     <w:name w:val="Balloon Text"/>
     <w:basedOn w:val="Normal"/>
-    <w:link w:val="TextedebullesCar"/>
+    <w:link w:val="BalloonTextChar"/>
     <w:uiPriority w:val="99"/>
     <w:semiHidden/>
     <w:unhideWhenUsed/>
@@ -4754,10 +5491,10 @@
       <w:szCs w:val="18"/>
     </w:rPr>
   </w:style>
-  <w:style w:type="character" w:customStyle="1" w:styleId="TextedebullesCar">
-    <w:name w:val="Texte de bulles Car"/>
-    <w:basedOn w:val="Policepardfaut"/>
-    <w:link w:val="Textedebulles"/>
+  <w:style w:type="character" w:customStyle="1" w:styleId="BalloonTextChar">
+    <w:name w:val="Balloon Text Char"/>
+    <w:basedOn w:val="DefaultParagraphFont"/>
+    <w:link w:val="BalloonText"/>
     <w:uiPriority w:val="99"/>
     <w:semiHidden/>
     <w:rsid w:val="002445A6"/>
@@ -4769,7 +5506,7 @@
   </w:style>
   <w:style w:type="character" w:customStyle="1" w:styleId="5yl5">
     <w:name w:val="_5yl5"/>
-    <w:basedOn w:val="Policepardfaut"/>
+    <w:basedOn w:val="DefaultParagraphFont"/>
     <w:rsid w:val="0077189F"/>
   </w:style>
 </w:styles>

</xml_diff>

<commit_message>
Rapport de sprint 2 final
</commit_message>
<xml_diff>
--- a/Livrables/RapportDeuxiemeSprint_brouillon.docx
+++ b/Livrables/RapportDeuxiemeSprint_brouillon.docx
@@ -4,7 +4,7 @@
   <w:body>
     <w:p>
       <w:pPr>
-        <w:pStyle w:val="Heading1"/>
+        <w:pStyle w:val="Titre1"/>
         <w:jc w:val="center"/>
         <w:rPr>
           <w:b/>
@@ -40,7 +40,7 @@
     <w:p/>
     <w:p>
       <w:pPr>
-        <w:pStyle w:val="Heading2"/>
+        <w:pStyle w:val="Titre2"/>
       </w:pPr>
       <w:r>
         <w:t>Identification du projet et de la personne responsable</w:t>
@@ -69,7 +69,7 @@
     <w:p/>
     <w:p>
       <w:pPr>
-        <w:pStyle w:val="Heading2"/>
+        <w:pStyle w:val="Titre2"/>
       </w:pPr>
       <w:r>
         <w:t>Description du mandat</w:t>
@@ -130,7 +130,7 @@
     <w:p/>
     <w:p>
       <w:pPr>
-        <w:pStyle w:val="Heading2"/>
+        <w:pStyle w:val="Titre2"/>
       </w:pPr>
       <w:r>
         <w:t>Description détaillée des activités planifiées et réalisées à cette étape</w:t>
@@ -139,7 +139,7 @@
     <w:p/>
     <w:p>
       <w:pPr>
-        <w:pStyle w:val="Heading3"/>
+        <w:pStyle w:val="Titre3"/>
       </w:pPr>
       <w:r>
         <w:t>Analyse, c</w:t>
@@ -264,7 +264,7 @@
     </w:p>
     <w:tbl>
       <w:tblPr>
-        <w:tblStyle w:val="GridTable1Light"/>
+        <w:tblStyle w:val="TableauGrille1Clair"/>
         <w:tblW w:w="0" w:type="auto"/>
         <w:tblLook w:val="04A0" w:firstRow="1" w:lastRow="0" w:firstColumn="1" w:lastColumn="0" w:noHBand="0" w:noVBand="1"/>
       </w:tblPr>
@@ -1202,7 +1202,7 @@
     </w:p>
     <w:p>
       <w:pPr>
-        <w:pStyle w:val="Heading3"/>
+        <w:pStyle w:val="Titre3"/>
       </w:pPr>
       <w:r>
         <w:lastRenderedPageBreak/>
@@ -1218,7 +1218,7 @@
     <w:p/>
     <w:p>
       <w:pPr>
-        <w:pStyle w:val="ListParagraph"/>
+        <w:pStyle w:val="Paragraphedeliste"/>
         <w:numPr>
           <w:ilvl w:val="0"/>
           <w:numId w:val="1"/>
@@ -1233,7 +1233,7 @@
     </w:p>
     <w:p>
       <w:pPr>
-        <w:pStyle w:val="ListParagraph"/>
+        <w:pStyle w:val="Paragraphedeliste"/>
         <w:numPr>
           <w:ilvl w:val="0"/>
           <w:numId w:val="1"/>
@@ -1248,7 +1248,7 @@
     </w:p>
     <w:p>
       <w:pPr>
-        <w:pStyle w:val="ListParagraph"/>
+        <w:pStyle w:val="Paragraphedeliste"/>
         <w:numPr>
           <w:ilvl w:val="0"/>
           <w:numId w:val="1"/>
@@ -1263,7 +1263,7 @@
     </w:p>
     <w:p>
       <w:pPr>
-        <w:pStyle w:val="ListParagraph"/>
+        <w:pStyle w:val="Paragraphedeliste"/>
         <w:numPr>
           <w:ilvl w:val="0"/>
           <w:numId w:val="1"/>
@@ -1283,7 +1283,7 @@
     </w:p>
     <w:p>
       <w:pPr>
-        <w:pStyle w:val="ListParagraph"/>
+        <w:pStyle w:val="Paragraphedeliste"/>
         <w:numPr>
           <w:ilvl w:val="0"/>
           <w:numId w:val="1"/>
@@ -1298,7 +1298,7 @@
     </w:p>
     <w:p>
       <w:pPr>
-        <w:pStyle w:val="ListParagraph"/>
+        <w:pStyle w:val="Paragraphedeliste"/>
         <w:numPr>
           <w:ilvl w:val="0"/>
           <w:numId w:val="1"/>
@@ -1313,7 +1313,7 @@
     </w:p>
     <w:p>
       <w:pPr>
-        <w:pStyle w:val="ListParagraph"/>
+        <w:pStyle w:val="Paragraphedeliste"/>
         <w:numPr>
           <w:ilvl w:val="0"/>
           <w:numId w:val="1"/>
@@ -1331,7 +1331,7 @@
     </w:p>
     <w:p>
       <w:pPr>
-        <w:pStyle w:val="ListParagraph"/>
+        <w:pStyle w:val="Paragraphedeliste"/>
         <w:numPr>
           <w:ilvl w:val="0"/>
           <w:numId w:val="1"/>
@@ -1344,7 +1344,7 @@
     <w:p/>
     <w:p>
       <w:pPr>
-        <w:pStyle w:val="Heading3"/>
+        <w:pStyle w:val="Titre3"/>
       </w:pPr>
       <w:r>
         <w:t>Période d’apprentissage</w:t>
@@ -1424,7 +1424,7 @@
           <w:i/>
           <w:iCs/>
         </w:rPr>
-        <w:t xml:space="preserve">, </w:t>
+        <w:t xml:space="preserve">, Bootstrap, HTML, CSS, </w:t>
       </w:r>
       <w:proofErr w:type="spellStart"/>
       <w:r>
@@ -1432,7 +1432,7 @@
           <w:i/>
           <w:iCs/>
         </w:rPr>
-        <w:t>Bootstrap</w:t>
+        <w:t>Shiny</w:t>
       </w:r>
       <w:proofErr w:type="spellEnd"/>
       <w:r>
@@ -1440,22 +1440,6 @@
           <w:i/>
           <w:iCs/>
         </w:rPr>
-        <w:t xml:space="preserve">, HTML, CSS, </w:t>
-      </w:r>
-      <w:proofErr w:type="spellStart"/>
-      <w:r>
-        <w:rPr>
-          <w:i/>
-          <w:iCs/>
-        </w:rPr>
-        <w:t>Shiny</w:t>
-      </w:r>
-      <w:proofErr w:type="spellEnd"/>
-      <w:r>
-        <w:rPr>
-          <w:i/>
-          <w:iCs/>
-        </w:rPr>
         <w:t xml:space="preserve"> Dashboard</w:t>
       </w:r>
       <w:r>
@@ -1498,7 +1482,7 @@
     <w:p/>
     <w:p>
       <w:pPr>
-        <w:pStyle w:val="Heading2"/>
+        <w:pStyle w:val="Titre2"/>
       </w:pPr>
       <w:r>
         <w:t>Identification des problèmes rencontrés</w:t>
@@ -1528,7 +1512,7 @@
     </w:p>
     <w:p>
       <w:pPr>
-        <w:pStyle w:val="ListParagraph"/>
+        <w:pStyle w:val="Paragraphedeliste"/>
         <w:numPr>
           <w:ilvl w:val="0"/>
           <w:numId w:val="2"/>
@@ -1555,7 +1539,7 @@
     </w:p>
     <w:p>
       <w:pPr>
-        <w:pStyle w:val="ListParagraph"/>
+        <w:pStyle w:val="Paragraphedeliste"/>
         <w:numPr>
           <w:ilvl w:val="0"/>
           <w:numId w:val="2"/>
@@ -1586,7 +1570,7 @@
     </w:p>
     <w:p>
       <w:pPr>
-        <w:pStyle w:val="ListParagraph"/>
+        <w:pStyle w:val="Paragraphedeliste"/>
         <w:numPr>
           <w:ilvl w:val="0"/>
           <w:numId w:val="2"/>
@@ -1619,7 +1603,7 @@
     </w:p>
     <w:p>
       <w:pPr>
-        <w:pStyle w:val="ListParagraph"/>
+        <w:pStyle w:val="Paragraphedeliste"/>
         <w:numPr>
           <w:ilvl w:val="0"/>
           <w:numId w:val="2"/>
@@ -1665,7 +1649,7 @@
     </w:p>
     <w:p>
       <w:pPr>
-        <w:pStyle w:val="ListParagraph"/>
+        <w:pStyle w:val="Paragraphedeliste"/>
         <w:numPr>
           <w:ilvl w:val="0"/>
           <w:numId w:val="2"/>
@@ -2008,7 +1992,7 @@
     </w:p>
     <w:p>
       <w:pPr>
-        <w:pStyle w:val="ListParagraph"/>
+        <w:pStyle w:val="Paragraphedeliste"/>
       </w:pPr>
     </w:p>
     <w:p>
@@ -2021,7 +2005,7 @@
     </w:p>
     <w:p>
       <w:pPr>
-        <w:pStyle w:val="Heading2"/>
+        <w:pStyle w:val="Titre2"/>
       </w:pPr>
       <w:r>
         <w:lastRenderedPageBreak/>
@@ -2087,13 +2071,14 @@
     </w:p>
     <w:tbl>
       <w:tblPr>
-        <w:tblStyle w:val="GridTable1Light"/>
+        <w:tblStyle w:val="TableauGrille1Clair"/>
         <w:tblW w:w="0" w:type="auto"/>
         <w:tblLook w:val="04A0" w:firstRow="1" w:lastRow="0" w:firstColumn="1" w:lastColumn="0" w:noHBand="0" w:noVBand="1"/>
       </w:tblPr>
       <w:tblGrid>
-        <w:gridCol w:w="562"/>
-        <w:gridCol w:w="8635"/>
+        <w:gridCol w:w="473"/>
+        <w:gridCol w:w="6043"/>
+        <w:gridCol w:w="1276"/>
       </w:tblGrid>
       <w:tr>
         <w:trPr>
@@ -2102,7 +2087,8 @@
         <w:tc>
           <w:tcPr>
             <w:cnfStyle w:val="001000000000" w:firstRow="0" w:lastRow="0" w:firstColumn="1" w:lastColumn="0" w:oddVBand="0" w:evenVBand="0" w:oddHBand="0" w:evenHBand="0" w:firstRowFirstColumn="0" w:firstRowLastColumn="0" w:lastRowFirstColumn="0" w:lastRowLastColumn="0"/>
-            <w:tcW w:w="562" w:type="dxa"/>
+            <w:tcW w:w="473" w:type="dxa"/>
+            <w:vAlign w:val="center"/>
           </w:tcPr>
           <w:p>
             <w:pPr>
@@ -2120,7 +2106,8 @@
         </w:tc>
         <w:tc>
           <w:tcPr>
-            <w:tcW w:w="8635" w:type="dxa"/>
+            <w:tcW w:w="6043" w:type="dxa"/>
+            <w:vAlign w:val="center"/>
           </w:tcPr>
           <w:p>
             <w:pPr>
@@ -2134,6 +2121,27 @@
                 <w:rFonts w:cstheme="minorHAnsi"/>
               </w:rPr>
               <w:t>Tâche</w:t>
+            </w:r>
+          </w:p>
+        </w:tc>
+        <w:tc>
+          <w:tcPr>
+            <w:tcW w:w="1276" w:type="dxa"/>
+            <w:vAlign w:val="center"/>
+          </w:tcPr>
+          <w:p>
+            <w:pPr>
+              <w:jc w:val="center"/>
+              <w:cnfStyle w:val="100000000000" w:firstRow="1" w:lastRow="0" w:firstColumn="0" w:lastColumn="0" w:oddVBand="0" w:evenVBand="0" w:oddHBand="0" w:evenHBand="0" w:firstRowFirstColumn="0" w:firstRowLastColumn="0" w:lastRowFirstColumn="0" w:lastRowLastColumn="0"/>
+              <w:rPr>
+                <w:rFonts w:cstheme="minorHAnsi"/>
+              </w:rPr>
+            </w:pPr>
+            <w:r>
+              <w:rPr>
+                <w:rFonts w:cstheme="minorHAnsi"/>
+              </w:rPr>
+              <w:t>Heures prévues</w:t>
             </w:r>
           </w:p>
         </w:tc>
@@ -2142,7 +2150,7 @@
         <w:tc>
           <w:tcPr>
             <w:cnfStyle w:val="001000000000" w:firstRow="0" w:lastRow="0" w:firstColumn="1" w:lastColumn="0" w:oddVBand="0" w:evenVBand="0" w:oddHBand="0" w:evenHBand="0" w:firstRowFirstColumn="0" w:firstRowLastColumn="0" w:lastRowFirstColumn="0" w:lastRowLastColumn="0"/>
-            <w:tcW w:w="562" w:type="dxa"/>
+            <w:tcW w:w="473" w:type="dxa"/>
           </w:tcPr>
           <w:p>
             <w:pPr>
@@ -2156,7 +2164,7 @@
         </w:tc>
         <w:tc>
           <w:tcPr>
-            <w:tcW w:w="8635" w:type="dxa"/>
+            <w:tcW w:w="6043" w:type="dxa"/>
           </w:tcPr>
           <w:p>
             <w:pPr>
@@ -2170,6 +2178,26 @@
                 <w:rFonts w:cstheme="minorHAnsi"/>
               </w:rPr>
               <w:t>Conceptualisation du schéma relationnel</w:t>
+            </w:r>
+          </w:p>
+        </w:tc>
+        <w:tc>
+          <w:tcPr>
+            <w:tcW w:w="1276" w:type="dxa"/>
+          </w:tcPr>
+          <w:p>
+            <w:pPr>
+              <w:jc w:val="center"/>
+              <w:cnfStyle w:val="000000000000" w:firstRow="0" w:lastRow="0" w:firstColumn="0" w:lastColumn="0" w:oddVBand="0" w:evenVBand="0" w:oddHBand="0" w:evenHBand="0" w:firstRowFirstColumn="0" w:firstRowLastColumn="0" w:lastRowFirstColumn="0" w:lastRowLastColumn="0"/>
+              <w:rPr>
+                <w:rFonts w:cstheme="minorHAnsi"/>
+              </w:rPr>
+            </w:pPr>
+            <w:r>
+              <w:rPr>
+                <w:rFonts w:cstheme="minorHAnsi"/>
+              </w:rPr>
+              <w:t>-</w:t>
             </w:r>
           </w:p>
         </w:tc>
@@ -2178,7 +2206,7 @@
         <w:tc>
           <w:tcPr>
             <w:cnfStyle w:val="001000000000" w:firstRow="0" w:lastRow="0" w:firstColumn="1" w:lastColumn="0" w:oddVBand="0" w:evenVBand="0" w:oddHBand="0" w:evenHBand="0" w:firstRowFirstColumn="0" w:firstRowLastColumn="0" w:lastRowFirstColumn="0" w:lastRowLastColumn="0"/>
-            <w:tcW w:w="562" w:type="dxa"/>
+            <w:tcW w:w="473" w:type="dxa"/>
           </w:tcPr>
           <w:p>
             <w:pPr>
@@ -2192,7 +2220,7 @@
         </w:tc>
         <w:tc>
           <w:tcPr>
-            <w:tcW w:w="8635" w:type="dxa"/>
+            <w:tcW w:w="6043" w:type="dxa"/>
           </w:tcPr>
           <w:p>
             <w:pPr>
@@ -2206,6 +2234,26 @@
                 <w:rFonts w:cstheme="minorHAnsi"/>
               </w:rPr>
               <w:t>Injection des données</w:t>
+            </w:r>
+          </w:p>
+        </w:tc>
+        <w:tc>
+          <w:tcPr>
+            <w:tcW w:w="1276" w:type="dxa"/>
+          </w:tcPr>
+          <w:p>
+            <w:pPr>
+              <w:jc w:val="center"/>
+              <w:cnfStyle w:val="000000000000" w:firstRow="0" w:lastRow="0" w:firstColumn="0" w:lastColumn="0" w:oddVBand="0" w:evenVBand="0" w:oddHBand="0" w:evenHBand="0" w:firstRowFirstColumn="0" w:firstRowLastColumn="0" w:lastRowFirstColumn="0" w:lastRowLastColumn="0"/>
+              <w:rPr>
+                <w:rFonts w:cstheme="minorHAnsi"/>
+              </w:rPr>
+            </w:pPr>
+            <w:r>
+              <w:rPr>
+                <w:rFonts w:cstheme="minorHAnsi"/>
+              </w:rPr>
+              <w:t>-</w:t>
             </w:r>
           </w:p>
         </w:tc>
@@ -2214,7 +2262,7 @@
         <w:tc>
           <w:tcPr>
             <w:cnfStyle w:val="001000000000" w:firstRow="0" w:lastRow="0" w:firstColumn="1" w:lastColumn="0" w:oddVBand="0" w:evenVBand="0" w:oddHBand="0" w:evenHBand="0" w:firstRowFirstColumn="0" w:firstRowLastColumn="0" w:lastRowFirstColumn="0" w:lastRowLastColumn="0"/>
-            <w:tcW w:w="562" w:type="dxa"/>
+            <w:tcW w:w="473" w:type="dxa"/>
           </w:tcPr>
           <w:p>
             <w:pPr>
@@ -2236,7 +2284,7 @@
         </w:tc>
         <w:tc>
           <w:tcPr>
-            <w:tcW w:w="8635" w:type="dxa"/>
+            <w:tcW w:w="6043" w:type="dxa"/>
           </w:tcPr>
           <w:p>
             <w:pPr>
@@ -2250,6 +2298,26 @@
                 <w:rFonts w:cstheme="minorHAnsi"/>
               </w:rPr>
               <w:t>Modifier les informations/préférences de comptes utilisateur</w:t>
+            </w:r>
+          </w:p>
+        </w:tc>
+        <w:tc>
+          <w:tcPr>
+            <w:tcW w:w="1276" w:type="dxa"/>
+          </w:tcPr>
+          <w:p>
+            <w:pPr>
+              <w:jc w:val="center"/>
+              <w:cnfStyle w:val="000000000000" w:firstRow="0" w:lastRow="0" w:firstColumn="0" w:lastColumn="0" w:oddVBand="0" w:evenVBand="0" w:oddHBand="0" w:evenHBand="0" w:firstRowFirstColumn="0" w:firstRowLastColumn="0" w:lastRowFirstColumn="0" w:lastRowLastColumn="0"/>
+              <w:rPr>
+                <w:rFonts w:cstheme="minorHAnsi"/>
+              </w:rPr>
+            </w:pPr>
+            <w:r>
+              <w:rPr>
+                <w:rFonts w:cstheme="minorHAnsi"/>
+              </w:rPr>
+              <w:t>8</w:t>
             </w:r>
           </w:p>
         </w:tc>
@@ -2258,7 +2326,7 @@
         <w:tc>
           <w:tcPr>
             <w:cnfStyle w:val="001000000000" w:firstRow="0" w:lastRow="0" w:firstColumn="1" w:lastColumn="0" w:oddVBand="0" w:evenVBand="0" w:oddHBand="0" w:evenHBand="0" w:firstRowFirstColumn="0" w:firstRowLastColumn="0" w:lastRowFirstColumn="0" w:lastRowLastColumn="0"/>
-            <w:tcW w:w="562" w:type="dxa"/>
+            <w:tcW w:w="473" w:type="dxa"/>
           </w:tcPr>
           <w:p>
             <w:pPr>
@@ -2280,7 +2348,7 @@
         </w:tc>
         <w:tc>
           <w:tcPr>
-            <w:tcW w:w="8635" w:type="dxa"/>
+            <w:tcW w:w="6043" w:type="dxa"/>
           </w:tcPr>
           <w:p>
             <w:pPr>
@@ -2294,6 +2362,26 @@
                 <w:rFonts w:cstheme="minorHAnsi"/>
               </w:rPr>
               <w:t>Implémentation d’un chat entre utilisateurs</w:t>
+            </w:r>
+          </w:p>
+        </w:tc>
+        <w:tc>
+          <w:tcPr>
+            <w:tcW w:w="1276" w:type="dxa"/>
+          </w:tcPr>
+          <w:p>
+            <w:pPr>
+              <w:jc w:val="center"/>
+              <w:cnfStyle w:val="000000000000" w:firstRow="0" w:lastRow="0" w:firstColumn="0" w:lastColumn="0" w:oddVBand="0" w:evenVBand="0" w:oddHBand="0" w:evenHBand="0" w:firstRowFirstColumn="0" w:firstRowLastColumn="0" w:lastRowFirstColumn="0" w:lastRowLastColumn="0"/>
+              <w:rPr>
+                <w:rFonts w:cstheme="minorHAnsi"/>
+              </w:rPr>
+            </w:pPr>
+            <w:r>
+              <w:rPr>
+                <w:rFonts w:cstheme="minorHAnsi"/>
+              </w:rPr>
+              <w:t>18</w:t>
             </w:r>
           </w:p>
         </w:tc>
@@ -2302,7 +2390,7 @@
         <w:tc>
           <w:tcPr>
             <w:cnfStyle w:val="001000000000" w:firstRow="0" w:lastRow="0" w:firstColumn="1" w:lastColumn="0" w:oddVBand="0" w:evenVBand="0" w:oddHBand="0" w:evenHBand="0" w:firstRowFirstColumn="0" w:firstRowLastColumn="0" w:lastRowFirstColumn="0" w:lastRowLastColumn="0"/>
-            <w:tcW w:w="562" w:type="dxa"/>
+            <w:tcW w:w="473" w:type="dxa"/>
           </w:tcPr>
           <w:p>
             <w:pPr>
@@ -2324,7 +2412,7 @@
         </w:tc>
         <w:tc>
           <w:tcPr>
-            <w:tcW w:w="8635" w:type="dxa"/>
+            <w:tcW w:w="6043" w:type="dxa"/>
           </w:tcPr>
           <w:p>
             <w:pPr>
@@ -2338,6 +2426,26 @@
                 <w:rFonts w:cstheme="minorHAnsi"/>
               </w:rPr>
               <w:t>Ajout et affichage de services d’une entreprise</w:t>
+            </w:r>
+          </w:p>
+        </w:tc>
+        <w:tc>
+          <w:tcPr>
+            <w:tcW w:w="1276" w:type="dxa"/>
+          </w:tcPr>
+          <w:p>
+            <w:pPr>
+              <w:jc w:val="center"/>
+              <w:cnfStyle w:val="000000000000" w:firstRow="0" w:lastRow="0" w:firstColumn="0" w:lastColumn="0" w:oddVBand="0" w:evenVBand="0" w:oddHBand="0" w:evenHBand="0" w:firstRowFirstColumn="0" w:firstRowLastColumn="0" w:lastRowFirstColumn="0" w:lastRowLastColumn="0"/>
+              <w:rPr>
+                <w:rFonts w:cstheme="minorHAnsi"/>
+              </w:rPr>
+            </w:pPr>
+            <w:r>
+              <w:rPr>
+                <w:rFonts w:cstheme="minorHAnsi"/>
+              </w:rPr>
+              <w:t>8</w:t>
             </w:r>
           </w:p>
         </w:tc>
@@ -2346,7 +2454,7 @@
         <w:tc>
           <w:tcPr>
             <w:cnfStyle w:val="001000000000" w:firstRow="0" w:lastRow="0" w:firstColumn="1" w:lastColumn="0" w:oddVBand="0" w:evenVBand="0" w:oddHBand="0" w:evenHBand="0" w:firstRowFirstColumn="0" w:firstRowLastColumn="0" w:lastRowFirstColumn="0" w:lastRowLastColumn="0"/>
-            <w:tcW w:w="562" w:type="dxa"/>
+            <w:tcW w:w="473" w:type="dxa"/>
           </w:tcPr>
           <w:p>
             <w:pPr>
@@ -2368,7 +2476,7 @@
         </w:tc>
         <w:tc>
           <w:tcPr>
-            <w:tcW w:w="8635" w:type="dxa"/>
+            <w:tcW w:w="6043" w:type="dxa"/>
           </w:tcPr>
           <w:p>
             <w:pPr>
@@ -2382,6 +2490,26 @@
                 <w:rFonts w:cstheme="minorHAnsi"/>
               </w:rPr>
               <w:t>Implémentation de l’affichage des événements similaires</w:t>
+            </w:r>
+          </w:p>
+        </w:tc>
+        <w:tc>
+          <w:tcPr>
+            <w:tcW w:w="1276" w:type="dxa"/>
+          </w:tcPr>
+          <w:p>
+            <w:pPr>
+              <w:jc w:val="center"/>
+              <w:cnfStyle w:val="000000000000" w:firstRow="0" w:lastRow="0" w:firstColumn="0" w:lastColumn="0" w:oddVBand="0" w:evenVBand="0" w:oddHBand="0" w:evenHBand="0" w:firstRowFirstColumn="0" w:firstRowLastColumn="0" w:lastRowFirstColumn="0" w:lastRowLastColumn="0"/>
+              <w:rPr>
+                <w:rFonts w:cstheme="minorHAnsi"/>
+              </w:rPr>
+            </w:pPr>
+            <w:r>
+              <w:rPr>
+                <w:rFonts w:cstheme="minorHAnsi"/>
+              </w:rPr>
+              <w:t>18</w:t>
             </w:r>
           </w:p>
         </w:tc>
@@ -2390,7 +2518,7 @@
         <w:tc>
           <w:tcPr>
             <w:cnfStyle w:val="001000000000" w:firstRow="0" w:lastRow="0" w:firstColumn="1" w:lastColumn="0" w:oddVBand="0" w:evenVBand="0" w:oddHBand="0" w:evenHBand="0" w:firstRowFirstColumn="0" w:firstRowLastColumn="0" w:lastRowFirstColumn="0" w:lastRowLastColumn="0"/>
-            <w:tcW w:w="562" w:type="dxa"/>
+            <w:tcW w:w="473" w:type="dxa"/>
           </w:tcPr>
           <w:p>
             <w:pPr>
@@ -2412,7 +2540,7 @@
         </w:tc>
         <w:tc>
           <w:tcPr>
-            <w:tcW w:w="8635" w:type="dxa"/>
+            <w:tcW w:w="6043" w:type="dxa"/>
           </w:tcPr>
           <w:p>
             <w:pPr>
@@ -2426,6 +2554,26 @@
                 <w:rFonts w:cstheme="minorHAnsi"/>
               </w:rPr>
               <w:t>Implémentation d’une barre de recherche d’événements (par ville, sport, activité, etc.)</w:t>
+            </w:r>
+          </w:p>
+        </w:tc>
+        <w:tc>
+          <w:tcPr>
+            <w:tcW w:w="1276" w:type="dxa"/>
+          </w:tcPr>
+          <w:p>
+            <w:pPr>
+              <w:jc w:val="center"/>
+              <w:cnfStyle w:val="000000000000" w:firstRow="0" w:lastRow="0" w:firstColumn="0" w:lastColumn="0" w:oddVBand="0" w:evenVBand="0" w:oddHBand="0" w:evenHBand="0" w:firstRowFirstColumn="0" w:firstRowLastColumn="0" w:lastRowFirstColumn="0" w:lastRowLastColumn="0"/>
+              <w:rPr>
+                <w:rFonts w:cstheme="minorHAnsi"/>
+              </w:rPr>
+            </w:pPr>
+            <w:r>
+              <w:rPr>
+                <w:rFonts w:cstheme="minorHAnsi"/>
+              </w:rPr>
+              <w:t>8</w:t>
             </w:r>
           </w:p>
         </w:tc>
@@ -2434,7 +2582,7 @@
         <w:tc>
           <w:tcPr>
             <w:cnfStyle w:val="001000000000" w:firstRow="0" w:lastRow="0" w:firstColumn="1" w:lastColumn="0" w:oddVBand="0" w:evenVBand="0" w:oddHBand="0" w:evenHBand="0" w:firstRowFirstColumn="0" w:firstRowLastColumn="0" w:lastRowFirstColumn="0" w:lastRowLastColumn="0"/>
-            <w:tcW w:w="562" w:type="dxa"/>
+            <w:tcW w:w="473" w:type="dxa"/>
           </w:tcPr>
           <w:p>
             <w:pPr>
@@ -2456,7 +2604,7 @@
         </w:tc>
         <w:tc>
           <w:tcPr>
-            <w:tcW w:w="8635" w:type="dxa"/>
+            <w:tcW w:w="6043" w:type="dxa"/>
           </w:tcPr>
           <w:p>
             <w:pPr>
@@ -2470,6 +2618,26 @@
                 <w:rFonts w:cstheme="minorHAnsi"/>
               </w:rPr>
               <w:t>Affichage d’historique d’événements</w:t>
+            </w:r>
+          </w:p>
+        </w:tc>
+        <w:tc>
+          <w:tcPr>
+            <w:tcW w:w="1276" w:type="dxa"/>
+          </w:tcPr>
+          <w:p>
+            <w:pPr>
+              <w:jc w:val="center"/>
+              <w:cnfStyle w:val="000000000000" w:firstRow="0" w:lastRow="0" w:firstColumn="0" w:lastColumn="0" w:oddVBand="0" w:evenVBand="0" w:oddHBand="0" w:evenHBand="0" w:firstRowFirstColumn="0" w:firstRowLastColumn="0" w:lastRowFirstColumn="0" w:lastRowLastColumn="0"/>
+              <w:rPr>
+                <w:rFonts w:cstheme="minorHAnsi"/>
+              </w:rPr>
+            </w:pPr>
+            <w:r>
+              <w:rPr>
+                <w:rFonts w:cstheme="minorHAnsi"/>
+              </w:rPr>
+              <w:t>8</w:t>
             </w:r>
           </w:p>
         </w:tc>
@@ -2478,7 +2646,7 @@
         <w:tc>
           <w:tcPr>
             <w:cnfStyle w:val="001000000000" w:firstRow="0" w:lastRow="0" w:firstColumn="1" w:lastColumn="0" w:oddVBand="0" w:evenVBand="0" w:oddHBand="0" w:evenHBand="0" w:firstRowFirstColumn="0" w:firstRowLastColumn="0" w:lastRowFirstColumn="0" w:lastRowLastColumn="0"/>
-            <w:tcW w:w="562" w:type="dxa"/>
+            <w:tcW w:w="473" w:type="dxa"/>
           </w:tcPr>
           <w:p>
             <w:pPr>
@@ -2500,7 +2668,7 @@
         </w:tc>
         <w:tc>
           <w:tcPr>
-            <w:tcW w:w="8635" w:type="dxa"/>
+            <w:tcW w:w="6043" w:type="dxa"/>
           </w:tcPr>
           <w:p>
             <w:pPr>
@@ -2514,6 +2682,26 @@
                 <w:rFonts w:cstheme="minorHAnsi"/>
               </w:rPr>
               <w:t>Ajout d’un service de commerce (panier) en ligne afin de louer les équipements ou infrastructures</w:t>
+            </w:r>
+          </w:p>
+        </w:tc>
+        <w:tc>
+          <w:tcPr>
+            <w:tcW w:w="1276" w:type="dxa"/>
+          </w:tcPr>
+          <w:p>
+            <w:pPr>
+              <w:jc w:val="center"/>
+              <w:cnfStyle w:val="000000000000" w:firstRow="0" w:lastRow="0" w:firstColumn="0" w:lastColumn="0" w:oddVBand="0" w:evenVBand="0" w:oddHBand="0" w:evenHBand="0" w:firstRowFirstColumn="0" w:firstRowLastColumn="0" w:lastRowFirstColumn="0" w:lastRowLastColumn="0"/>
+              <w:rPr>
+                <w:rFonts w:cstheme="minorHAnsi"/>
+              </w:rPr>
+            </w:pPr>
+            <w:r>
+              <w:rPr>
+                <w:rFonts w:cstheme="minorHAnsi"/>
+              </w:rPr>
+              <w:t>18</w:t>
             </w:r>
           </w:p>
         </w:tc>
@@ -2522,7 +2710,7 @@
         <w:tc>
           <w:tcPr>
             <w:cnfStyle w:val="001000000000" w:firstRow="0" w:lastRow="0" w:firstColumn="1" w:lastColumn="0" w:oddVBand="0" w:evenVBand="0" w:oddHBand="0" w:evenHBand="0" w:firstRowFirstColumn="0" w:firstRowLastColumn="0" w:lastRowFirstColumn="0" w:lastRowLastColumn="0"/>
-            <w:tcW w:w="562" w:type="dxa"/>
+            <w:tcW w:w="473" w:type="dxa"/>
           </w:tcPr>
           <w:p>
             <w:pPr>
@@ -2544,7 +2732,7 @@
         </w:tc>
         <w:tc>
           <w:tcPr>
-            <w:tcW w:w="8635" w:type="dxa"/>
+            <w:tcW w:w="6043" w:type="dxa"/>
           </w:tcPr>
           <w:p>
             <w:pPr>
@@ -2558,6 +2746,90 @@
                 <w:rFonts w:cstheme="minorHAnsi"/>
               </w:rPr>
               <w:t>Affichage de tableaux statistiques</w:t>
+            </w:r>
+          </w:p>
+        </w:tc>
+        <w:tc>
+          <w:tcPr>
+            <w:tcW w:w="1276" w:type="dxa"/>
+          </w:tcPr>
+          <w:p>
+            <w:pPr>
+              <w:jc w:val="center"/>
+              <w:cnfStyle w:val="000000000000" w:firstRow="0" w:lastRow="0" w:firstColumn="0" w:lastColumn="0" w:oddVBand="0" w:evenVBand="0" w:oddHBand="0" w:evenHBand="0" w:firstRowFirstColumn="0" w:firstRowLastColumn="0" w:lastRowFirstColumn="0" w:lastRowLastColumn="0"/>
+              <w:rPr>
+                <w:rFonts w:cstheme="minorHAnsi"/>
+              </w:rPr>
+            </w:pPr>
+            <w:r>
+              <w:rPr>
+                <w:rFonts w:cstheme="minorHAnsi"/>
+              </w:rPr>
+              <w:t>18</w:t>
+            </w:r>
+          </w:p>
+        </w:tc>
+      </w:tr>
+      <w:tr>
+        <w:tc>
+          <w:tcPr>
+            <w:cnfStyle w:val="001000000000" w:firstRow="0" w:lastRow="0" w:firstColumn="1" w:lastColumn="0" w:oddVBand="0" w:evenVBand="0" w:oddHBand="0" w:evenHBand="0" w:firstRowFirstColumn="0" w:firstRowLastColumn="0" w:lastRowFirstColumn="0" w:lastRowLastColumn="0"/>
+            <w:tcW w:w="473" w:type="dxa"/>
+          </w:tcPr>
+          <w:p>
+            <w:pPr>
+              <w:rPr>
+                <w:rFonts w:cstheme="minorHAnsi"/>
+                <w:b w:val="0"/>
+                <w:bCs w:val="0"/>
+              </w:rPr>
+            </w:pPr>
+            <w:r>
+              <w:rPr>
+                <w:rFonts w:cstheme="minorHAnsi"/>
+                <w:b w:val="0"/>
+                <w:bCs w:val="0"/>
+              </w:rPr>
+              <w:t>19</w:t>
+            </w:r>
+          </w:p>
+        </w:tc>
+        <w:tc>
+          <w:tcPr>
+            <w:tcW w:w="6043" w:type="dxa"/>
+          </w:tcPr>
+          <w:p>
+            <w:pPr>
+              <w:cnfStyle w:val="000000000000" w:firstRow="0" w:lastRow="0" w:firstColumn="0" w:lastColumn="0" w:oddVBand="0" w:evenVBand="0" w:oddHBand="0" w:evenHBand="0" w:firstRowFirstColumn="0" w:firstRowLastColumn="0" w:lastRowFirstColumn="0" w:lastRowLastColumn="0"/>
+              <w:rPr>
+                <w:rFonts w:cstheme="minorHAnsi"/>
+              </w:rPr>
+            </w:pPr>
+            <w:r>
+              <w:rPr>
+                <w:rFonts w:cstheme="minorHAnsi"/>
+              </w:rPr>
+              <w:t>Rédaction du rapport final</w:t>
+            </w:r>
+          </w:p>
+        </w:tc>
+        <w:tc>
+          <w:tcPr>
+            <w:tcW w:w="1276" w:type="dxa"/>
+          </w:tcPr>
+          <w:p>
+            <w:pPr>
+              <w:jc w:val="center"/>
+              <w:cnfStyle w:val="000000000000" w:firstRow="0" w:lastRow="0" w:firstColumn="0" w:lastColumn="0" w:oddVBand="0" w:evenVBand="0" w:oddHBand="0" w:evenHBand="0" w:firstRowFirstColumn="0" w:firstRowLastColumn="0" w:lastRowFirstColumn="0" w:lastRowLastColumn="0"/>
+              <w:rPr>
+                <w:rFonts w:cstheme="minorHAnsi"/>
+              </w:rPr>
+            </w:pPr>
+            <w:r>
+              <w:rPr>
+                <w:rFonts w:cstheme="minorHAnsi"/>
+              </w:rPr>
+              <w:t>12</w:t>
             </w:r>
           </w:p>
         </w:tc>
@@ -2649,7 +2921,16 @@
           <w:rFonts w:cstheme="minorHAnsi"/>
           <w:color w:val="00B050"/>
         </w:rPr>
-        <w:t>Les tâches vertes font partie du sprint 3 et seront complétées tel que prévu.</w:t>
+        <w:t>Les tâches vertes font partie du sprint 3 et sero</w:t>
+      </w:r>
+      <w:bookmarkStart w:id="0" w:name="_GoBack"/>
+      <w:bookmarkEnd w:id="0"/>
+      <w:r>
+        <w:rPr>
+          <w:rFonts w:cstheme="minorHAnsi"/>
+          <w:color w:val="00B050"/>
+        </w:rPr>
+        <w:t>nt complétées tel que prévu.</w:t>
       </w:r>
     </w:p>
     <w:p>
@@ -2715,8 +2996,9 @@
     </w:p>
     <w:tbl>
       <w:tblPr>
-        <w:tblStyle w:val="GridTable1Light"/>
+        <w:tblStyle w:val="TableauGrille1Clair"/>
         <w:tblW w:w="0" w:type="auto"/>
+        <w:jc w:val="center"/>
         <w:tblLook w:val="04A0" w:firstRow="1" w:lastRow="0" w:firstColumn="1" w:lastColumn="0" w:noHBand="0" w:noVBand="1"/>
       </w:tblPr>
       <w:tblGrid>
@@ -2728,11 +3010,13 @@
       <w:tr>
         <w:trPr>
           <w:cnfStyle w:val="100000000000" w:firstRow="1" w:lastRow="0" w:firstColumn="0" w:lastColumn="0" w:oddVBand="0" w:evenVBand="0" w:oddHBand="0" w:evenHBand="0" w:firstRowFirstColumn="0" w:firstRowLastColumn="0" w:lastRowFirstColumn="0" w:lastRowLastColumn="0"/>
+          <w:jc w:val="center"/>
         </w:trPr>
         <w:tc>
           <w:tcPr>
             <w:cnfStyle w:val="001000000000" w:firstRow="0" w:lastRow="0" w:firstColumn="1" w:lastColumn="0" w:oddVBand="0" w:evenVBand="0" w:oddHBand="0" w:evenHBand="0" w:firstRowFirstColumn="0" w:firstRowLastColumn="0" w:lastRowFirstColumn="0" w:lastRowLastColumn="0"/>
             <w:tcW w:w="477" w:type="dxa"/>
+            <w:vAlign w:val="center"/>
           </w:tcPr>
           <w:p>
             <w:pPr>
@@ -2755,6 +3039,26 @@
           </w:tcPr>
           <w:p>
             <w:pPr>
+              <w:cnfStyle w:val="100000000000" w:firstRow="1" w:lastRow="0" w:firstColumn="0" w:lastColumn="0" w:oddVBand="0" w:evenVBand="0" w:oddHBand="0" w:evenHBand="0" w:firstRowFirstColumn="0" w:firstRowLastColumn="0" w:lastRowFirstColumn="0" w:lastRowLastColumn="0"/>
+              <w:rPr>
+                <w:rFonts w:cstheme="minorHAnsi"/>
+              </w:rPr>
+            </w:pPr>
+            <w:r>
+              <w:rPr>
+                <w:rFonts w:cstheme="minorHAnsi"/>
+              </w:rPr>
+              <w:t>Tâche</w:t>
+            </w:r>
+          </w:p>
+        </w:tc>
+        <w:tc>
+          <w:tcPr>
+            <w:tcW w:w="1270" w:type="dxa"/>
+            <w:vAlign w:val="center"/>
+          </w:tcPr>
+          <w:p>
+            <w:pPr>
               <w:jc w:val="center"/>
               <w:cnfStyle w:val="100000000000" w:firstRow="1" w:lastRow="0" w:firstColumn="0" w:lastColumn="0" w:oddVBand="0" w:evenVBand="0" w:oddHBand="0" w:evenHBand="0" w:firstRowFirstColumn="0" w:firstRowLastColumn="0" w:lastRowFirstColumn="0" w:lastRowLastColumn="0"/>
               <w:rPr>
@@ -2765,14 +3069,19 @@
               <w:rPr>
                 <w:rFonts w:cstheme="minorHAnsi"/>
               </w:rPr>
-              <w:t>Tâche</w:t>
+              <w:t xml:space="preserve">Heures </w:t>
+            </w:r>
+            <w:r>
+              <w:rPr>
+                <w:rFonts w:cstheme="minorHAnsi"/>
+              </w:rPr>
+              <w:t>planifiées</w:t>
             </w:r>
           </w:p>
         </w:tc>
         <w:tc>
           <w:tcPr>
             <w:tcW w:w="1270" w:type="dxa"/>
-            <w:vAlign w:val="center"/>
           </w:tcPr>
           <w:p>
             <w:pPr>
@@ -2780,26 +3089,6 @@
               <w:cnfStyle w:val="100000000000" w:firstRow="1" w:lastRow="0" w:firstColumn="0" w:lastColumn="0" w:oddVBand="0" w:evenVBand="0" w:oddHBand="0" w:evenHBand="0" w:firstRowFirstColumn="0" w:firstRowLastColumn="0" w:lastRowFirstColumn="0" w:lastRowLastColumn="0"/>
               <w:rPr>
                 <w:rFonts w:cstheme="minorHAnsi"/>
-              </w:rPr>
-            </w:pPr>
-            <w:r>
-              <w:rPr>
-                <w:rFonts w:cstheme="minorHAnsi"/>
-              </w:rPr>
-              <w:t>Heures Planifiés</w:t>
-            </w:r>
-          </w:p>
-        </w:tc>
-        <w:tc>
-          <w:tcPr>
-            <w:tcW w:w="1270" w:type="dxa"/>
-          </w:tcPr>
-          <w:p>
-            <w:pPr>
-              <w:jc w:val="center"/>
-              <w:cnfStyle w:val="100000000000" w:firstRow="1" w:lastRow="0" w:firstColumn="0" w:lastColumn="0" w:oddVBand="0" w:evenVBand="0" w:oddHBand="0" w:evenHBand="0" w:firstRowFirstColumn="0" w:firstRowLastColumn="0" w:lastRowFirstColumn="0" w:lastRowLastColumn="0"/>
-              <w:rPr>
-                <w:rFonts w:cstheme="minorHAnsi"/>
                 <w:b w:val="0"/>
                 <w:bCs w:val="0"/>
               </w:rPr>
@@ -2810,26 +3099,19 @@
               </w:rPr>
               <w:t>Heures</w:t>
             </w:r>
-          </w:p>
-          <w:p>
-            <w:pPr>
-              <w:jc w:val="center"/>
-              <w:cnfStyle w:val="100000000000" w:firstRow="1" w:lastRow="0" w:firstColumn="0" w:lastColumn="0" w:oddVBand="0" w:evenVBand="0" w:oddHBand="0" w:evenHBand="0" w:firstRowFirstColumn="0" w:firstRowLastColumn="0" w:lastRowFirstColumn="0" w:lastRowLastColumn="0"/>
-              <w:rPr>
-                <w:rFonts w:cstheme="minorHAnsi"/>
-                <w:lang w:val="en-US"/>
-              </w:rPr>
-            </w:pPr>
-            <w:r>
-              <w:rPr>
-                <w:rFonts w:cstheme="minorHAnsi"/>
-              </w:rPr>
-              <w:t>Retirés</w:t>
+            <w:r>
+              <w:rPr>
+                <w:rFonts w:cstheme="minorHAnsi"/>
+              </w:rPr>
+              <w:t xml:space="preserve"> retirées</w:t>
             </w:r>
           </w:p>
         </w:tc>
       </w:tr>
       <w:tr>
+        <w:trPr>
+          <w:jc w:val="center"/>
+        </w:trPr>
         <w:tc>
           <w:tcPr>
             <w:cnfStyle w:val="001000000000" w:firstRow="0" w:lastRow="0" w:firstColumn="1" w:lastColumn="0" w:oddVBand="0" w:evenVBand="0" w:oddHBand="0" w:evenHBand="0" w:firstRowFirstColumn="0" w:firstRowLastColumn="0" w:lastRowFirstColumn="0" w:lastRowLastColumn="0"/>
@@ -2916,6 +3198,7 @@
         <w:tc>
           <w:tcPr>
             <w:tcW w:w="1270" w:type="dxa"/>
+            <w:vAlign w:val="center"/>
           </w:tcPr>
           <w:p>
             <w:pPr>
@@ -2933,6 +3216,9 @@
         </w:tc>
       </w:tr>
       <w:tr>
+        <w:trPr>
+          <w:jc w:val="center"/>
+        </w:trPr>
         <w:tc>
           <w:tcPr>
             <w:cnfStyle w:val="001000000000" w:firstRow="0" w:lastRow="0" w:firstColumn="1" w:lastColumn="0" w:oddVBand="0" w:evenVBand="0" w:oddHBand="0" w:evenHBand="0" w:firstRowFirstColumn="0" w:firstRowLastColumn="0" w:lastRowFirstColumn="0" w:lastRowLastColumn="0"/>
@@ -3019,6 +3305,7 @@
         <w:tc>
           <w:tcPr>
             <w:tcW w:w="1270" w:type="dxa"/>
+            <w:vAlign w:val="center"/>
           </w:tcPr>
           <w:p>
             <w:pPr>
@@ -3036,6 +3323,9 @@
         </w:tc>
       </w:tr>
       <w:tr>
+        <w:trPr>
+          <w:jc w:val="center"/>
+        </w:trPr>
         <w:tc>
           <w:tcPr>
             <w:cnfStyle w:val="001000000000" w:firstRow="0" w:lastRow="0" w:firstColumn="1" w:lastColumn="0" w:oddVBand="0" w:evenVBand="0" w:oddHBand="0" w:evenHBand="0" w:firstRowFirstColumn="0" w:firstRowLastColumn="0" w:lastRowFirstColumn="0" w:lastRowLastColumn="0"/>
@@ -3116,6 +3406,7 @@
         <w:tc>
           <w:tcPr>
             <w:tcW w:w="1270" w:type="dxa"/>
+            <w:vAlign w:val="center"/>
           </w:tcPr>
           <w:p>
             <w:pPr>
@@ -3130,6 +3421,9 @@
         </w:tc>
       </w:tr>
       <w:tr>
+        <w:trPr>
+          <w:jc w:val="center"/>
+        </w:trPr>
         <w:tc>
           <w:tcPr>
             <w:cnfStyle w:val="001000000000" w:firstRow="0" w:lastRow="0" w:firstColumn="1" w:lastColumn="0" w:oddVBand="0" w:evenVBand="0" w:oddHBand="0" w:evenHBand="0" w:firstRowFirstColumn="0" w:firstRowLastColumn="0" w:lastRowFirstColumn="0" w:lastRowLastColumn="0"/>
@@ -3192,6 +3486,7 @@
         <w:tc>
           <w:tcPr>
             <w:tcW w:w="1270" w:type="dxa"/>
+            <w:vAlign w:val="center"/>
           </w:tcPr>
           <w:p>
             <w:pPr>
@@ -3206,6 +3501,9 @@
         </w:tc>
       </w:tr>
       <w:tr>
+        <w:trPr>
+          <w:jc w:val="center"/>
+        </w:trPr>
         <w:tc>
           <w:tcPr>
             <w:cnfStyle w:val="001000000000" w:firstRow="0" w:lastRow="0" w:firstColumn="1" w:lastColumn="0" w:oddVBand="0" w:evenVBand="0" w:oddHBand="0" w:evenHBand="0" w:firstRowFirstColumn="0" w:firstRowLastColumn="0" w:lastRowFirstColumn="0" w:lastRowLastColumn="0"/>
@@ -3276,6 +3574,7 @@
         <w:tc>
           <w:tcPr>
             <w:tcW w:w="1270" w:type="dxa"/>
+            <w:vAlign w:val="center"/>
           </w:tcPr>
           <w:p>
             <w:pPr>
@@ -3301,6 +3600,7 @@
       <w:tr>
         <w:trPr>
           <w:trHeight w:val="313"/>
+          <w:jc w:val="center"/>
         </w:trPr>
         <w:tc>
           <w:tcPr>
@@ -3374,6 +3674,7 @@
         <w:tc>
           <w:tcPr>
             <w:tcW w:w="1270" w:type="dxa"/>
+            <w:vAlign w:val="center"/>
           </w:tcPr>
           <w:p>
             <w:pPr>
@@ -3388,6 +3689,9 @@
         </w:tc>
       </w:tr>
       <w:tr>
+        <w:trPr>
+          <w:jc w:val="center"/>
+        </w:trPr>
         <w:tc>
           <w:tcPr>
             <w:cnfStyle w:val="001000000000" w:firstRow="0" w:lastRow="0" w:firstColumn="1" w:lastColumn="0" w:oddVBand="0" w:evenVBand="0" w:oddHBand="0" w:evenHBand="0" w:firstRowFirstColumn="0" w:firstRowLastColumn="0" w:lastRowFirstColumn="0" w:lastRowLastColumn="0"/>
@@ -3458,6 +3762,7 @@
         <w:tc>
           <w:tcPr>
             <w:tcW w:w="1270" w:type="dxa"/>
+            <w:vAlign w:val="center"/>
           </w:tcPr>
           <w:p>
             <w:pPr>
@@ -3481,13 +3786,16 @@
         </w:tc>
       </w:tr>
       <w:tr>
-        <w:tc>
-          <w:tcPr>
+        <w:trPr>
+          <w:jc w:val="center"/>
+        </w:trPr>
+        <w:tc>
+          <w:tcPr>
+            <w:cnfStyle w:val="001000000000" w:firstRow="0" w:lastRow="0" w:firstColumn="1" w:lastColumn="0" w:oddVBand="0" w:evenVBand="0" w:oddHBand="0" w:evenHBand="0" w:firstRowFirstColumn="0" w:firstRowLastColumn="0" w:lastRowFirstColumn="0" w:lastRowLastColumn="0"/>
             <w:tcW w:w="477" w:type="dxa"/>
           </w:tcPr>
           <w:p>
             <w:pPr>
-              <w:cnfStyle w:val="001000000000" w:firstRow="0" w:lastRow="0" w:firstColumn="1" w:lastColumn="0" w:oddVBand="0" w:evenVBand="0" w:oddHBand="0" w:evenHBand="0" w:firstRowFirstColumn="0" w:firstRowLastColumn="0" w:lastRowFirstColumn="0" w:lastRowLastColumn="0"/>
               <w:rPr>
                 <w:rFonts w:cstheme="minorHAnsi"/>
                 <w:b w:val="0"/>
@@ -3502,6 +3810,7 @@
                 <w:bCs w:val="0"/>
                 <w:color w:val="00B050"/>
               </w:rPr>
+              <w:lastRenderedPageBreak/>
               <w:t>15</w:t>
             </w:r>
           </w:p>
@@ -3512,6 +3821,7 @@
           </w:tcPr>
           <w:p>
             <w:pPr>
+              <w:cnfStyle w:val="000000000000" w:firstRow="0" w:lastRow="0" w:firstColumn="0" w:lastColumn="0" w:oddVBand="0" w:evenVBand="0" w:oddHBand="0" w:evenHBand="0" w:firstRowFirstColumn="0" w:firstRowLastColumn="0" w:lastRowFirstColumn="0" w:lastRowLastColumn="0"/>
               <w:rPr>
                 <w:rFonts w:cstheme="minorHAnsi"/>
                 <w:color w:val="00B050"/>
@@ -3524,8 +3834,6 @@
               </w:rPr>
               <w:t>Implémentation d’une barre de recherche d’événements (par ville, sport, activité, etc.)</w:t>
             </w:r>
-            <w:bookmarkStart w:id="0" w:name="_GoBack"/>
-            <w:bookmarkEnd w:id="0"/>
           </w:p>
         </w:tc>
         <w:tc>
@@ -3536,6 +3844,7 @@
           <w:p>
             <w:pPr>
               <w:jc w:val="center"/>
+              <w:cnfStyle w:val="000000000000" w:firstRow="0" w:lastRow="0" w:firstColumn="0" w:lastColumn="0" w:oddVBand="0" w:evenVBand="0" w:oddHBand="0" w:evenHBand="0" w:firstRowFirstColumn="0" w:firstRowLastColumn="0" w:lastRowFirstColumn="0" w:lastRowLastColumn="0"/>
               <w:rPr>
                 <w:rFonts w:cstheme="minorHAnsi"/>
                 <w:color w:val="00B050"/>
@@ -3553,10 +3862,12 @@
         <w:tc>
           <w:tcPr>
             <w:tcW w:w="1270" w:type="dxa"/>
+            <w:vAlign w:val="center"/>
           </w:tcPr>
           <w:p>
             <w:pPr>
               <w:jc w:val="center"/>
+              <w:cnfStyle w:val="000000000000" w:firstRow="0" w:lastRow="0" w:firstColumn="0" w:lastColumn="0" w:oddVBand="0" w:evenVBand="0" w:oddHBand="0" w:evenHBand="0" w:firstRowFirstColumn="0" w:firstRowLastColumn="0" w:lastRowFirstColumn="0" w:lastRowLastColumn="0"/>
               <w:rPr>
                 <w:rFonts w:cstheme="minorHAnsi"/>
                 <w:color w:val="00B050"/>
@@ -3566,6 +3877,9 @@
         </w:tc>
       </w:tr>
       <w:tr>
+        <w:trPr>
+          <w:jc w:val="center"/>
+        </w:trPr>
         <w:tc>
           <w:tcPr>
             <w:cnfStyle w:val="001000000000" w:firstRow="0" w:lastRow="0" w:firstColumn="1" w:lastColumn="0" w:oddVBand="0" w:evenVBand="0" w:oddHBand="0" w:evenHBand="0" w:firstRowFirstColumn="0" w:firstRowLastColumn="0" w:lastRowFirstColumn="0" w:lastRowLastColumn="0"/>
@@ -3638,6 +3952,7 @@
         <w:tc>
           <w:tcPr>
             <w:tcW w:w="1270" w:type="dxa"/>
+            <w:vAlign w:val="center"/>
           </w:tcPr>
           <w:p>
             <w:pPr>
@@ -3652,6 +3967,9 @@
         </w:tc>
       </w:tr>
       <w:tr>
+        <w:trPr>
+          <w:jc w:val="center"/>
+        </w:trPr>
         <w:tc>
           <w:tcPr>
             <w:cnfStyle w:val="001000000000" w:firstRow="0" w:lastRow="0" w:firstColumn="1" w:lastColumn="0" w:oddVBand="0" w:evenVBand="0" w:oddHBand="0" w:evenHBand="0" w:firstRowFirstColumn="0" w:firstRowLastColumn="0" w:lastRowFirstColumn="0" w:lastRowLastColumn="0"/>
@@ -3675,7 +3993,6 @@
                 <w:strike/>
                 <w:color w:val="FF0000"/>
               </w:rPr>
-              <w:lastRenderedPageBreak/>
               <w:t>17</w:t>
             </w:r>
           </w:p>
@@ -3723,6 +4040,7 @@
         <w:tc>
           <w:tcPr>
             <w:tcW w:w="1270" w:type="dxa"/>
+            <w:vAlign w:val="center"/>
           </w:tcPr>
           <w:p>
             <w:pPr>
@@ -3746,6 +4064,9 @@
         </w:tc>
       </w:tr>
       <w:tr>
+        <w:trPr>
+          <w:jc w:val="center"/>
+        </w:trPr>
         <w:tc>
           <w:tcPr>
             <w:cnfStyle w:val="001000000000" w:firstRow="0" w:lastRow="0" w:firstColumn="1" w:lastColumn="0" w:oddVBand="0" w:evenVBand="0" w:oddHBand="0" w:evenHBand="0" w:firstRowFirstColumn="0" w:firstRowLastColumn="0" w:lastRowFirstColumn="0" w:lastRowLastColumn="0"/>
@@ -3799,6 +4120,7 @@
         <w:tc>
           <w:tcPr>
             <w:tcW w:w="1270" w:type="dxa"/>
+            <w:vAlign w:val="center"/>
           </w:tcPr>
           <w:p>
             <w:pPr>
@@ -3815,6 +4137,7 @@
         <w:tc>
           <w:tcPr>
             <w:tcW w:w="1270" w:type="dxa"/>
+            <w:vAlign w:val="center"/>
           </w:tcPr>
           <w:p>
             <w:pPr>
@@ -3838,6 +4161,9 @@
         </w:tc>
       </w:tr>
       <w:tr>
+        <w:trPr>
+          <w:jc w:val="center"/>
+        </w:trPr>
         <w:tc>
           <w:tcPr>
             <w:cnfStyle w:val="001000000000" w:firstRow="0" w:lastRow="0" w:firstColumn="1" w:lastColumn="0" w:oddVBand="0" w:evenVBand="0" w:oddHBand="0" w:evenHBand="0" w:firstRowFirstColumn="0" w:firstRowLastColumn="0" w:lastRowFirstColumn="0" w:lastRowLastColumn="0"/>
@@ -3887,6 +4213,7 @@
         <w:tc>
           <w:tcPr>
             <w:tcW w:w="1270" w:type="dxa"/>
+            <w:vAlign w:val="center"/>
           </w:tcPr>
           <w:p>
             <w:pPr>
@@ -3909,6 +4236,7 @@
         <w:tc>
           <w:tcPr>
             <w:tcW w:w="1270" w:type="dxa"/>
+            <w:vAlign w:val="center"/>
           </w:tcPr>
           <w:p>
             <w:pPr>
@@ -3923,6 +4251,9 @@
         </w:tc>
       </w:tr>
       <w:tr>
+        <w:trPr>
+          <w:jc w:val="center"/>
+        </w:trPr>
         <w:tc>
           <w:tcPr>
             <w:cnfStyle w:val="001000000000" w:firstRow="0" w:lastRow="0" w:firstColumn="1" w:lastColumn="0" w:oddVBand="0" w:evenVBand="0" w:oddHBand="0" w:evenHBand="0" w:firstRowFirstColumn="0" w:firstRowLastColumn="0" w:lastRowFirstColumn="0" w:lastRowLastColumn="0"/>
@@ -3958,7 +4289,7 @@
                 <w:bCs/>
                 <w:color w:val="000000" w:themeColor="text1"/>
               </w:rPr>
-              <w:t>Nombres d’heures finaux</w:t>
+              <w:t>Nombres d’heures fina</w:t>
             </w:r>
             <w:r>
               <w:rPr>
@@ -3967,13 +4298,32 @@
                 <w:bCs/>
                 <w:color w:val="000000" w:themeColor="text1"/>
               </w:rPr>
-              <w:t xml:space="preserve"> ajuster</w:t>
+              <w:t>les</w:t>
+            </w:r>
+            <w:r>
+              <w:rPr>
+                <w:rFonts w:cstheme="minorHAnsi"/>
+                <w:b/>
+                <w:bCs/>
+                <w:color w:val="000000" w:themeColor="text1"/>
+              </w:rPr>
+              <w:t xml:space="preserve"> ajust</w:t>
+            </w:r>
+            <w:r>
+              <w:rPr>
+                <w:rFonts w:cstheme="minorHAnsi"/>
+                <w:b/>
+                <w:bCs/>
+                <w:color w:val="000000" w:themeColor="text1"/>
+              </w:rPr>
+              <w:t>ées</w:t>
             </w:r>
           </w:p>
         </w:tc>
         <w:tc>
           <w:tcPr>
             <w:tcW w:w="1270" w:type="dxa"/>
+            <w:vAlign w:val="center"/>
           </w:tcPr>
           <w:p>
             <w:pPr>
@@ -3996,6 +4346,7 @@
         <w:tc>
           <w:tcPr>
             <w:tcW w:w="1270" w:type="dxa"/>
+            <w:vAlign w:val="center"/>
           </w:tcPr>
           <w:p>
             <w:pPr>
@@ -4024,9 +4375,10 @@
         </w:tc>
       </w:tr>
     </w:tbl>
-    <w:p>
-      <w:pPr>
-        <w:pStyle w:val="Heading2"/>
+    <w:p/>
+    <w:p>
+      <w:pPr>
+        <w:pStyle w:val="Titre2"/>
       </w:pPr>
       <w:r>
         <w:t>Évaluation du nombre d’heures consacrées à ce jour</w:t>
@@ -4034,25 +4386,85 @@
     </w:p>
     <w:p/>
     <w:p>
+      <w:r>
+        <w:t xml:space="preserve">Nous avions planifié consacrer 135 heures par personne pour un total de 540 heures. Nous avons consacré environ </w:t>
+      </w:r>
+      <w:r>
+        <w:t>40</w:t>
+      </w:r>
+      <w:r>
+        <w:t>5</w:t>
+      </w:r>
+      <w:r>
+        <w:t xml:space="preserve"> heures au total.</w:t>
+      </w:r>
+    </w:p>
+    <w:p/>
+    <w:p>
+      <w:r>
+        <w:t>À la suite des</w:t>
+      </w:r>
+      <w:r>
+        <w:t xml:space="preserve"> </w:t>
+      </w:r>
+      <w:r>
+        <w:t>événements</w:t>
+      </w:r>
+      <w:r>
+        <w:t xml:space="preserve"> </w:t>
+      </w:r>
+      <w:r>
+        <w:t xml:space="preserve">du COVID-19, </w:t>
+      </w:r>
+      <w:r>
+        <w:t>nous avons retiré un</w:t>
+      </w:r>
+      <w:r>
+        <w:t xml:space="preserve"> 1</w:t>
+      </w:r>
+      <w:r>
+        <w:t>8</w:t>
+      </w:r>
+      <w:r>
+        <w:t xml:space="preserve"> </w:t>
+      </w:r>
+      <w:r>
+        <w:t>heures par personne</w:t>
+      </w:r>
+      <w:r>
+        <w:t>,</w:t>
+      </w:r>
+      <w:r>
+        <w:t xml:space="preserve"> ce qui donne un total de </w:t>
+      </w:r>
+      <w:r>
+        <w:t>72</w:t>
+      </w:r>
+      <w:r>
+        <w:t xml:space="preserve"> </w:t>
+      </w:r>
+      <w:r>
+        <w:t>h</w:t>
+      </w:r>
+      <w:r>
+        <w:t>eures.</w:t>
+      </w:r>
+      <w:r>
+        <w:t xml:space="preserve"> Ces heures perdues sont reflétées dans les fonctionnalités retirées.</w:t>
+      </w:r>
+    </w:p>
+    <w:p/>
+    <w:p>
       <w:pPr>
         <w:rPr>
           <w:color w:val="000000" w:themeColor="text1"/>
         </w:rPr>
       </w:pPr>
       <w:r>
-        <w:t xml:space="preserve">Nous avions planifié consacrer 135 heures par personne pour un total de 540 heures. Nous avons consacré environ </w:t>
-      </w:r>
-      <w:r>
-        <w:t>40</w:t>
-      </w:r>
-      <w:r>
-        <w:t>5</w:t>
-      </w:r>
-      <w:r>
-        <w:t xml:space="preserve"> heures au total.</w:t>
-      </w:r>
-      <w:r>
-        <w:t xml:space="preserve"> Suite au évènement nous avons retiré un -18heures par personne ce qui donne un total de 468 Heures. Nous avons donc planifier de faire 405 </w:t>
+        <w:t>Finalement, nous planifions</w:t>
+      </w:r>
+      <w:r>
+        <w:t xml:space="preserve"> de faire 405 </w:t>
       </w:r>
       <w:r>
         <w:rPr>
@@ -4070,37 +4482,19 @@
         <w:rPr>
           <w:color w:val="000000" w:themeColor="text1"/>
         </w:rPr>
-        <w:t xml:space="preserve">, et nous retirons l’équivalent de </w:t>
-      </w:r>
-      <w:r>
-        <w:rPr>
-          <w:color w:val="FF0000"/>
-        </w:rPr>
-        <w:t>72</w:t>
-      </w:r>
-      <w:r>
-        <w:rPr>
-          <w:color w:val="FF0000"/>
-        </w:rPr>
-        <w:t xml:space="preserve"> </w:t>
+        <w:t xml:space="preserve">, </w:t>
       </w:r>
       <w:r>
         <w:rPr>
           <w:color w:val="000000" w:themeColor="text1"/>
         </w:rPr>
-        <w:t>heures de fonctionnalités</w:t>
-      </w:r>
-      <w:r>
-        <w:rPr>
-          <w:color w:val="000000" w:themeColor="text1"/>
-        </w:rPr>
-        <w:t>.</w:t>
+        <w:t>pour un total de 473 heures.</w:t>
       </w:r>
     </w:p>
     <w:p/>
     <w:p>
       <w:pPr>
-        <w:pStyle w:val="Heading2"/>
+        <w:pStyle w:val="Titre2"/>
       </w:pPr>
       <w:r>
         <w:t>Estimation du nombre d’heures restant pour la livraison finale</w:t>
@@ -4133,7 +4527,7 @@
     <w:p/>
     <w:p>
       <w:pPr>
-        <w:pStyle w:val="Heading2"/>
+        <w:pStyle w:val="Titre2"/>
       </w:pPr>
       <w:r>
         <w:t>Leçons apprises</w:t>
@@ -4142,7 +4536,7 @@
     <w:p/>
     <w:p>
       <w:pPr>
-        <w:pStyle w:val="ListParagraph"/>
+        <w:pStyle w:val="Paragraphedeliste"/>
         <w:numPr>
           <w:ilvl w:val="0"/>
           <w:numId w:val="3"/>
@@ -4166,7 +4560,7 @@
     </w:p>
     <w:p>
       <w:pPr>
-        <w:pStyle w:val="ListParagraph"/>
+        <w:pStyle w:val="Paragraphedeliste"/>
         <w:numPr>
           <w:ilvl w:val="0"/>
           <w:numId w:val="3"/>
@@ -4181,7 +4575,7 @@
     </w:p>
     <w:p>
       <w:pPr>
-        <w:pStyle w:val="ListParagraph"/>
+        <w:pStyle w:val="Paragraphedeliste"/>
         <w:numPr>
           <w:ilvl w:val="0"/>
           <w:numId w:val="3"/>
@@ -4244,7 +4638,7 @@
     </w:p>
     <w:p>
       <w:pPr>
-        <w:pStyle w:val="ListParagraph"/>
+        <w:pStyle w:val="Paragraphedeliste"/>
         <w:numPr>
           <w:ilvl w:val="0"/>
           <w:numId w:val="3"/>
@@ -4753,7 +5147,7 @@
       </w:pPr>
     </w:pPrDefault>
   </w:docDefaults>
-  <w:latentStyles w:defLockedState="0" w:defUIPriority="99" w:defSemiHidden="0" w:defUnhideWhenUsed="0" w:defQFormat="0" w:count="377">
+  <w:latentStyles w:defLockedState="0" w:defUIPriority="99" w:defSemiHidden="0" w:defUnhideWhenUsed="0" w:defQFormat="0" w:count="376">
     <w:lsdException w:name="Normal" w:uiPriority="0" w:qFormat="1"/>
     <w:lsdException w:name="heading 1" w:uiPriority="9" w:qFormat="1"/>
     <w:lsdException w:name="heading 2" w:semiHidden="1" w:uiPriority="9" w:unhideWhenUsed="1" w:qFormat="1"/>
@@ -4859,6 +5253,7 @@
     <w:lsdException w:name="HTML Sample" w:semiHidden="1" w:unhideWhenUsed="1"/>
     <w:lsdException w:name="HTML Typewriter" w:semiHidden="1" w:unhideWhenUsed="1"/>
     <w:lsdException w:name="HTML Variable" w:semiHidden="1" w:unhideWhenUsed="1"/>
+    <w:lsdException w:name="Normal Table" w:semiHidden="1" w:unhideWhenUsed="1"/>
     <w:lsdException w:name="annotation subject" w:semiHidden="1" w:unhideWhenUsed="1"/>
     <w:lsdException w:name="No List" w:semiHidden="1" w:unhideWhenUsed="1"/>
     <w:lsdException w:name="Outline List 1" w:semiHidden="1" w:unhideWhenUsed="1"/>
@@ -4905,8 +5300,10 @@
     <w:lsdException w:name="Table Subtle 2" w:semiHidden="1" w:unhideWhenUsed="1"/>
     <w:lsdException w:name="Table Web 1" w:semiHidden="1" w:unhideWhenUsed="1"/>
     <w:lsdException w:name="Table Web 2" w:semiHidden="1" w:unhideWhenUsed="1"/>
+    <w:lsdException w:name="Table Web 3" w:semiHidden="1" w:unhideWhenUsed="1"/>
     <w:lsdException w:name="Balloon Text" w:semiHidden="1" w:unhideWhenUsed="1"/>
     <w:lsdException w:name="Table Grid" w:uiPriority="39"/>
+    <w:lsdException w:name="Table Theme" w:semiHidden="1" w:unhideWhenUsed="1"/>
     <w:lsdException w:name="Placeholder Text" w:semiHidden="1"/>
     <w:lsdException w:name="No Spacing" w:uiPriority="1" w:qFormat="1"/>
     <w:lsdException w:name="Light Shading" w:uiPriority="60"/>
@@ -5127,7 +5524,6 @@
     <w:lsdException w:name="Hashtag" w:semiHidden="1" w:unhideWhenUsed="1"/>
     <w:lsdException w:name="Unresolved Mention" w:semiHidden="1" w:unhideWhenUsed="1"/>
     <w:lsdException w:name="Smart Link" w:semiHidden="1" w:unhideWhenUsed="1"/>
-    <w:lsdException w:name="Smart Link Error" w:semiHidden="1" w:unhideWhenUsed="1"/>
   </w:latentStyles>
   <w:style w:type="paragraph" w:default="1" w:styleId="Normal">
     <w:name w:val="Normal"/>
@@ -5137,11 +5533,11 @@
       <w:spacing w:after="0" w:line="240" w:lineRule="auto"/>
     </w:pPr>
   </w:style>
-  <w:style w:type="paragraph" w:styleId="Heading1">
+  <w:style w:type="paragraph" w:styleId="Titre1">
     <w:name w:val="heading 1"/>
     <w:basedOn w:val="Normal"/>
     <w:next w:val="Normal"/>
-    <w:link w:val="Heading1Char"/>
+    <w:link w:val="Titre1Car"/>
     <w:uiPriority w:val="9"/>
     <w:qFormat/>
     <w:rsid w:val="00424E17"/>
@@ -5158,11 +5554,11 @@
       <w:szCs w:val="32"/>
     </w:rPr>
   </w:style>
-  <w:style w:type="paragraph" w:styleId="Heading2">
+  <w:style w:type="paragraph" w:styleId="Titre2">
     <w:name w:val="heading 2"/>
     <w:basedOn w:val="Normal"/>
     <w:next w:val="Normal"/>
-    <w:link w:val="Heading2Char"/>
+    <w:link w:val="Titre2Car"/>
     <w:uiPriority w:val="9"/>
     <w:unhideWhenUsed/>
     <w:qFormat/>
@@ -5180,11 +5576,11 @@
       <w:szCs w:val="26"/>
     </w:rPr>
   </w:style>
-  <w:style w:type="paragraph" w:styleId="Heading3">
+  <w:style w:type="paragraph" w:styleId="Titre3">
     <w:name w:val="heading 3"/>
     <w:basedOn w:val="Normal"/>
     <w:next w:val="Normal"/>
-    <w:link w:val="Heading3Char"/>
+    <w:link w:val="Titre3Car"/>
     <w:uiPriority w:val="9"/>
     <w:unhideWhenUsed/>
     <w:qFormat/>
@@ -5202,13 +5598,13 @@
       <w:szCs w:val="24"/>
     </w:rPr>
   </w:style>
-  <w:style w:type="character" w:default="1" w:styleId="DefaultParagraphFont">
+  <w:style w:type="character" w:default="1" w:styleId="Policepardfaut">
     <w:name w:val="Default Paragraph Font"/>
     <w:uiPriority w:val="1"/>
     <w:semiHidden/>
     <w:unhideWhenUsed/>
   </w:style>
-  <w:style w:type="table" w:default="1" w:styleId="TableNormal">
+  <w:style w:type="table" w:default="1" w:styleId="TableauNormal">
     <w:name w:val="Normal Table"/>
     <w:uiPriority w:val="99"/>
     <w:semiHidden/>
@@ -5223,7 +5619,7 @@
       </w:tblCellMar>
     </w:tblPr>
   </w:style>
-  <w:style w:type="numbering" w:default="1" w:styleId="NoList">
+  <w:style w:type="numbering" w:default="1" w:styleId="Aucuneliste">
     <w:name w:val="No List"/>
     <w:uiPriority w:val="99"/>
     <w:semiHidden/>
@@ -5241,7 +5637,7 @@
   </w:style>
   <w:style w:type="character" w:customStyle="1" w:styleId="CodeCar">
     <w:name w:val="Code Car"/>
-    <w:basedOn w:val="DefaultParagraphFont"/>
+    <w:basedOn w:val="Policepardfaut"/>
     <w:link w:val="Code"/>
     <w:rsid w:val="001519EE"/>
     <w:rPr>
@@ -5262,7 +5658,7 @@
   </w:style>
   <w:style w:type="character" w:customStyle="1" w:styleId="BoldCar">
     <w:name w:val="Bold Car"/>
-    <w:basedOn w:val="DefaultParagraphFont"/>
+    <w:basedOn w:val="Policepardfaut"/>
     <w:link w:val="Bold"/>
     <w:rsid w:val="008D174B"/>
     <w:rPr>
@@ -5270,10 +5666,10 @@
       <w:bCs/>
     </w:rPr>
   </w:style>
-  <w:style w:type="character" w:customStyle="1" w:styleId="Heading2Char">
-    <w:name w:val="Heading 2 Char"/>
-    <w:basedOn w:val="DefaultParagraphFont"/>
-    <w:link w:val="Heading2"/>
+  <w:style w:type="character" w:customStyle="1" w:styleId="Titre2Car">
+    <w:name w:val="Titre 2 Car"/>
+    <w:basedOn w:val="Policepardfaut"/>
+    <w:link w:val="Titre2"/>
     <w:uiPriority w:val="9"/>
     <w:rsid w:val="00B75DDA"/>
     <w:rPr>
@@ -5283,10 +5679,10 @@
       <w:szCs w:val="26"/>
     </w:rPr>
   </w:style>
-  <w:style w:type="character" w:customStyle="1" w:styleId="Heading3Char">
-    <w:name w:val="Heading 3 Char"/>
-    <w:basedOn w:val="DefaultParagraphFont"/>
-    <w:link w:val="Heading3"/>
+  <w:style w:type="character" w:customStyle="1" w:styleId="Titre3Car">
+    <w:name w:val="Titre 3 Car"/>
+    <w:basedOn w:val="Policepardfaut"/>
+    <w:link w:val="Titre3"/>
     <w:uiPriority w:val="9"/>
     <w:rsid w:val="00CF6200"/>
     <w:rPr>
@@ -5296,10 +5692,10 @@
       <w:szCs w:val="24"/>
     </w:rPr>
   </w:style>
-  <w:style w:type="character" w:customStyle="1" w:styleId="Heading1Char">
-    <w:name w:val="Heading 1 Char"/>
-    <w:basedOn w:val="DefaultParagraphFont"/>
-    <w:link w:val="Heading1"/>
+  <w:style w:type="character" w:customStyle="1" w:styleId="Titre1Car">
+    <w:name w:val="Titre 1 Car"/>
+    <w:basedOn w:val="Policepardfaut"/>
+    <w:link w:val="Titre1"/>
     <w:uiPriority w:val="9"/>
     <w:rsid w:val="00424E17"/>
     <w:rPr>
@@ -5309,7 +5705,7 @@
       <w:szCs w:val="32"/>
     </w:rPr>
   </w:style>
-  <w:style w:type="paragraph" w:styleId="ListParagraph">
+  <w:style w:type="paragraph" w:styleId="Paragraphedeliste">
     <w:name w:val="List Paragraph"/>
     <w:basedOn w:val="Normal"/>
     <w:uiPriority w:val="34"/>
@@ -5336,9 +5732,9 @@
       <w:lang w:val="en-CA"/>
     </w:rPr>
   </w:style>
-  <w:style w:type="table" w:styleId="GridTable1Light">
+  <w:style w:type="table" w:styleId="TableauGrille1Clair">
     <w:name w:val="Grid Table 1 Light"/>
-    <w:basedOn w:val="TableNormal"/>
+    <w:basedOn w:val="TableauNormal"/>
     <w:uiPriority w:val="46"/>
     <w:rsid w:val="001B71CE"/>
     <w:pPr>
@@ -5393,9 +5789,9 @@
       </w:rPr>
     </w:tblStylePr>
   </w:style>
-  <w:style w:type="table" w:styleId="TableGrid">
+  <w:style w:type="table" w:styleId="Grilledutableau">
     <w:name w:val="Table Grid"/>
-    <w:basedOn w:val="TableNormal"/>
+    <w:basedOn w:val="TableauNormal"/>
     <w:uiPriority w:val="39"/>
     <w:rsid w:val="001A6C05"/>
     <w:pPr>
@@ -5412,9 +5808,9 @@
       </w:tblBorders>
     </w:tblPr>
   </w:style>
-  <w:style w:type="character" w:styleId="CommentReference">
+  <w:style w:type="character" w:styleId="Marquedecommentaire">
     <w:name w:val="annotation reference"/>
-    <w:basedOn w:val="DefaultParagraphFont"/>
+    <w:basedOn w:val="Policepardfaut"/>
     <w:uiPriority w:val="99"/>
     <w:semiHidden/>
     <w:unhideWhenUsed/>
@@ -5424,10 +5820,10 @@
       <w:szCs w:val="16"/>
     </w:rPr>
   </w:style>
-  <w:style w:type="paragraph" w:styleId="CommentText">
+  <w:style w:type="paragraph" w:styleId="Commentaire">
     <w:name w:val="annotation text"/>
     <w:basedOn w:val="Normal"/>
-    <w:link w:val="CommentTextChar"/>
+    <w:link w:val="CommentaireCar"/>
     <w:uiPriority w:val="99"/>
     <w:semiHidden/>
     <w:unhideWhenUsed/>
@@ -5437,10 +5833,10 @@
       <w:szCs w:val="20"/>
     </w:rPr>
   </w:style>
-  <w:style w:type="character" w:customStyle="1" w:styleId="CommentTextChar">
-    <w:name w:val="Comment Text Char"/>
-    <w:basedOn w:val="DefaultParagraphFont"/>
-    <w:link w:val="CommentText"/>
+  <w:style w:type="character" w:customStyle="1" w:styleId="CommentaireCar">
+    <w:name w:val="Commentaire Car"/>
+    <w:basedOn w:val="Policepardfaut"/>
+    <w:link w:val="Commentaire"/>
     <w:uiPriority w:val="99"/>
     <w:semiHidden/>
     <w:rsid w:val="002445A6"/>
@@ -5449,11 +5845,11 @@
       <w:szCs w:val="20"/>
     </w:rPr>
   </w:style>
-  <w:style w:type="paragraph" w:styleId="CommentSubject">
+  <w:style w:type="paragraph" w:styleId="Objetducommentaire">
     <w:name w:val="annotation subject"/>
-    <w:basedOn w:val="CommentText"/>
-    <w:next w:val="CommentText"/>
-    <w:link w:val="CommentSubjectChar"/>
+    <w:basedOn w:val="Commentaire"/>
+    <w:next w:val="Commentaire"/>
+    <w:link w:val="ObjetducommentaireCar"/>
     <w:uiPriority w:val="99"/>
     <w:semiHidden/>
     <w:unhideWhenUsed/>
@@ -5463,10 +5859,10 @@
       <w:bCs/>
     </w:rPr>
   </w:style>
-  <w:style w:type="character" w:customStyle="1" w:styleId="CommentSubjectChar">
-    <w:name w:val="Comment Subject Char"/>
-    <w:basedOn w:val="CommentTextChar"/>
-    <w:link w:val="CommentSubject"/>
+  <w:style w:type="character" w:customStyle="1" w:styleId="ObjetducommentaireCar">
+    <w:name w:val="Objet du commentaire Car"/>
+    <w:basedOn w:val="CommentaireCar"/>
+    <w:link w:val="Objetducommentaire"/>
     <w:uiPriority w:val="99"/>
     <w:semiHidden/>
     <w:rsid w:val="002445A6"/>
@@ -5477,10 +5873,10 @@
       <w:szCs w:val="20"/>
     </w:rPr>
   </w:style>
-  <w:style w:type="paragraph" w:styleId="BalloonText">
+  <w:style w:type="paragraph" w:styleId="Textedebulles">
     <w:name w:val="Balloon Text"/>
     <w:basedOn w:val="Normal"/>
-    <w:link w:val="BalloonTextChar"/>
+    <w:link w:val="TextedebullesCar"/>
     <w:uiPriority w:val="99"/>
     <w:semiHidden/>
     <w:unhideWhenUsed/>
@@ -5491,10 +5887,10 @@
       <w:szCs w:val="18"/>
     </w:rPr>
   </w:style>
-  <w:style w:type="character" w:customStyle="1" w:styleId="BalloonTextChar">
-    <w:name w:val="Balloon Text Char"/>
-    <w:basedOn w:val="DefaultParagraphFont"/>
-    <w:link w:val="BalloonText"/>
+  <w:style w:type="character" w:customStyle="1" w:styleId="TextedebullesCar">
+    <w:name w:val="Texte de bulles Car"/>
+    <w:basedOn w:val="Policepardfaut"/>
+    <w:link w:val="Textedebulles"/>
     <w:uiPriority w:val="99"/>
     <w:semiHidden/>
     <w:rsid w:val="002445A6"/>
@@ -5506,7 +5902,7 @@
   </w:style>
   <w:style w:type="character" w:customStyle="1" w:styleId="5yl5">
     <w:name w:val="_5yl5"/>
-    <w:basedOn w:val="DefaultParagraphFont"/>
+    <w:basedOn w:val="Policepardfaut"/>
     <w:rsid w:val="0077189F"/>
   </w:style>
 </w:styles>
@@ -5805,4 +6201,16 @@
     </a:ext>
   </a:extLst>
 </a:theme>
+</file>
+
+<file path=customXml/item1.xml><?xml version="1.0" encoding="utf-8"?>
+<b:Sources xmlns:b="http://schemas.openxmlformats.org/officeDocument/2006/bibliography" xmlns="http://schemas.openxmlformats.org/officeDocument/2006/bibliography" SelectedStyle="\APASixthEditionOfficeOnline.xsl" StyleName="APA" Version="6"/>
+</file>
+
+<file path=customXml/itemProps1.xml><?xml version="1.0" encoding="utf-8"?>
+<ds:datastoreItem xmlns:ds="http://schemas.openxmlformats.org/officeDocument/2006/customXml" ds:itemID="{D3ADA881-AF3C-44FB-A438-6E8A5F225AE9}">
+  <ds:schemaRefs>
+    <ds:schemaRef ds:uri="http://schemas.openxmlformats.org/officeDocument/2006/bibliography"/>
+  </ds:schemaRefs>
+</ds:datastoreItem>
 </file>
</xml_diff>